<commit_message>
Promjenjena dokumentacija - ispravljene slike. Možda ismjenjena aplikacija, ne znam zašto.
</commit_message>
<xml_diff>
--- a/dokumentacija/driveIT_Tehnicka_dokumentacija.docx
+++ b/dokumentacija/driveIT_Tehnicka_dokumentacija.docx
@@ -92,38 +92,56 @@
           <w:b/>
           <w:sz w:val="32"/>
         </w:rPr>
-        <w:t>Mislav Boras</w:t>
-      </w:r>
-    </w:p>
-    <w:p>
-      <w:pPr>
+        <w:t xml:space="preserve">Mislav </w:t>
+      </w:r>
+      <w:proofErr w:type="spellStart"/>
+      <w:r>
         <w:rPr>
           <w:b/>
           <w:sz w:val="32"/>
         </w:rPr>
-      </w:pPr>
-      <w:r>
+        <w:t>Boras</w:t>
+      </w:r>
+      <w:proofErr w:type="spellEnd"/>
+    </w:p>
+    <w:p>
+      <w:pPr>
         <w:rPr>
           <w:b/>
           <w:sz w:val="32"/>
         </w:rPr>
-        <w:t>Andrea Pleše</w:t>
-      </w:r>
-    </w:p>
-    <w:p>
-      <w:pPr>
+      </w:pPr>
+      <w:r>
         <w:rPr>
           <w:b/>
           <w:sz w:val="32"/>
         </w:rPr>
-      </w:pPr>
-      <w:r>
+        <w:t>Andrea Pleše</w:t>
+      </w:r>
+    </w:p>
+    <w:p>
+      <w:pPr>
         <w:rPr>
           <w:b/>
           <w:sz w:val="32"/>
         </w:rPr>
-        <w:t>Lovro Predovan</w:t>
-      </w:r>
+      </w:pPr>
+      <w:r>
+        <w:rPr>
+          <w:b/>
+          <w:sz w:val="32"/>
+        </w:rPr>
+        <w:t xml:space="preserve">Lovro </w:t>
+      </w:r>
+      <w:proofErr w:type="spellStart"/>
+      <w:r>
+        <w:rPr>
+          <w:b/>
+          <w:sz w:val="32"/>
+        </w:rPr>
+        <w:t>Predovan</w:t>
+      </w:r>
+      <w:proofErr w:type="spellEnd"/>
     </w:p>
     <w:p>
       <w:pPr>
@@ -171,6 +189,7 @@
           <w:sz w:val="40"/>
         </w:rPr>
       </w:pPr>
+      <w:proofErr w:type="spellStart"/>
       <w:r>
         <w:rPr>
           <w:rFonts w:cs="Arial"/>
@@ -178,6 +197,7 @@
         </w:rPr>
         <w:t>driveIT</w:t>
       </w:r>
+      <w:proofErr w:type="spellEnd"/>
     </w:p>
     <w:p>
       <w:pPr>
@@ -397,19 +417,33 @@
         <w:rPr>
           <w:b/>
         </w:rPr>
-        <w:t>Mislav Boras, 39920/11-R, redovni student, Poslovni sustavi</w:t>
-      </w:r>
-    </w:p>
-    <w:p>
-      <w:pPr>
+        <w:t xml:space="preserve">Mislav </w:t>
+      </w:r>
+      <w:proofErr w:type="spellStart"/>
+      <w:r>
         <w:rPr>
           <w:b/>
         </w:rPr>
-      </w:pPr>
+        <w:t>Boras</w:t>
+      </w:r>
+      <w:proofErr w:type="spellEnd"/>
       <w:r>
         <w:rPr>
           <w:b/>
         </w:rPr>
+        <w:t>, 39920/11-R, redovni student, Poslovni sustavi</w:t>
+      </w:r>
+    </w:p>
+    <w:p>
+      <w:pPr>
+        <w:rPr>
+          <w:b/>
+        </w:rPr>
+      </w:pPr>
+      <w:r>
+        <w:rPr>
+          <w:b/>
+        </w:rPr>
         <w:t>Andrea Pleše, 40070/11-R, redovni student, Poslovni sustavi</w:t>
       </w:r>
     </w:p>
@@ -418,7 +452,21 @@
         <w:rPr>
           <w:b/>
         </w:rPr>
-        <w:t>Lovro Predovan, 40075/11-R, redovni student, Informacijski sustavi</w:t>
+        <w:t xml:space="preserve">Lovro </w:t>
+      </w:r>
+      <w:proofErr w:type="spellStart"/>
+      <w:r>
+        <w:rPr>
+          <w:b/>
+        </w:rPr>
+        <w:t>Predovan</w:t>
+      </w:r>
+      <w:proofErr w:type="spellEnd"/>
+      <w:r>
+        <w:rPr>
+          <w:b/>
+        </w:rPr>
+        <w:t>, 40075/11-R, redovni student, Informacijski sustavi</w:t>
       </w:r>
     </w:p>
     <w:p>
@@ -450,6 +498,7 @@
           <w:sz w:val="44"/>
         </w:rPr>
       </w:pPr>
+      <w:proofErr w:type="spellStart"/>
       <w:r>
         <w:rPr>
           <w:rFonts w:cs="Arial"/>
@@ -457,6 +506,7 @@
         </w:rPr>
         <w:t>driveIT</w:t>
       </w:r>
+      <w:proofErr w:type="spellEnd"/>
     </w:p>
     <w:p>
       <w:pPr>
@@ -527,8 +577,13 @@
         <w:jc w:val="left"/>
       </w:pPr>
       <w:r>
-        <w:t>Doc.dr.sc. Zlatko Stapić</w:t>
-      </w:r>
+        <w:t xml:space="preserve">Doc.dr.sc. Zlatko </w:t>
+      </w:r>
+      <w:proofErr w:type="spellStart"/>
+      <w:r>
+        <w:t>Stapić</w:t>
+      </w:r>
+      <w:proofErr w:type="spellEnd"/>
     </w:p>
     <w:p>
       <w:pPr>
@@ -643,7 +698,7 @@
       <w:r>
         <w:fldChar w:fldCharType="separate"/>
       </w:r>
-      <w:hyperlink w:anchor="_Toc391238815" w:history="1">
+      <w:hyperlink w:anchor="_Toc392968419" w:history="1">
         <w:r>
           <w:rPr>
             <w:rStyle w:val="Hyperlink"/>
@@ -686,7 +741,7 @@
             <w:noProof/>
             <w:webHidden/>
           </w:rPr>
-          <w:instrText xml:space="preserve"> PAGEREF _Toc391238815 \h </w:instrText>
+          <w:instrText xml:space="preserve"> PAGEREF _Toc392968419 \h </w:instrText>
         </w:r>
         <w:r>
           <w:rPr>
@@ -727,7 +782,7 @@
           <w:szCs w:val="22"/>
         </w:rPr>
       </w:pPr>
-      <w:hyperlink w:anchor="_Toc391238816" w:history="1">
+      <w:hyperlink w:anchor="_Toc392968420" w:history="1">
         <w:r>
           <w:rPr>
             <w:rStyle w:val="Hyperlink"/>
@@ -770,7 +825,7 @@
             <w:noProof/>
             <w:webHidden/>
           </w:rPr>
-          <w:instrText xml:space="preserve"> PAGEREF _Toc391238816 \h </w:instrText>
+          <w:instrText xml:space="preserve"> PAGEREF _Toc392968420 \h </w:instrText>
         </w:r>
         <w:r>
           <w:rPr>
@@ -811,7 +866,7 @@
           <w:szCs w:val="22"/>
         </w:rPr>
       </w:pPr>
-      <w:hyperlink w:anchor="_Toc391238817" w:history="1">
+      <w:hyperlink w:anchor="_Toc392968421" w:history="1">
         <w:r>
           <w:rPr>
             <w:rStyle w:val="Hyperlink"/>
@@ -854,7 +909,7 @@
             <w:noProof/>
             <w:webHidden/>
           </w:rPr>
-          <w:instrText xml:space="preserve"> PAGEREF _Toc391238817 \h </w:instrText>
+          <w:instrText xml:space="preserve"> PAGEREF _Toc392968421 \h </w:instrText>
         </w:r>
         <w:r>
           <w:rPr>
@@ -895,7 +950,7 @@
           <w:szCs w:val="22"/>
         </w:rPr>
       </w:pPr>
-      <w:hyperlink w:anchor="_Toc391238818" w:history="1">
+      <w:hyperlink w:anchor="_Toc392968422" w:history="1">
         <w:r>
           <w:rPr>
             <w:rStyle w:val="Hyperlink"/>
@@ -938,7 +993,7 @@
             <w:noProof/>
             <w:webHidden/>
           </w:rPr>
-          <w:instrText xml:space="preserve"> PAGEREF _Toc391238818 \h </w:instrText>
+          <w:instrText xml:space="preserve"> PAGEREF _Toc392968422 \h </w:instrText>
         </w:r>
         <w:r>
           <w:rPr>
@@ -979,7 +1034,7 @@
           <w:szCs w:val="22"/>
         </w:rPr>
       </w:pPr>
-      <w:hyperlink w:anchor="_Toc391238819" w:history="1">
+      <w:hyperlink w:anchor="_Toc392968423" w:history="1">
         <w:r>
           <w:rPr>
             <w:rStyle w:val="Hyperlink"/>
@@ -1022,7 +1077,7 @@
             <w:noProof/>
             <w:webHidden/>
           </w:rPr>
-          <w:instrText xml:space="preserve"> PAGEREF _Toc391238819 \h </w:instrText>
+          <w:instrText xml:space="preserve"> PAGEREF _Toc392968423 \h </w:instrText>
         </w:r>
         <w:r>
           <w:rPr>
@@ -1063,7 +1118,7 @@
           <w:szCs w:val="22"/>
         </w:rPr>
       </w:pPr>
-      <w:hyperlink w:anchor="_Toc391238820" w:history="1">
+      <w:hyperlink w:anchor="_Toc392968424" w:history="1">
         <w:r>
           <w:rPr>
             <w:rStyle w:val="Hyperlink"/>
@@ -1106,7 +1161,7 @@
             <w:noProof/>
             <w:webHidden/>
           </w:rPr>
-          <w:instrText xml:space="preserve"> PAGEREF _Toc391238820 \h </w:instrText>
+          <w:instrText xml:space="preserve"> PAGEREF _Toc392968424 \h </w:instrText>
         </w:r>
         <w:r>
           <w:rPr>
@@ -1147,7 +1202,7 @@
           <w:szCs w:val="22"/>
         </w:rPr>
       </w:pPr>
-      <w:hyperlink w:anchor="_Toc391238821" w:history="1">
+      <w:hyperlink w:anchor="_Toc392968425" w:history="1">
         <w:r>
           <w:rPr>
             <w:rStyle w:val="Hyperlink"/>
@@ -1190,7 +1245,7 @@
             <w:noProof/>
             <w:webHidden/>
           </w:rPr>
-          <w:instrText xml:space="preserve"> PAGEREF _Toc391238821 \h </w:instrText>
+          <w:instrText xml:space="preserve"> PAGEREF _Toc392968425 \h </w:instrText>
         </w:r>
         <w:r>
           <w:rPr>
@@ -1231,7 +1286,7 @@
           <w:szCs w:val="22"/>
         </w:rPr>
       </w:pPr>
-      <w:hyperlink w:anchor="_Toc391238822" w:history="1">
+      <w:hyperlink w:anchor="_Toc392968426" w:history="1">
         <w:r>
           <w:rPr>
             <w:rStyle w:val="Hyperlink"/>
@@ -1274,7 +1329,7 @@
             <w:noProof/>
             <w:webHidden/>
           </w:rPr>
-          <w:instrText xml:space="preserve"> PAGEREF _Toc391238822 \h </w:instrText>
+          <w:instrText xml:space="preserve"> PAGEREF _Toc392968426 \h </w:instrText>
         </w:r>
         <w:r>
           <w:rPr>
@@ -1315,7 +1370,7 @@
           <w:szCs w:val="22"/>
         </w:rPr>
       </w:pPr>
-      <w:hyperlink w:anchor="_Toc391238823" w:history="1">
+      <w:hyperlink w:anchor="_Toc392968427" w:history="1">
         <w:r>
           <w:rPr>
             <w:rStyle w:val="Hyperlink"/>
@@ -1358,7 +1413,7 @@
             <w:noProof/>
             <w:webHidden/>
           </w:rPr>
-          <w:instrText xml:space="preserve"> PAGEREF _Toc391238823 \h </w:instrText>
+          <w:instrText xml:space="preserve"> PAGEREF _Toc392968427 \h </w:instrText>
         </w:r>
         <w:r>
           <w:rPr>
@@ -1399,7 +1454,7 @@
           <w:szCs w:val="22"/>
         </w:rPr>
       </w:pPr>
-      <w:hyperlink w:anchor="_Toc391238824" w:history="1">
+      <w:hyperlink w:anchor="_Toc392968428" w:history="1">
         <w:r>
           <w:rPr>
             <w:rStyle w:val="Hyperlink"/>
@@ -1442,7 +1497,7 @@
             <w:noProof/>
             <w:webHidden/>
           </w:rPr>
-          <w:instrText xml:space="preserve"> PAGEREF _Toc391238824 \h </w:instrText>
+          <w:instrText xml:space="preserve"> PAGEREF _Toc392968428 \h </w:instrText>
         </w:r>
         <w:r>
           <w:rPr>
@@ -1483,7 +1538,7 @@
           <w:szCs w:val="22"/>
         </w:rPr>
       </w:pPr>
-      <w:hyperlink w:anchor="_Toc391238825" w:history="1">
+      <w:hyperlink w:anchor="_Toc392968429" w:history="1">
         <w:r>
           <w:rPr>
             <w:rStyle w:val="Hyperlink"/>
@@ -1526,7 +1581,7 @@
             <w:noProof/>
             <w:webHidden/>
           </w:rPr>
-          <w:instrText xml:space="preserve"> PAGEREF _Toc391238825 \h </w:instrText>
+          <w:instrText xml:space="preserve"> PAGEREF _Toc392968429 \h </w:instrText>
         </w:r>
         <w:r>
           <w:rPr>
@@ -1567,7 +1622,7 @@
           <w:szCs w:val="22"/>
         </w:rPr>
       </w:pPr>
-      <w:hyperlink w:anchor="_Toc391238826" w:history="1">
+      <w:hyperlink w:anchor="_Toc392968430" w:history="1">
         <w:r>
           <w:rPr>
             <w:rStyle w:val="Hyperlink"/>
@@ -1610,7 +1665,7 @@
             <w:noProof/>
             <w:webHidden/>
           </w:rPr>
-          <w:instrText xml:space="preserve"> PAGEREF _Toc391238826 \h </w:instrText>
+          <w:instrText xml:space="preserve"> PAGEREF _Toc392968430 \h </w:instrText>
         </w:r>
         <w:r>
           <w:rPr>
@@ -1651,7 +1706,7 @@
           <w:szCs w:val="22"/>
         </w:rPr>
       </w:pPr>
-      <w:hyperlink w:anchor="_Toc391238827" w:history="1">
+      <w:hyperlink w:anchor="_Toc392968431" w:history="1">
         <w:r>
           <w:rPr>
             <w:rStyle w:val="Hyperlink"/>
@@ -1694,7 +1749,7 @@
             <w:noProof/>
             <w:webHidden/>
           </w:rPr>
-          <w:instrText xml:space="preserve"> PAGEREF _Toc391238827 \h </w:instrText>
+          <w:instrText xml:space="preserve"> PAGEREF _Toc392968431 \h </w:instrText>
         </w:r>
         <w:r>
           <w:rPr>
@@ -1735,7 +1790,7 @@
           <w:szCs w:val="22"/>
         </w:rPr>
       </w:pPr>
-      <w:hyperlink w:anchor="_Toc391238828" w:history="1">
+      <w:hyperlink w:anchor="_Toc392968432" w:history="1">
         <w:r>
           <w:rPr>
             <w:rStyle w:val="Hyperlink"/>
@@ -1778,7 +1833,7 @@
             <w:noProof/>
             <w:webHidden/>
           </w:rPr>
-          <w:instrText xml:space="preserve"> PAGEREF _Toc391238828 \h </w:instrText>
+          <w:instrText xml:space="preserve"> PAGEREF _Toc392968432 \h </w:instrText>
         </w:r>
         <w:r>
           <w:rPr>
@@ -1819,7 +1874,7 @@
           <w:szCs w:val="22"/>
         </w:rPr>
       </w:pPr>
-      <w:hyperlink w:anchor="_Toc391238829" w:history="1">
+      <w:hyperlink w:anchor="_Toc392968433" w:history="1">
         <w:r>
           <w:rPr>
             <w:rStyle w:val="Hyperlink"/>
@@ -1862,7 +1917,7 @@
             <w:noProof/>
             <w:webHidden/>
           </w:rPr>
-          <w:instrText xml:space="preserve"> PAGEREF _Toc391238829 \h </w:instrText>
+          <w:instrText xml:space="preserve"> PAGEREF _Toc392968433 \h </w:instrText>
         </w:r>
         <w:r>
           <w:rPr>
@@ -1903,7 +1958,7 @@
           <w:szCs w:val="22"/>
         </w:rPr>
       </w:pPr>
-      <w:hyperlink w:anchor="_Toc391238830" w:history="1">
+      <w:hyperlink w:anchor="_Toc392968434" w:history="1">
         <w:r>
           <w:rPr>
             <w:rStyle w:val="Hyperlink"/>
@@ -1946,7 +2001,7 @@
             <w:noProof/>
             <w:webHidden/>
           </w:rPr>
-          <w:instrText xml:space="preserve"> PAGEREF _Toc391238830 \h </w:instrText>
+          <w:instrText xml:space="preserve"> PAGEREF _Toc392968434 \h </w:instrText>
         </w:r>
         <w:r>
           <w:rPr>
@@ -1987,7 +2042,7 @@
           <w:szCs w:val="22"/>
         </w:rPr>
       </w:pPr>
-      <w:hyperlink w:anchor="_Toc391238831" w:history="1">
+      <w:hyperlink w:anchor="_Toc392968435" w:history="1">
         <w:r>
           <w:rPr>
             <w:rStyle w:val="Hyperlink"/>
@@ -2030,7 +2085,7 @@
             <w:noProof/>
             <w:webHidden/>
           </w:rPr>
-          <w:instrText xml:space="preserve"> PAGEREF _Toc391238831 \h </w:instrText>
+          <w:instrText xml:space="preserve"> PAGEREF _Toc392968435 \h </w:instrText>
         </w:r>
         <w:r>
           <w:rPr>
@@ -2071,7 +2126,7 @@
           <w:szCs w:val="22"/>
         </w:rPr>
       </w:pPr>
-      <w:hyperlink w:anchor="_Toc391238832" w:history="1">
+      <w:hyperlink w:anchor="_Toc392968436" w:history="1">
         <w:r>
           <w:rPr>
             <w:rStyle w:val="Hyperlink"/>
@@ -2114,7 +2169,7 @@
             <w:noProof/>
             <w:webHidden/>
           </w:rPr>
-          <w:instrText xml:space="preserve"> PAGEREF _Toc391238832 \h </w:instrText>
+          <w:instrText xml:space="preserve"> PAGEREF _Toc392968436 \h </w:instrText>
         </w:r>
         <w:r>
           <w:rPr>
@@ -2155,7 +2210,7 @@
           <w:szCs w:val="22"/>
         </w:rPr>
       </w:pPr>
-      <w:hyperlink w:anchor="_Toc391238833" w:history="1">
+      <w:hyperlink w:anchor="_Toc392968437" w:history="1">
         <w:r>
           <w:rPr>
             <w:rStyle w:val="Hyperlink"/>
@@ -2198,7 +2253,7 @@
             <w:noProof/>
             <w:webHidden/>
           </w:rPr>
-          <w:instrText xml:space="preserve"> PAGEREF _Toc391238833 \h </w:instrText>
+          <w:instrText xml:space="preserve"> PAGEREF _Toc392968437 \h </w:instrText>
         </w:r>
         <w:r>
           <w:rPr>
@@ -2239,7 +2294,7 @@
           <w:szCs w:val="22"/>
         </w:rPr>
       </w:pPr>
-      <w:hyperlink w:anchor="_Toc391238834" w:history="1">
+      <w:hyperlink w:anchor="_Toc392968438" w:history="1">
         <w:r>
           <w:rPr>
             <w:rStyle w:val="Hyperlink"/>
@@ -2282,7 +2337,7 @@
             <w:noProof/>
             <w:webHidden/>
           </w:rPr>
-          <w:instrText xml:space="preserve"> PAGEREF _Toc391238834 \h </w:instrText>
+          <w:instrText xml:space="preserve"> PAGEREF _Toc392968438 \h </w:instrText>
         </w:r>
         <w:r>
           <w:rPr>
@@ -2323,7 +2378,7 @@
           <w:szCs w:val="22"/>
         </w:rPr>
       </w:pPr>
-      <w:hyperlink w:anchor="_Toc391238835" w:history="1">
+      <w:hyperlink w:anchor="_Toc392968439" w:history="1">
         <w:r>
           <w:rPr>
             <w:rStyle w:val="Hyperlink"/>
@@ -2366,7 +2421,7 @@
             <w:noProof/>
             <w:webHidden/>
           </w:rPr>
-          <w:instrText xml:space="preserve"> PAGEREF _Toc391238835 \h </w:instrText>
+          <w:instrText xml:space="preserve"> PAGEREF _Toc392968439 \h </w:instrText>
         </w:r>
         <w:r>
           <w:rPr>
@@ -2407,7 +2462,7 @@
           <w:szCs w:val="22"/>
         </w:rPr>
       </w:pPr>
-      <w:hyperlink w:anchor="_Toc391238836" w:history="1">
+      <w:hyperlink w:anchor="_Toc392968440" w:history="1">
         <w:r>
           <w:rPr>
             <w:rStyle w:val="Hyperlink"/>
@@ -2450,7 +2505,7 @@
             <w:noProof/>
             <w:webHidden/>
           </w:rPr>
-          <w:instrText xml:space="preserve"> PAGEREF _Toc391238836 \h </w:instrText>
+          <w:instrText xml:space="preserve"> PAGEREF _Toc392968440 \h </w:instrText>
         </w:r>
         <w:r>
           <w:rPr>
@@ -2491,7 +2546,7 @@
           <w:szCs w:val="22"/>
         </w:rPr>
       </w:pPr>
-      <w:hyperlink w:anchor="_Toc391238837" w:history="1">
+      <w:hyperlink w:anchor="_Toc392968441" w:history="1">
         <w:r>
           <w:rPr>
             <w:rStyle w:val="Hyperlink"/>
@@ -2534,7 +2589,7 @@
             <w:noProof/>
             <w:webHidden/>
           </w:rPr>
-          <w:instrText xml:space="preserve"> PAGEREF _Toc391238837 \h </w:instrText>
+          <w:instrText xml:space="preserve"> PAGEREF _Toc392968441 \h </w:instrText>
         </w:r>
         <w:r>
           <w:rPr>
@@ -2575,7 +2630,7 @@
           <w:szCs w:val="22"/>
         </w:rPr>
       </w:pPr>
-      <w:hyperlink w:anchor="_Toc391238838" w:history="1">
+      <w:hyperlink w:anchor="_Toc392968442" w:history="1">
         <w:r>
           <w:rPr>
             <w:rStyle w:val="Hyperlink"/>
@@ -2618,7 +2673,7 @@
             <w:noProof/>
             <w:webHidden/>
           </w:rPr>
-          <w:instrText xml:space="preserve"> PAGEREF _Toc391238838 \h </w:instrText>
+          <w:instrText xml:space="preserve"> PAGEREF _Toc392968442 \h </w:instrText>
         </w:r>
         <w:r>
           <w:rPr>
@@ -2659,7 +2714,7 @@
           <w:szCs w:val="22"/>
         </w:rPr>
       </w:pPr>
-      <w:hyperlink w:anchor="_Toc391238839" w:history="1">
+      <w:hyperlink w:anchor="_Toc392968443" w:history="1">
         <w:r>
           <w:rPr>
             <w:rStyle w:val="Hyperlink"/>
@@ -2702,7 +2757,7 @@
             <w:noProof/>
             <w:webHidden/>
           </w:rPr>
-          <w:instrText xml:space="preserve"> PAGEREF _Toc391238839 \h </w:instrText>
+          <w:instrText xml:space="preserve"> PAGEREF _Toc392968443 \h </w:instrText>
         </w:r>
         <w:r>
           <w:rPr>
@@ -2743,7 +2798,7 @@
           <w:szCs w:val="22"/>
         </w:rPr>
       </w:pPr>
-      <w:hyperlink w:anchor="_Toc391238840" w:history="1">
+      <w:hyperlink w:anchor="_Toc392968444" w:history="1">
         <w:r>
           <w:rPr>
             <w:rStyle w:val="Hyperlink"/>
@@ -2786,7 +2841,7 @@
             <w:noProof/>
             <w:webHidden/>
           </w:rPr>
-          <w:instrText xml:space="preserve"> PAGEREF _Toc391238840 \h </w:instrText>
+          <w:instrText xml:space="preserve"> PAGEREF _Toc392968444 \h </w:instrText>
         </w:r>
         <w:r>
           <w:rPr>
@@ -2827,7 +2882,7 @@
           <w:szCs w:val="22"/>
         </w:rPr>
       </w:pPr>
-      <w:hyperlink w:anchor="_Toc391238841" w:history="1">
+      <w:hyperlink w:anchor="_Toc392968445" w:history="1">
         <w:r>
           <w:rPr>
             <w:rStyle w:val="Hyperlink"/>
@@ -2870,7 +2925,7 @@
             <w:noProof/>
             <w:webHidden/>
           </w:rPr>
-          <w:instrText xml:space="preserve"> PAGEREF _Toc391238841 \h </w:instrText>
+          <w:instrText xml:space="preserve"> PAGEREF _Toc392968445 \h </w:instrText>
         </w:r>
         <w:r>
           <w:rPr>
@@ -2911,7 +2966,7 @@
           <w:szCs w:val="22"/>
         </w:rPr>
       </w:pPr>
-      <w:hyperlink w:anchor="_Toc391238842" w:history="1">
+      <w:hyperlink w:anchor="_Toc392968446" w:history="1">
         <w:r>
           <w:rPr>
             <w:rStyle w:val="Hyperlink"/>
@@ -2954,7 +3009,7 @@
             <w:noProof/>
             <w:webHidden/>
           </w:rPr>
-          <w:instrText xml:space="preserve"> PAGEREF _Toc391238842 \h </w:instrText>
+          <w:instrText xml:space="preserve"> PAGEREF _Toc392968446 \h </w:instrText>
         </w:r>
         <w:r>
           <w:rPr>
@@ -2995,7 +3050,7 @@
           <w:szCs w:val="22"/>
         </w:rPr>
       </w:pPr>
-      <w:hyperlink w:anchor="_Toc391238843" w:history="1">
+      <w:hyperlink w:anchor="_Toc392968447" w:history="1">
         <w:r>
           <w:rPr>
             <w:rStyle w:val="Hyperlink"/>
@@ -3038,7 +3093,7 @@
             <w:noProof/>
             <w:webHidden/>
           </w:rPr>
-          <w:instrText xml:space="preserve"> PAGEREF _Toc391238843 \h </w:instrText>
+          <w:instrText xml:space="preserve"> PAGEREF _Toc392968447 \h </w:instrText>
         </w:r>
         <w:r>
           <w:rPr>
@@ -3079,7 +3134,7 @@
           <w:szCs w:val="22"/>
         </w:rPr>
       </w:pPr>
-      <w:hyperlink w:anchor="_Toc391238844" w:history="1">
+      <w:hyperlink w:anchor="_Toc392968448" w:history="1">
         <w:r>
           <w:rPr>
             <w:rStyle w:val="Hyperlink"/>
@@ -3122,7 +3177,7 @@
             <w:noProof/>
             <w:webHidden/>
           </w:rPr>
-          <w:instrText xml:space="preserve"> PAGEREF _Toc391238844 \h </w:instrText>
+          <w:instrText xml:space="preserve"> PAGEREF _Toc392968448 \h </w:instrText>
         </w:r>
         <w:r>
           <w:rPr>
@@ -3163,7 +3218,7 @@
           <w:szCs w:val="22"/>
         </w:rPr>
       </w:pPr>
-      <w:hyperlink w:anchor="_Toc391238845" w:history="1">
+      <w:hyperlink w:anchor="_Toc392968449" w:history="1">
         <w:r>
           <w:rPr>
             <w:rStyle w:val="Hyperlink"/>
@@ -3206,7 +3261,7 @@
             <w:noProof/>
             <w:webHidden/>
           </w:rPr>
-          <w:instrText xml:space="preserve"> PAGEREF _Toc391238845 \h </w:instrText>
+          <w:instrText xml:space="preserve"> PAGEREF _Toc392968449 \h </w:instrText>
         </w:r>
         <w:r>
           <w:rPr>
@@ -3247,7 +3302,7 @@
           <w:szCs w:val="22"/>
         </w:rPr>
       </w:pPr>
-      <w:hyperlink w:anchor="_Toc391238846" w:history="1">
+      <w:hyperlink w:anchor="_Toc392968450" w:history="1">
         <w:r>
           <w:rPr>
             <w:rStyle w:val="Hyperlink"/>
@@ -3290,7 +3345,7 @@
             <w:noProof/>
             <w:webHidden/>
           </w:rPr>
-          <w:instrText xml:space="preserve"> PAGEREF _Toc391238846 \h </w:instrText>
+          <w:instrText xml:space="preserve"> PAGEREF _Toc392968450 \h </w:instrText>
         </w:r>
         <w:r>
           <w:rPr>
@@ -3331,7 +3386,7 @@
           <w:szCs w:val="22"/>
         </w:rPr>
       </w:pPr>
-      <w:hyperlink w:anchor="_Toc391238847" w:history="1">
+      <w:hyperlink w:anchor="_Toc392968451" w:history="1">
         <w:r>
           <w:rPr>
             <w:rStyle w:val="Hyperlink"/>
@@ -3374,7 +3429,7 @@
             <w:noProof/>
             <w:webHidden/>
           </w:rPr>
-          <w:instrText xml:space="preserve"> PAGEREF _Toc391238847 \h </w:instrText>
+          <w:instrText xml:space="preserve"> PAGEREF _Toc392968451 \h </w:instrText>
         </w:r>
         <w:r>
           <w:rPr>
@@ -3415,7 +3470,7 @@
           <w:szCs w:val="22"/>
         </w:rPr>
       </w:pPr>
-      <w:hyperlink w:anchor="_Toc391238848" w:history="1">
+      <w:hyperlink w:anchor="_Toc392968452" w:history="1">
         <w:r>
           <w:rPr>
             <w:rStyle w:val="Hyperlink"/>
@@ -3458,7 +3513,7 @@
             <w:noProof/>
             <w:webHidden/>
           </w:rPr>
-          <w:instrText xml:space="preserve"> PAGEREF _Toc391238848 \h </w:instrText>
+          <w:instrText xml:space="preserve"> PAGEREF _Toc392968452 \h </w:instrText>
         </w:r>
         <w:r>
           <w:rPr>
@@ -3499,7 +3554,7 @@
           <w:szCs w:val="22"/>
         </w:rPr>
       </w:pPr>
-      <w:hyperlink w:anchor="_Toc391238849" w:history="1">
+      <w:hyperlink w:anchor="_Toc392968453" w:history="1">
         <w:r>
           <w:rPr>
             <w:rStyle w:val="Hyperlink"/>
@@ -3543,7 +3598,7 @@
             <w:noProof/>
             <w:webHidden/>
           </w:rPr>
-          <w:instrText xml:space="preserve"> PAGEREF _Toc391238849 \h </w:instrText>
+          <w:instrText xml:space="preserve"> PAGEREF _Toc392968453 \h </w:instrText>
         </w:r>
         <w:r>
           <w:rPr>
@@ -3584,7 +3639,7 @@
           <w:szCs w:val="22"/>
         </w:rPr>
       </w:pPr>
-      <w:hyperlink w:anchor="_Toc391238850" w:history="1">
+      <w:hyperlink w:anchor="_Toc392968454" w:history="1">
         <w:r>
           <w:rPr>
             <w:rStyle w:val="Hyperlink"/>
@@ -3627,7 +3682,7 @@
             <w:noProof/>
             <w:webHidden/>
           </w:rPr>
-          <w:instrText xml:space="preserve"> PAGEREF _Toc391238850 \h </w:instrText>
+          <w:instrText xml:space="preserve"> PAGEREF _Toc392968454 \h </w:instrText>
         </w:r>
         <w:r>
           <w:rPr>
@@ -3668,7 +3723,7 @@
           <w:szCs w:val="22"/>
         </w:rPr>
       </w:pPr>
-      <w:hyperlink w:anchor="_Toc391238851" w:history="1">
+      <w:hyperlink w:anchor="_Toc392968455" w:history="1">
         <w:r>
           <w:rPr>
             <w:rStyle w:val="Hyperlink"/>
@@ -3711,7 +3766,7 @@
             <w:noProof/>
             <w:webHidden/>
           </w:rPr>
-          <w:instrText xml:space="preserve"> PAGEREF _Toc391238851 \h </w:instrText>
+          <w:instrText xml:space="preserve"> PAGEREF _Toc392968455 \h </w:instrText>
         </w:r>
         <w:r>
           <w:rPr>
@@ -3752,7 +3807,7 @@
           <w:szCs w:val="22"/>
         </w:rPr>
       </w:pPr>
-      <w:hyperlink w:anchor="_Toc391238852" w:history="1">
+      <w:hyperlink w:anchor="_Toc392968456" w:history="1">
         <w:r>
           <w:rPr>
             <w:rStyle w:val="Hyperlink"/>
@@ -3795,7 +3850,7 @@
             <w:noProof/>
             <w:webHidden/>
           </w:rPr>
-          <w:instrText xml:space="preserve"> PAGEREF _Toc391238852 \h </w:instrText>
+          <w:instrText xml:space="preserve"> PAGEREF _Toc392968456 \h </w:instrText>
         </w:r>
         <w:r>
           <w:rPr>
@@ -3836,7 +3891,7 @@
           <w:szCs w:val="22"/>
         </w:rPr>
       </w:pPr>
-      <w:hyperlink w:anchor="_Toc391238853" w:history="1">
+      <w:hyperlink w:anchor="_Toc392968457" w:history="1">
         <w:r>
           <w:rPr>
             <w:rStyle w:val="Hyperlink"/>
@@ -3880,7 +3935,7 @@
             <w:noProof/>
             <w:webHidden/>
           </w:rPr>
-          <w:instrText xml:space="preserve"> PAGEREF _Toc391238853 \h </w:instrText>
+          <w:instrText xml:space="preserve"> PAGEREF _Toc392968457 \h </w:instrText>
         </w:r>
         <w:r>
           <w:rPr>
@@ -3921,7 +3976,7 @@
           <w:szCs w:val="22"/>
         </w:rPr>
       </w:pPr>
-      <w:hyperlink w:anchor="_Toc391238854" w:history="1">
+      <w:hyperlink w:anchor="_Toc392968458" w:history="1">
         <w:r>
           <w:rPr>
             <w:rStyle w:val="Hyperlink"/>
@@ -3964,7 +4019,7 @@
             <w:noProof/>
             <w:webHidden/>
           </w:rPr>
-          <w:instrText xml:space="preserve"> PAGEREF _Toc391238854 \h </w:instrText>
+          <w:instrText xml:space="preserve"> PAGEREF _Toc392968458 \h </w:instrText>
         </w:r>
         <w:r>
           <w:rPr>
@@ -4005,7 +4060,7 @@
           <w:szCs w:val="22"/>
         </w:rPr>
       </w:pPr>
-      <w:hyperlink w:anchor="_Toc391238855" w:history="1">
+      <w:hyperlink w:anchor="_Toc392968459" w:history="1">
         <w:r>
           <w:rPr>
             <w:rStyle w:val="Hyperlink"/>
@@ -4048,7 +4103,7 @@
             <w:noProof/>
             <w:webHidden/>
           </w:rPr>
-          <w:instrText xml:space="preserve"> PAGEREF _Toc391238855 \h </w:instrText>
+          <w:instrText xml:space="preserve"> PAGEREF _Toc392968459 \h </w:instrText>
         </w:r>
         <w:r>
           <w:rPr>
@@ -4089,7 +4144,7 @@
           <w:szCs w:val="22"/>
         </w:rPr>
       </w:pPr>
-      <w:hyperlink w:anchor="_Toc391238856" w:history="1">
+      <w:hyperlink w:anchor="_Toc392968460" w:history="1">
         <w:r>
           <w:rPr>
             <w:rStyle w:val="Hyperlink"/>
@@ -4132,7 +4187,7 @@
             <w:noProof/>
             <w:webHidden/>
           </w:rPr>
-          <w:instrText xml:space="preserve"> PAGEREF _Toc391238856 \h </w:instrText>
+          <w:instrText xml:space="preserve"> PAGEREF _Toc392968460 \h </w:instrText>
         </w:r>
         <w:r>
           <w:rPr>
@@ -4173,7 +4228,7 @@
           <w:szCs w:val="22"/>
         </w:rPr>
       </w:pPr>
-      <w:hyperlink w:anchor="_Toc391238857" w:history="1">
+      <w:hyperlink w:anchor="_Toc392968461" w:history="1">
         <w:r>
           <w:rPr>
             <w:rStyle w:val="Hyperlink"/>
@@ -4216,7 +4271,7 @@
             <w:noProof/>
             <w:webHidden/>
           </w:rPr>
-          <w:instrText xml:space="preserve"> PAGEREF _Toc391238857 \h </w:instrText>
+          <w:instrText xml:space="preserve"> PAGEREF _Toc392968461 \h </w:instrText>
         </w:r>
         <w:r>
           <w:rPr>
@@ -4257,7 +4312,7 @@
           <w:szCs w:val="22"/>
         </w:rPr>
       </w:pPr>
-      <w:hyperlink w:anchor="_Toc391238858" w:history="1">
+      <w:hyperlink w:anchor="_Toc392968462" w:history="1">
         <w:r>
           <w:rPr>
             <w:rStyle w:val="Hyperlink"/>
@@ -4300,7 +4355,7 @@
             <w:noProof/>
             <w:webHidden/>
           </w:rPr>
-          <w:instrText xml:space="preserve"> PAGEREF _Toc391238858 \h </w:instrText>
+          <w:instrText xml:space="preserve"> PAGEREF _Toc392968462 \h </w:instrText>
         </w:r>
         <w:r>
           <w:rPr>
@@ -4341,7 +4396,7 @@
           <w:szCs w:val="22"/>
         </w:rPr>
       </w:pPr>
-      <w:hyperlink w:anchor="_Toc391238859" w:history="1">
+      <w:hyperlink w:anchor="_Toc392968463" w:history="1">
         <w:r>
           <w:rPr>
             <w:rStyle w:val="Hyperlink"/>
@@ -4384,7 +4439,7 @@
             <w:noProof/>
             <w:webHidden/>
           </w:rPr>
-          <w:instrText xml:space="preserve"> PAGEREF _Toc391238859 \h </w:instrText>
+          <w:instrText xml:space="preserve"> PAGEREF _Toc392968463 \h </w:instrText>
         </w:r>
         <w:r>
           <w:rPr>
@@ -4425,7 +4480,7 @@
           <w:szCs w:val="22"/>
         </w:rPr>
       </w:pPr>
-      <w:hyperlink w:anchor="_Toc391238860" w:history="1">
+      <w:hyperlink w:anchor="_Toc392968464" w:history="1">
         <w:r>
           <w:rPr>
             <w:rStyle w:val="Hyperlink"/>
@@ -4468,7 +4523,7 @@
             <w:noProof/>
             <w:webHidden/>
           </w:rPr>
-          <w:instrText xml:space="preserve"> PAGEREF _Toc391238860 \h </w:instrText>
+          <w:instrText xml:space="preserve"> PAGEREF _Toc392968464 \h </w:instrText>
         </w:r>
         <w:r>
           <w:rPr>
@@ -4509,7 +4564,7 @@
           <w:szCs w:val="22"/>
         </w:rPr>
       </w:pPr>
-      <w:hyperlink w:anchor="_Toc391238861" w:history="1">
+      <w:hyperlink w:anchor="_Toc392968465" w:history="1">
         <w:r>
           <w:rPr>
             <w:rStyle w:val="Hyperlink"/>
@@ -4540,8 +4595,6 @@
           </w:rPr>
           <w:tab/>
         </w:r>
-        <w:bookmarkStart w:id="0" w:name="_GoBack"/>
-        <w:bookmarkEnd w:id="0"/>
         <w:r>
           <w:rPr>
             <w:noProof/>
@@ -4554,7 +4607,7 @@
             <w:noProof/>
             <w:webHidden/>
           </w:rPr>
-          <w:instrText xml:space="preserve"> PAGEREF _Toc391238861 \h </w:instrText>
+          <w:instrText xml:space="preserve"> PAGEREF _Toc392968465 \h </w:instrText>
         </w:r>
         <w:r>
           <w:rPr>
@@ -4595,122 +4648,7 @@
           <w:szCs w:val="22"/>
         </w:rPr>
       </w:pPr>
-      <w:hyperlink w:anchor="_Toc391238862" w:history="1">
-        <w:r>
-          <w:rPr>
-            <w:rStyle w:val="Hyperlink"/>
-            <w:noProof/>
-          </w:rPr>
-          <w:drawing>
-            <wp:inline distT="0" distB="0" distL="0" distR="0" wp14:anchorId="70A541BA" wp14:editId="0ED76ADE">
-              <wp:extent cx="12668250" cy="8250048"/>
-              <wp:effectExtent l="0" t="0" r="0" b="0"/>
-              <wp:docPr id="4" name="Picture 4" descr="C:\Users\mboras\AppData\Local\Microsoft\Windows\INetCache\Content.Word\VS dijagram 22.6.png"/>
-              <wp:cNvGraphicFramePr>
-                <a:graphicFrameLocks xmlns:a="http://schemas.openxmlformats.org/drawingml/2006/main" noChangeAspect="1"/>
-              </wp:cNvGraphicFramePr>
-              <a:graphic xmlns:a="http://schemas.openxmlformats.org/drawingml/2006/main">
-                <a:graphicData uri="http://schemas.openxmlformats.org/drawingml/2006/picture">
-                  <pic:pic xmlns:pic="http://schemas.openxmlformats.org/drawingml/2006/picture">
-                    <pic:nvPicPr>
-                      <pic:cNvPr id="0" name="Picture 21" descr="C:\Users\mboras\AppData\Local\Microsoft\Windows\INetCache\Content.Word\VS dijagram 22.6.png"/>
-                      <pic:cNvPicPr>
-                        <a:picLocks noChangeAspect="1" noChangeArrowheads="1"/>
-                      </pic:cNvPicPr>
-                    </pic:nvPicPr>
-                    <pic:blipFill>
-                      <a:blip r:embed="rId9">
-                        <a:extLst>
-                          <a:ext uri="{28A0092B-C50C-407E-A947-70E740481C1C}">
-                            <a14:useLocalDpi xmlns:a14="http://schemas.microsoft.com/office/drawing/2010/main" val="0"/>
-                          </a:ext>
-                        </a:extLst>
-                      </a:blip>
-                      <a:srcRect/>
-                      <a:stretch>
-                        <a:fillRect/>
-                      </a:stretch>
-                    </pic:blipFill>
-                    <pic:spPr bwMode="auto">
-                      <a:xfrm>
-                        <a:off x="0" y="0"/>
-                        <a:ext cx="12763757" cy="8312246"/>
-                      </a:xfrm>
-                      <a:prstGeom prst="rect">
-                        <a:avLst/>
-                      </a:prstGeom>
-                      <a:noFill/>
-                      <a:ln>
-                        <a:noFill/>
-                      </a:ln>
-                    </pic:spPr>
-                  </pic:pic>
-                </a:graphicData>
-              </a:graphic>
-            </wp:inline>
-          </w:drawing>
-        </w:r>
-        <w:r>
-          <w:rPr>
-            <w:noProof/>
-            <w:webHidden/>
-          </w:rPr>
-          <w:tab/>
-        </w:r>
-        <w:r>
-          <w:rPr>
-            <w:noProof/>
-            <w:webHidden/>
-          </w:rPr>
-          <w:fldChar w:fldCharType="begin"/>
-        </w:r>
-        <w:r>
-          <w:rPr>
-            <w:noProof/>
-            <w:webHidden/>
-          </w:rPr>
-          <w:instrText xml:space="preserve"> PAGEREF _Toc391238862 \h </w:instrText>
-        </w:r>
-        <w:r>
-          <w:rPr>
-            <w:noProof/>
-            <w:webHidden/>
-          </w:rPr>
-        </w:r>
-        <w:r>
-          <w:rPr>
-            <w:noProof/>
-            <w:webHidden/>
-          </w:rPr>
-          <w:fldChar w:fldCharType="separate"/>
-        </w:r>
-        <w:r>
-          <w:rPr>
-            <w:noProof/>
-            <w:webHidden/>
-          </w:rPr>
-          <w:t>29</w:t>
-        </w:r>
-        <w:r>
-          <w:rPr>
-            <w:noProof/>
-            <w:webHidden/>
-          </w:rPr>
-          <w:fldChar w:fldCharType="end"/>
-        </w:r>
-      </w:hyperlink>
-    </w:p>
-    <w:p>
-      <w:pPr>
-        <w:pStyle w:val="TOC2"/>
-        <w:rPr>
-          <w:rFonts w:asciiTheme="minorHAnsi" w:eastAsiaTheme="minorEastAsia" w:hAnsiTheme="minorHAnsi" w:cstheme="minorBidi"/>
-          <w:noProof/>
-          <w:sz w:val="22"/>
-          <w:szCs w:val="22"/>
-        </w:rPr>
-      </w:pPr>
-      <w:hyperlink w:anchor="_Toc391238863" w:history="1">
+      <w:hyperlink w:anchor="_Toc392968466" w:history="1">
         <w:r>
           <w:rPr>
             <w:rStyle w:val="Hyperlink"/>
@@ -4753,7 +4691,7 @@
             <w:noProof/>
             <w:webHidden/>
           </w:rPr>
-          <w:instrText xml:space="preserve"> PAGEREF _Toc391238863 \h </w:instrText>
+          <w:instrText xml:space="preserve"> PAGEREF _Toc392968466 \h </w:instrText>
         </w:r>
         <w:r>
           <w:rPr>
@@ -4789,7 +4727,6 @@
         <w:pStyle w:val="TOC1"/>
       </w:pPr>
       <w:r>
-        <w:lastRenderedPageBreak/>
         <w:fldChar w:fldCharType="end"/>
       </w:r>
     </w:p>
@@ -4797,7 +4734,7 @@
       <w:pPr>
         <w:spacing w:after="200" w:line="276" w:lineRule="auto"/>
         <w:sectPr>
-          <w:footerReference w:type="default" r:id="rId10"/>
+          <w:footerReference w:type="default" r:id="rId9"/>
           <w:pgSz w:w="11906" w:h="16838"/>
           <w:pgMar w:top="1417" w:right="1417" w:bottom="1417" w:left="1417" w:header="708" w:footer="708" w:gutter="0"/>
           <w:pgNumType w:fmt="upperRoman" w:start="1"/>
@@ -4813,12 +4750,12 @@
       <w:pPr>
         <w:pStyle w:val="FOINaslov1"/>
       </w:pPr>
-      <w:bookmarkStart w:id="1" w:name="_Toc391238815"/>
+      <w:bookmarkStart w:id="0" w:name="_Toc392968419"/>
       <w:r>
         <w:lastRenderedPageBreak/>
         <w:t>Uvod</w:t>
       </w:r>
-      <w:bookmarkEnd w:id="1"/>
+      <w:bookmarkEnd w:id="0"/>
     </w:p>
     <w:p>
       <w:pPr>
@@ -4831,21 +4768,39 @@
           <w:sz w:val="24"/>
         </w:rPr>
       </w:pPr>
-      <w:bookmarkStart w:id="2" w:name="_Toc386290287"/>
+      <w:bookmarkStart w:id="1" w:name="_Toc386290287"/>
       <w:r>
         <w:rPr>
           <w:rFonts w:ascii="Times New Roman" w:hAnsi="Times New Roman"/>
           <w:b w:val="0"/>
           <w:sz w:val="24"/>
         </w:rPr>
-        <w:t xml:space="preserve">Aplikacija „driveIT“ napravljena je kako bi pomogla autosalonima rabljenih vozila oko evidencije stanja vozila u njihovom  „dvorištu“. Vozila je potrebno pratiti od početka kupnje od dobavljača pa sve do prodaje i naplate. Vozila mogu biti u različitim stanjima i sa različitom dodatnom opremom stoga je u ovoj aplikaciji moguće za svako vozilo vidjeti njegove specifikacije. Također, vozila mogu biti i neispravna stoga je potrebno pratiti njihove troškove </w:t>
-      </w:r>
+        <w:t>Aplikacija „</w:t>
+      </w:r>
+      <w:proofErr w:type="spellStart"/>
       <w:r>
         <w:rPr>
           <w:rFonts w:ascii="Times New Roman" w:hAnsi="Times New Roman"/>
           <w:b w:val="0"/>
           <w:sz w:val="24"/>
         </w:rPr>
+        <w:t>driveIT</w:t>
+      </w:r>
+      <w:proofErr w:type="spellEnd"/>
+      <w:r>
+        <w:rPr>
+          <w:rFonts w:ascii="Times New Roman" w:hAnsi="Times New Roman"/>
+          <w:b w:val="0"/>
+          <w:sz w:val="24"/>
+        </w:rPr>
+        <w:t xml:space="preserve">“ napravljena je kako bi pomogla autosalonima rabljenih vozila oko evidencije stanja vozila u njihovom  „dvorištu“. Vozila je potrebno pratiti od početka kupnje od dobavljača pa sve do prodaje i naplate. Vozila mogu biti u različitim stanjima i sa različitom dodatnom opremom stoga je u ovoj aplikaciji moguće za svako vozilo vidjeti njegove specifikacije. Također, vozila mogu biti i neispravna stoga je potrebno pratiti njihove troškove </w:t>
+      </w:r>
+      <w:r>
+        <w:rPr>
+          <w:rFonts w:ascii="Times New Roman" w:hAnsi="Times New Roman"/>
+          <w:b w:val="0"/>
+          <w:sz w:val="24"/>
+        </w:rPr>
         <w:t xml:space="preserve">popravka i izračunati </w:t>
       </w:r>
       <w:r>
@@ -4872,7 +4827,7 @@
         </w:rPr>
         <w:t>za lakši pregled raspoloživih vozila.</w:t>
       </w:r>
-      <w:bookmarkEnd w:id="2"/>
+      <w:bookmarkEnd w:id="1"/>
       <w:r>
         <w:rPr>
           <w:rFonts w:ascii="Times New Roman" w:eastAsiaTheme="minorHAnsi" w:hAnsi="Times New Roman"/>
@@ -4900,35 +4855,35 @@
       <w:pPr>
         <w:pStyle w:val="FOINaslov1"/>
       </w:pPr>
-      <w:bookmarkStart w:id="3" w:name="_Toc391238816"/>
+      <w:bookmarkStart w:id="2" w:name="_Toc392968420"/>
       <w:r>
         <w:lastRenderedPageBreak/>
         <w:t>Specifikacija zahtjeva</w:t>
       </w:r>
+      <w:bookmarkEnd w:id="2"/>
+    </w:p>
+    <w:p>
+      <w:pPr>
+        <w:pStyle w:val="FOINaslov2"/>
+      </w:pPr>
+      <w:bookmarkStart w:id="3" w:name="_Toc392968421"/>
+      <w:r>
+        <w:t>Uvod</w:t>
+      </w:r>
       <w:bookmarkEnd w:id="3"/>
-    </w:p>
-    <w:p>
-      <w:pPr>
-        <w:pStyle w:val="FOINaslov2"/>
-      </w:pPr>
-      <w:bookmarkStart w:id="4" w:name="_Toc391238817"/>
-      <w:r>
-        <w:t>Uvod</w:t>
+      <w:r>
+        <w:t xml:space="preserve"> </w:t>
+      </w:r>
+    </w:p>
+    <w:p>
+      <w:pPr>
+        <w:pStyle w:val="FOINaslov3"/>
+      </w:pPr>
+      <w:bookmarkStart w:id="4" w:name="_Toc392968422"/>
+      <w:r>
+        <w:t>Svrha dokumenta</w:t>
       </w:r>
       <w:bookmarkEnd w:id="4"/>
-      <w:r>
-        <w:t xml:space="preserve"> </w:t>
-      </w:r>
-    </w:p>
-    <w:p>
-      <w:pPr>
-        <w:pStyle w:val="FOINaslov3"/>
-      </w:pPr>
-      <w:bookmarkStart w:id="5" w:name="_Toc391238818"/>
-      <w:r>
-        <w:t>Svrha dokumenta</w:t>
-      </w:r>
-      <w:bookmarkEnd w:id="5"/>
     </w:p>
     <w:p>
       <w:pPr>
@@ -4937,13 +4892,29 @@
         <w:jc w:val="both"/>
       </w:pPr>
       <w:r>
-        <w:t xml:space="preserve">Svrha ovog dokumenta je da specificira zahtjeve koje cjelokupna aplikacija „driveIT“ treba ispuniti prema svojim korisnicima. Prvenstveno je potrebno </w:t>
-      </w:r>
-      <w:r>
-        <w:t>definirati namjenu aplikacije. d</w:t>
-      </w:r>
-      <w:r>
-        <w:t>riveIT služi za evidenciju rabljenih vozila u autosalonima te ostalih popratnih podataka poput kupaca i dobavljača. Svrha aplikacije je omogućiti dodavanje i uređivanje podataka o vozilima u dvorištu, evidenciju prodanih vozila, izradu ugovora i njihovo pohranjivanje. Ciljani korisnici su prvenstveno zaposlenici u autosalonima, tj. prodavači i meha</w:t>
+        <w:t>Svrha ovog dokumenta je da specificira zahtjeve koje cjelokupna aplikacija „</w:t>
+      </w:r>
+      <w:proofErr w:type="spellStart"/>
+      <w:r>
+        <w:t>driveIT</w:t>
+      </w:r>
+      <w:proofErr w:type="spellEnd"/>
+      <w:r>
+        <w:t xml:space="preserve">“ treba ispuniti prema svojim korisnicima. Prvenstveno je potrebno </w:t>
+      </w:r>
+      <w:r>
+        <w:t xml:space="preserve">definirati namjenu aplikacije. </w:t>
+      </w:r>
+      <w:proofErr w:type="spellStart"/>
+      <w:r>
+        <w:t>d</w:t>
+      </w:r>
+      <w:r>
+        <w:t>riveIT</w:t>
+      </w:r>
+      <w:proofErr w:type="spellEnd"/>
+      <w:r>
+        <w:t xml:space="preserve"> služi za evidenciju rabljenih vozila u autosalonima te ostalih popratnih podataka poput kupaca i dobavljača. Svrha aplikacije je omogućiti dodavanje i uređivanje podataka o vozilima u dvorištu, evidenciju prodanih vozila, izradu ugovora i njihovo pohranjivanje. Ciljani korisnici su prvenstveno zaposlenici u autosalonima, tj. prodavači i meha</w:t>
       </w:r>
       <w:r>
         <w:t>ničari te sami vlasnici salona.</w:t>
@@ -4953,11 +4924,11 @@
       <w:pPr>
         <w:pStyle w:val="FOINaslov3"/>
       </w:pPr>
-      <w:bookmarkStart w:id="6" w:name="_Toc391238819"/>
+      <w:bookmarkStart w:id="5" w:name="_Toc392968423"/>
       <w:r>
         <w:t>Opseg aplikacije</w:t>
       </w:r>
-      <w:bookmarkEnd w:id="6"/>
+      <w:bookmarkEnd w:id="5"/>
     </w:p>
     <w:p>
       <w:pPr>
@@ -4979,11 +4950,11 @@
       <w:pPr>
         <w:pStyle w:val="FOINaslov3"/>
       </w:pPr>
-      <w:bookmarkStart w:id="7" w:name="_Toc391238820"/>
+      <w:bookmarkStart w:id="6" w:name="_Toc392968424"/>
       <w:r>
         <w:t>Ciljana publika i pregled dokumenta</w:t>
       </w:r>
-      <w:bookmarkEnd w:id="7"/>
+      <w:bookmarkEnd w:id="6"/>
     </w:p>
     <w:p>
       <w:pPr>
@@ -4999,11 +4970,11 @@
       <w:pPr>
         <w:pStyle w:val="FOINaslov3"/>
       </w:pPr>
-      <w:bookmarkStart w:id="8" w:name="_Toc391238821"/>
+      <w:bookmarkStart w:id="7" w:name="_Toc392968425"/>
       <w:r>
         <w:t>Reference</w:t>
       </w:r>
-      <w:bookmarkEnd w:id="8"/>
+      <w:bookmarkEnd w:id="7"/>
     </w:p>
     <w:p>
       <w:pPr>
@@ -5012,7 +4983,31 @@
         <w:jc w:val="both"/>
       </w:pPr>
       <w:r>
-        <w:t>Dokument je pisan po zahtjevima propisanim u „IEEE Std 830-1998, Software Requirements Specifications“ dokumentu.</w:t>
+        <w:t xml:space="preserve">Dokument je pisan po zahtjevima propisanim u „IEEE </w:t>
+      </w:r>
+      <w:proofErr w:type="spellStart"/>
+      <w:r>
+        <w:t>Std</w:t>
+      </w:r>
+      <w:proofErr w:type="spellEnd"/>
+      <w:r>
+        <w:t xml:space="preserve"> 830-1998, Software </w:t>
+      </w:r>
+      <w:proofErr w:type="spellStart"/>
+      <w:r>
+        <w:t>Requirements</w:t>
+      </w:r>
+      <w:proofErr w:type="spellEnd"/>
+      <w:r>
+        <w:t xml:space="preserve"> </w:t>
+      </w:r>
+      <w:proofErr w:type="spellStart"/>
+      <w:r>
+        <w:t>Specifications</w:t>
+      </w:r>
+      <w:proofErr w:type="spellEnd"/>
+      <w:r>
+        <w:t>“ dokumentu.</w:t>
       </w:r>
     </w:p>
     <w:p>
@@ -5031,25 +5026,25 @@
       <w:pPr>
         <w:pStyle w:val="FOINaslov2"/>
       </w:pPr>
-      <w:bookmarkStart w:id="9" w:name="_Toc391238822"/>
+      <w:bookmarkStart w:id="8" w:name="_Toc392968426"/>
       <w:r>
         <w:lastRenderedPageBreak/>
         <w:t>Općeniti opis</w:t>
       </w:r>
+      <w:bookmarkEnd w:id="8"/>
+      <w:r>
+        <w:t xml:space="preserve"> </w:t>
+      </w:r>
+    </w:p>
+    <w:p>
+      <w:pPr>
+        <w:pStyle w:val="FOINaslov3"/>
+      </w:pPr>
+      <w:bookmarkStart w:id="9" w:name="_Toc392968427"/>
+      <w:r>
+        <w:t>Perspektiva proizvoda</w:t>
+      </w:r>
       <w:bookmarkEnd w:id="9"/>
-      <w:r>
-        <w:t xml:space="preserve"> </w:t>
-      </w:r>
-    </w:p>
-    <w:p>
-      <w:pPr>
-        <w:pStyle w:val="FOINaslov3"/>
-      </w:pPr>
-      <w:bookmarkStart w:id="10" w:name="_Toc391238823"/>
-      <w:r>
-        <w:t>Perspektiva proizvoda</w:t>
-      </w:r>
-      <w:bookmarkEnd w:id="10"/>
     </w:p>
     <w:p>
       <w:pPr>
@@ -5058,7 +5053,15 @@
         <w:jc w:val="both"/>
       </w:pPr>
       <w:r>
-        <w:t>Aplikacija driveIT se izrađuje kao novi samostalni sustav bez integracije s nekim drugim sustavima. Jedino postoji mogućnost integracije s blagajničkim sustavom poduzeća</w:t>
+        <w:t xml:space="preserve">Aplikacija </w:t>
+      </w:r>
+      <w:proofErr w:type="spellStart"/>
+      <w:r>
+        <w:t>driveIT</w:t>
+      </w:r>
+      <w:proofErr w:type="spellEnd"/>
+      <w:r>
+        <w:t xml:space="preserve"> se izrađuje kao novi samostalni sustav bez integracije s nekim drugim sustavima. Jedino postoji mogućnost integracije s blagajničkim sustavom poduzeća</w:t>
       </w:r>
       <w:r>
         <w:t>,</w:t>
@@ -5071,11 +5074,11 @@
       <w:pPr>
         <w:pStyle w:val="FOINaslov3"/>
       </w:pPr>
-      <w:bookmarkStart w:id="11" w:name="_Toc391238824"/>
+      <w:bookmarkStart w:id="10" w:name="_Toc392968428"/>
       <w:r>
         <w:t>Funkcionalnost proizvoda</w:t>
       </w:r>
-      <w:bookmarkEnd w:id="11"/>
+      <w:bookmarkEnd w:id="10"/>
     </w:p>
     <w:p>
       <w:pPr>
@@ -5228,107 +5231,23 @@
       </w:r>
       <w:r>
         <w:tab/>
+      </w:r>
+      <w:proofErr w:type="spellStart"/>
+      <w:r>
         <w:t>C</w:t>
       </w:r>
       <w:r>
-        <w:t>heckbox lista popravka i unos iznosa troška tj. radno vrijeme provedeno na popravku i troškove materijala.</w:t>
-      </w:r>
-    </w:p>
-    <w:p>
-      <w:pPr>
-        <w:keepNext/>
-        <w:spacing w:after="120" w:line="360" w:lineRule="auto"/>
-        <w:ind w:hanging="1"/>
-        <w:jc w:val="center"/>
-      </w:pPr>
-      <w:r>
-        <w:rPr>
-          <w:noProof/>
-        </w:rPr>
-        <w:lastRenderedPageBreak/>
-        <w:drawing>
-          <wp:inline distT="0" distB="0" distL="0" distR="0" wp14:anchorId="346B84C5" wp14:editId="1BD1380F">
-            <wp:extent cx="5575815" cy="6609892"/>
-            <wp:effectExtent l="0" t="0" r="6350" b="635"/>
-            <wp:docPr id="1" name="Picture 1" descr="https://lh6.googleusercontent.com/fOyZrwk7PEii4_aobMh8JCRVqejzx359noBd-akxgdzk3lxdEHZvESrisZwmoE2xLeLmmT9ZdwaM89ZzQBaeZxUNCHUCTnFsPQW2Z37h1unHzKf7xnT2x-dFHMSVrA"/>
-            <wp:cNvGraphicFramePr>
-              <a:graphicFrameLocks xmlns:a="http://schemas.openxmlformats.org/drawingml/2006/main" noChangeAspect="1"/>
-            </wp:cNvGraphicFramePr>
-            <a:graphic xmlns:a="http://schemas.openxmlformats.org/drawingml/2006/main">
-              <a:graphicData uri="http://schemas.openxmlformats.org/drawingml/2006/picture">
-                <pic:pic xmlns:pic="http://schemas.openxmlformats.org/drawingml/2006/picture">
-                  <pic:nvPicPr>
-                    <pic:cNvPr id="0" name="Picture 1" descr="https://lh6.googleusercontent.com/fOyZrwk7PEii4_aobMh8JCRVqejzx359noBd-akxgdzk3lxdEHZvESrisZwmoE2xLeLmmT9ZdwaM89ZzQBaeZxUNCHUCTnFsPQW2Z37h1unHzKf7xnT2x-dFHMSVrA"/>
-                    <pic:cNvPicPr>
-                      <a:picLocks noChangeAspect="1" noChangeArrowheads="1"/>
-                    </pic:cNvPicPr>
-                  </pic:nvPicPr>
-                  <pic:blipFill>
-                    <a:blip r:embed="rId11">
-                      <a:extLst>
-                        <a:ext uri="{28A0092B-C50C-407E-A947-70E740481C1C}">
-                          <a14:useLocalDpi xmlns:a14="http://schemas.microsoft.com/office/drawing/2010/main" val="0"/>
-                        </a:ext>
-                      </a:extLst>
-                    </a:blip>
-                    <a:srcRect/>
-                    <a:stretch>
-                      <a:fillRect/>
-                    </a:stretch>
-                  </pic:blipFill>
-                  <pic:spPr bwMode="auto">
-                    <a:xfrm>
-                      <a:off x="0" y="0"/>
-                      <a:ext cx="5583257" cy="6618714"/>
-                    </a:xfrm>
-                    <a:prstGeom prst="rect">
-                      <a:avLst/>
-                    </a:prstGeom>
-                    <a:noFill/>
-                    <a:ln>
-                      <a:noFill/>
-                    </a:ln>
-                  </pic:spPr>
-                </pic:pic>
-              </a:graphicData>
-            </a:graphic>
-          </wp:inline>
-        </w:drawing>
-      </w:r>
-    </w:p>
-    <w:p>
-      <w:pPr>
-        <w:pStyle w:val="Caption"/>
+        <w:t>heckbox</w:t>
+      </w:r>
+      <w:proofErr w:type="spellEnd"/>
+      <w:r>
+        <w:t xml:space="preserve"> lista popravka i unos iznosa troška tj. radno vrijeme provedeno na popravku i troškove materijala.</w:t>
+      </w:r>
+    </w:p>
+    <w:p>
+      <w:pPr>
         <w:spacing w:line="360" w:lineRule="auto"/>
-        <w:jc w:val="center"/>
-      </w:pPr>
-      <w:r>
-        <w:t xml:space="preserve">Slika </w:t>
-      </w:r>
-      <w:r>
-        <w:fldChar w:fldCharType="begin"/>
-      </w:r>
-      <w:r>
-        <w:instrText xml:space="preserve"> SEQ Slika \* ARABIC </w:instrText>
-      </w:r>
-      <w:r>
-        <w:fldChar w:fldCharType="separate"/>
-      </w:r>
-      <w:r>
-        <w:rPr>
-          <w:noProof/>
-        </w:rPr>
-        <w:t>1</w:t>
-      </w:r>
-      <w:r>
-        <w:rPr>
-          <w:noProof/>
-        </w:rPr>
-        <w:fldChar w:fldCharType="end"/>
-      </w:r>
-      <w:r>
-        <w:t>. Funkcionalnost sustava</w:t>
-      </w:r>
+      </w:pPr>
     </w:p>
     <w:p>
       <w:pPr>
@@ -5340,11 +5259,12 @@
         <w:pStyle w:val="FOINaslov3"/>
         <w:spacing w:line="360" w:lineRule="auto"/>
       </w:pPr>
-      <w:bookmarkStart w:id="12" w:name="_Toc391238825"/>
-      <w:r>
+      <w:bookmarkStart w:id="11" w:name="_Toc392968429"/>
+      <w:r>
+        <w:lastRenderedPageBreak/>
         <w:t>Korisnici i njihove karakteristike</w:t>
       </w:r>
-      <w:bookmarkEnd w:id="12"/>
+      <w:bookmarkEnd w:id="11"/>
     </w:p>
     <w:p>
       <w:pPr>
@@ -5352,11 +5272,7 @@
         <w:ind w:firstLine="709"/>
       </w:pPr>
       <w:r>
-        <w:t xml:space="preserve">Najbitniji i najčešći korisnici ovog sustava su prodavači i mehaničar u autosalonima. Oni svakodnevno više puta pristupaju sustavu i provjeravaju ili mijenjaju podatke. Trebamo uzeti u obzir njihov stupanj obrazovanja i informatičku pismenost. Stupanj obrazovanja ciljanih korisnika ovog sustava vrlo je raznolik, neki imaju završenu samo osnovnu školu, a </w:t>
-      </w:r>
-      <w:r>
-        <w:lastRenderedPageBreak/>
-        <w:t>neki su čak magistri struke. Naša pretpostavka je da je većina zaposlenika u današnjim poduzećima dovoljno stručna da zna koristiti osnovne aplikacije s obrascima na računalima.</w:t>
+        <w:t>Najbitniji i najčešći korisnici ovog sustava su prodavači i mehaničar u autosalonima. Oni svakodnevno više puta pristupaju sustavu i provjeravaju ili mijenjaju podatke. Trebamo uzeti u obzir njihov stupanj obrazovanja i informatičku pismenost. Stupanj obrazovanja ciljanih korisnika ovog sustava vrlo je raznolik, neki imaju završenu samo osnovnu školu, a neki su čak magistri struke. Naša pretpostavka je da je većina zaposlenika u današnjim poduzećima dovoljno stručna da zna koristiti osnovne aplikacije s obrascima na računalima.</w:t>
       </w:r>
     </w:p>
     <w:p>
@@ -5364,19 +5280,32 @@
         <w:pStyle w:val="FOINaslov3"/>
         <w:spacing w:line="360" w:lineRule="auto"/>
       </w:pPr>
-      <w:bookmarkStart w:id="13" w:name="_Toc391238826"/>
+      <w:bookmarkStart w:id="12" w:name="_Toc392968430"/>
       <w:r>
         <w:t>Radno okružje</w:t>
       </w:r>
-      <w:bookmarkEnd w:id="13"/>
+      <w:bookmarkEnd w:id="12"/>
     </w:p>
     <w:p>
       <w:pPr>
         <w:spacing w:line="360" w:lineRule="auto"/>
         <w:ind w:firstLine="709"/>
       </w:pPr>
-      <w:r>
-        <w:t>driveIT je zamišljena kao Windows Forms aplikacija za osobna računala koja koriste Windows operacijski sustav. Verzija Windows operacijskog sustava nije posebno specificirana ali preporuka su verzije od XP-a pa na dalje. Uz našu aplikaciju, preporučeno je imati instalirano Microsoft Office programski paket namijenjen uredskoj obradi, točnije njegov program Microsoft Word. U ovom alatu biti će omogućeno dodatno uređivanje generiranih ugovora s kupcima i dobavljačima. Ukoliko korisnici žele samo pregled i ispis ugovora, preporučena je instalacija nekog od programa koji omogućuju čitanje PDF-datoteka u čijem formatu će generirani ugovori također biti pohranjeni. Potrebe hardverske platforme nisu posebno specificirane, pa se očekuje da aplikacija r</w:t>
+      <w:proofErr w:type="spellStart"/>
+      <w:r>
+        <w:t>driveIT</w:t>
+      </w:r>
+      <w:proofErr w:type="spellEnd"/>
+      <w:r>
+        <w:t xml:space="preserve"> je zamišljena kao Windows </w:t>
+      </w:r>
+      <w:proofErr w:type="spellStart"/>
+      <w:r>
+        <w:t>Forms</w:t>
+      </w:r>
+      <w:proofErr w:type="spellEnd"/>
+      <w:r>
+        <w:t xml:space="preserve"> aplikacija za osobna računala koja koriste Windows operacijski sustav. Verzija Windows operacijskog sustava nije posebno specificirana ali preporuka su verzije od XP-a pa na dalje. Uz našu aplikaciju, preporučeno je imati instalirano Microsoft Office programski paket namijenjen uredskoj obradi, točnije njegov program Microsoft Word. U ovom alatu biti će omogućeno dodatno uređivanje generiranih ugovora s kupcima i dobavljačima. Ukoliko korisnici žele samo pregled i ispis ugovora, preporučena je instalacija nekog od programa koji omogućuju čitanje PDF-datoteka u čijem formatu će generirani ugovori također biti pohranjeni. Potrebe hardverske platforme nisu posebno specificirane, pa se očekuje da aplikacija r</w:t>
       </w:r>
       <w:r>
         <w:t>adi na svim uređajima s navedeni</w:t>
@@ -5390,11 +5319,11 @@
         <w:pStyle w:val="FOINaslov3"/>
         <w:spacing w:line="360" w:lineRule="auto"/>
       </w:pPr>
-      <w:bookmarkStart w:id="14" w:name="_Toc391238827"/>
+      <w:bookmarkStart w:id="13" w:name="_Toc392968431"/>
       <w:r>
         <w:t>Ograničenja dizajna i implementacije</w:t>
       </w:r>
-      <w:bookmarkEnd w:id="14"/>
+      <w:bookmarkEnd w:id="13"/>
     </w:p>
     <w:p>
       <w:pPr>
@@ -5410,11 +5339,11 @@
         <w:pStyle w:val="FOINaslov3"/>
         <w:spacing w:line="360" w:lineRule="auto"/>
       </w:pPr>
-      <w:bookmarkStart w:id="15" w:name="_Toc391238828"/>
+      <w:bookmarkStart w:id="14" w:name="_Toc392968432"/>
       <w:r>
         <w:t>Korisnička dokumentacija</w:t>
       </w:r>
-      <w:bookmarkEnd w:id="15"/>
+      <w:bookmarkEnd w:id="14"/>
     </w:p>
     <w:p>
       <w:pPr>
@@ -5422,7 +5351,11 @@
         <w:ind w:firstLine="709"/>
       </w:pPr>
       <w:r>
-        <w:t>Uz ovaj sustav isporučiti će se korisnička dokumentacija koja vizualizira opis načina korištenja aplikacije. Sve forme unutar korisničkog sučelja biti će objašnjene na način da se na slici s formom objasne svi njeni elementi. Uz opise pojedinih forme, definirati ćemo sljedove korištenja aplikacije, odnosno na koji način doći do određenog elementa aplikacije. Ista ta korisnička dokumentacije će, osim kao zaseban dokument uz ostale dokumentacije, biti dodana u samu aplikaciju. Moći će joj se pristupiti preko gumba pomoć unutar formi.</w:t>
+        <w:t xml:space="preserve">Uz ovaj sustav isporučiti će se korisnička dokumentacija koja vizualizira opis načina korištenja aplikacije. Sve forme unutar korisničkog sučelja biti će objašnjene na način da se na slici s formom objasne svi njeni elementi. Uz opise pojedinih forme, definirati ćemo </w:t>
+      </w:r>
+      <w:r>
+        <w:lastRenderedPageBreak/>
+        <w:t>sljedove korištenja aplikacije, odnosno na koji način doći do određenog elementa aplikacije. Ista ta korisnička dokumentacije će, osim kao zaseban dokument uz ostale dokumentacije, biti dodana u samu aplikaciju. Moći će joj se pristupiti preko gumba pomoć unutar formi.</w:t>
       </w:r>
     </w:p>
     <w:p>
@@ -5447,12 +5380,11 @@
         <w:pStyle w:val="FOINaslov3"/>
         <w:spacing w:line="360" w:lineRule="auto"/>
       </w:pPr>
-      <w:bookmarkStart w:id="16" w:name="_Toc391238829"/>
-      <w:r>
-        <w:lastRenderedPageBreak/>
+      <w:bookmarkStart w:id="15" w:name="_Toc392968433"/>
+      <w:r>
         <w:t>Pretpostavke i zavisnosti</w:t>
       </w:r>
-      <w:bookmarkEnd w:id="16"/>
+      <w:bookmarkEnd w:id="15"/>
     </w:p>
     <w:p>
       <w:pPr>
@@ -5474,32 +5406,32 @@
       <w:pPr>
         <w:pStyle w:val="FOINaslov2"/>
       </w:pPr>
-      <w:bookmarkStart w:id="17" w:name="_Toc391238830"/>
+      <w:bookmarkStart w:id="16" w:name="_Toc392968434"/>
       <w:r>
         <w:t>Specifični zahtjevi</w:t>
       </w:r>
-      <w:bookmarkEnd w:id="17"/>
+      <w:bookmarkEnd w:id="16"/>
     </w:p>
     <w:p>
       <w:pPr>
         <w:pStyle w:val="FOINaslov3"/>
         <w:spacing w:line="360" w:lineRule="auto"/>
       </w:pPr>
-      <w:bookmarkStart w:id="18" w:name="_Toc391238831"/>
+      <w:bookmarkStart w:id="17" w:name="_Toc392968435"/>
       <w:r>
         <w:t>Zahtjevi vanjskog sučelja</w:t>
       </w:r>
+      <w:bookmarkEnd w:id="17"/>
+    </w:p>
+    <w:p>
+      <w:pPr>
+        <w:pStyle w:val="FOINaslov4"/>
+      </w:pPr>
+      <w:bookmarkStart w:id="18" w:name="_Toc392968436"/>
+      <w:r>
+        <w:t>Korisnička sučelja</w:t>
+      </w:r>
       <w:bookmarkEnd w:id="18"/>
-    </w:p>
-    <w:p>
-      <w:pPr>
-        <w:pStyle w:val="FOINaslov4"/>
-      </w:pPr>
-      <w:bookmarkStart w:id="19" w:name="_Toc391238832"/>
-      <w:r>
-        <w:t>Korisnička sučelja</w:t>
-      </w:r>
-      <w:bookmarkEnd w:id="19"/>
     </w:p>
     <w:p>
       <w:pPr>
@@ -5521,7 +5453,19 @@
         <w:spacing w:line="360" w:lineRule="auto"/>
       </w:pPr>
       <w:r>
-        <w:t xml:space="preserve">Korisničko sučelje za mehaničare ima mogućnost prikaza podataka relevantnih samo za vozila koja zahtijevaju neke popravke ili inspekciju. Prijavom u aplikaciju korisničkim računom mehaničara prikazuje se popis vozila koja zahtijevaju tehnički pregled. Klikom na određeno vozilo otvara se njegov detaljni opis unutar kojeg se nalazi i checkbox lista s potrebnim radnjama na vozilu. Ukoliko mehaničar označi neki element te liste, otvara mu se nova forma u kojoj treba unijeti sve troškove te radnje (promijenjene dijelove i njihov trošak, te provedene sate). Kada dovrši unos klikom na potvrdu </w:t>
+        <w:t xml:space="preserve">Korisničko sučelje za mehaničare ima mogućnost prikaza podataka relevantnih samo za vozila koja zahtijevaju neke popravke ili inspekciju. Prijavom u aplikaciju korisničkim računom mehaničara prikazuje se popis vozila koja zahtijevaju tehnički pregled. Klikom na određeno vozilo otvara se njegov detaljni opis unutar kojeg se nalazi i </w:t>
+      </w:r>
+      <w:proofErr w:type="spellStart"/>
+      <w:r>
+        <w:t>checkbox</w:t>
+      </w:r>
+      <w:proofErr w:type="spellEnd"/>
+      <w:r>
+        <w:t xml:space="preserve"> lista s potrebnim radnjama na vozilu. Ukoliko mehaničar označi neki element te liste, otvara mu se nova forma u kojoj treba unijeti sve troškove te radnje (promijenjene dijelove i njihov trošak, </w:t>
+      </w:r>
+      <w:r>
+        <w:lastRenderedPageBreak/>
+        <w:t xml:space="preserve">te provedene sate). Kada dovrši unos klikom na potvrdu </w:t>
       </w:r>
       <w:r>
         <w:t>vraća se na prethodnu formu koja je</w:t>
@@ -5534,11 +5478,11 @@
       <w:pPr>
         <w:pStyle w:val="FOINaslov4"/>
       </w:pPr>
-      <w:bookmarkStart w:id="20" w:name="_Toc391238833"/>
+      <w:bookmarkStart w:id="19" w:name="_Toc392968437"/>
       <w:r>
         <w:t>Sučelja hardvera</w:t>
       </w:r>
-      <w:bookmarkEnd w:id="20"/>
+      <w:bookmarkEnd w:id="19"/>
     </w:p>
     <w:p>
       <w:pPr>
@@ -5546,22 +5490,18 @@
         <w:ind w:firstLine="709"/>
       </w:pPr>
       <w:r>
-        <w:t xml:space="preserve">Po pitanju sučelja hardvera, nema nekih posebnih sučelja koja aplikacija zahtjeva. Od potrebnih, možemo spomenuti mrežno sučelje koje je potrebno za komunikaciju s </w:t>
-      </w:r>
-      <w:r>
-        <w:lastRenderedPageBreak/>
-        <w:t>poslužiteljem na kojem se nalazi baza podataka. Za sada ne možemo navesti sve potrebne biblioteke koje ćemo koristiti za tu komunikaciju.</w:t>
+        <w:t>Po pitanju sučelja hardvera, nema nekih posebnih sučelja koja aplikacija zahtjeva. Od potrebnih, možemo spomenuti mrežno sučelje koje je potrebno za komunikaciju s poslužiteljem na kojem se nalazi baza podataka. Za sada ne možemo navesti sve potrebne biblioteke koje ćemo koristiti za tu komunikaciju.</w:t>
       </w:r>
     </w:p>
     <w:p>
       <w:pPr>
         <w:pStyle w:val="FOINaslov4"/>
       </w:pPr>
-      <w:bookmarkStart w:id="21" w:name="_Toc391238834"/>
+      <w:bookmarkStart w:id="20" w:name="_Toc392968438"/>
       <w:r>
         <w:t>Sučelja softvera</w:t>
       </w:r>
-      <w:bookmarkEnd w:id="21"/>
+      <w:bookmarkEnd w:id="20"/>
     </w:p>
     <w:p>
       <w:pPr>
@@ -5569,7 +5509,87 @@
         <w:ind w:firstLine="709"/>
       </w:pPr>
       <w:r>
-        <w:t xml:space="preserve">Kako je već spomenuto, driveIT aplikaciju je moguće izvršavati samo na računalima s operacijskim sustavom Windows. Za komunikaciju s operacijskim sustavom za sada znamo da nam trebaju iduće biblioteke: Microsoft.CSharp, System, System.Core, System.Data, System.Data.DataSetExtensions, System.Deployment, System.Drawing, System.Windows.Forms, System.Xml, System.Xml.Linq. Ostale ćemo navesti nakon realizacije cjelokupnog programskog rješenja kada budemo znali sve potrebne </w:t>
+        <w:t xml:space="preserve">Kako je već spomenuto, </w:t>
+      </w:r>
+      <w:proofErr w:type="spellStart"/>
+      <w:r>
+        <w:t>driveIT</w:t>
+      </w:r>
+      <w:proofErr w:type="spellEnd"/>
+      <w:r>
+        <w:t xml:space="preserve"> aplikaciju je moguće izvršavati samo na računalima s operacijskim sustavom Windows. Za komunikaciju s operacijskim sustavom za sada znamo da nam trebaju iduće biblioteke: </w:t>
+      </w:r>
+      <w:proofErr w:type="spellStart"/>
+      <w:r>
+        <w:t>Microsoft.CSharp</w:t>
+      </w:r>
+      <w:proofErr w:type="spellEnd"/>
+      <w:r>
+        <w:t xml:space="preserve">, System, </w:t>
+      </w:r>
+      <w:proofErr w:type="spellStart"/>
+      <w:r>
+        <w:t>System.Core</w:t>
+      </w:r>
+      <w:proofErr w:type="spellEnd"/>
+      <w:r>
+        <w:t xml:space="preserve">, </w:t>
+      </w:r>
+      <w:proofErr w:type="spellStart"/>
+      <w:r>
+        <w:t>System.Data</w:t>
+      </w:r>
+      <w:proofErr w:type="spellEnd"/>
+      <w:r>
+        <w:t xml:space="preserve">, </w:t>
+      </w:r>
+      <w:proofErr w:type="spellStart"/>
+      <w:r>
+        <w:t>System.Data.DataSetExtensions</w:t>
+      </w:r>
+      <w:proofErr w:type="spellEnd"/>
+      <w:r>
+        <w:t xml:space="preserve">, </w:t>
+      </w:r>
+      <w:proofErr w:type="spellStart"/>
+      <w:r>
+        <w:t>System.Deployment</w:t>
+      </w:r>
+      <w:proofErr w:type="spellEnd"/>
+      <w:r>
+        <w:t xml:space="preserve">, </w:t>
+      </w:r>
+      <w:proofErr w:type="spellStart"/>
+      <w:r>
+        <w:t>System.Drawing</w:t>
+      </w:r>
+      <w:proofErr w:type="spellEnd"/>
+      <w:r>
+        <w:t xml:space="preserve">, </w:t>
+      </w:r>
+      <w:proofErr w:type="spellStart"/>
+      <w:r>
+        <w:t>System.Windows.Forms</w:t>
+      </w:r>
+      <w:proofErr w:type="spellEnd"/>
+      <w:r>
+        <w:t xml:space="preserve">, </w:t>
+      </w:r>
+      <w:proofErr w:type="spellStart"/>
+      <w:r>
+        <w:t>System.Xml</w:t>
+      </w:r>
+      <w:proofErr w:type="spellEnd"/>
+      <w:r>
+        <w:t xml:space="preserve">, </w:t>
+      </w:r>
+      <w:proofErr w:type="spellStart"/>
+      <w:r>
+        <w:t>System.Xml.Linq</w:t>
+      </w:r>
+      <w:proofErr w:type="spellEnd"/>
+      <w:r>
+        <w:t xml:space="preserve">. Ostale ćemo navesti nakon realizacije cjelokupnog programskog rješenja kada budemo znali sve potrebne </w:t>
       </w:r>
       <w:r>
         <w:t>biblioteke</w:t>
@@ -5582,11 +5602,11 @@
       <w:pPr>
         <w:pStyle w:val="FOINaslov4"/>
       </w:pPr>
-      <w:bookmarkStart w:id="22" w:name="_Toc391238835"/>
+      <w:bookmarkStart w:id="21" w:name="_Toc392968439"/>
       <w:r>
         <w:t>Sučelja komunikacije</w:t>
       </w:r>
-      <w:bookmarkEnd w:id="22"/>
+      <w:bookmarkEnd w:id="21"/>
     </w:p>
     <w:p>
       <w:pPr>
@@ -5600,7 +5620,15 @@
         <w:t xml:space="preserve"> baza podataka. Komunikacija</w:t>
       </w:r>
       <w:r>
-        <w:t xml:space="preserve"> se odvija preko TCP/IP protokola, a za razmjenu podataka i izvršavanje upita koristi se Entity Framework koji je ugrađen u .NET Framework.</w:t>
+        <w:t xml:space="preserve"> se odvija preko TCP/IP protokola, a za razmjenu podataka i izvršavanje upita koristi se </w:t>
+      </w:r>
+      <w:proofErr w:type="spellStart"/>
+      <w:r>
+        <w:t>Entity</w:t>
+      </w:r>
+      <w:proofErr w:type="spellEnd"/>
+      <w:r>
+        <w:t xml:space="preserve"> Framework koji je ugrađen u .NET Framework.</w:t>
       </w:r>
     </w:p>
     <w:p>
@@ -5608,11 +5636,11 @@
         <w:pStyle w:val="FOINaslov3"/>
         <w:spacing w:line="360" w:lineRule="auto"/>
       </w:pPr>
-      <w:bookmarkStart w:id="23" w:name="_Toc391238836"/>
+      <w:bookmarkStart w:id="22" w:name="_Toc392968440"/>
       <w:r>
         <w:t>Zahtjevi ponašanja</w:t>
       </w:r>
-      <w:bookmarkEnd w:id="23"/>
+      <w:bookmarkEnd w:id="22"/>
     </w:p>
     <w:p>
       <w:pPr>
@@ -5643,22 +5671,22 @@
       <w:pPr>
         <w:pStyle w:val="FOINaslov2"/>
       </w:pPr>
-      <w:bookmarkStart w:id="24" w:name="_Toc391238837"/>
+      <w:bookmarkStart w:id="23" w:name="_Toc392968441"/>
       <w:r>
         <w:t>Drugi ne-funkcionalni zahtjevi</w:t>
       </w:r>
-      <w:bookmarkEnd w:id="24"/>
+      <w:bookmarkEnd w:id="23"/>
     </w:p>
     <w:p>
       <w:pPr>
         <w:pStyle w:val="FOINaslov3"/>
         <w:spacing w:line="360" w:lineRule="auto"/>
       </w:pPr>
-      <w:bookmarkStart w:id="25" w:name="_Toc391238838"/>
+      <w:bookmarkStart w:id="24" w:name="_Toc392968442"/>
       <w:r>
         <w:t>Zahtjevi s obzirom na performanse</w:t>
       </w:r>
-      <w:bookmarkEnd w:id="25"/>
+      <w:bookmarkEnd w:id="24"/>
     </w:p>
     <w:p>
       <w:pPr>
@@ -5682,19 +5710,19 @@
         <w:t>e vremena u radu aplikacije. P</w:t>
       </w:r>
       <w:r>
-        <w:t>retpostavljamo da se poslužitelj s bazom podataka nalazi u istoj lokalnoj mreži čije su brzine oko 100 Mb/s pa ni ove transakcije ne bi trebale trajati duže od par sekundi.</w:t>
-      </w:r>
-    </w:p>
-    <w:p>
-      <w:pPr>
-        <w:spacing w:after="200" w:line="276" w:lineRule="auto"/>
-        <w:rPr>
-          <w:b/>
-          <w:sz w:val="28"/>
-        </w:rPr>
-      </w:pPr>
-      <w:r>
-        <w:br w:type="page"/>
+        <w:t xml:space="preserve">retpostavljamo da se poslužitelj s bazom </w:t>
+      </w:r>
+      <w:r>
+        <w:lastRenderedPageBreak/>
+        <w:t xml:space="preserve">podataka nalazi u istoj lokalnoj mreži čije su brzine oko 100 </w:t>
+      </w:r>
+      <w:proofErr w:type="spellStart"/>
+      <w:r>
+        <w:t>Mb</w:t>
+      </w:r>
+      <w:proofErr w:type="spellEnd"/>
+      <w:r>
+        <w:t>/s pa ni ove transakcije ne bi trebale trajati duže od par sekundi.</w:t>
       </w:r>
     </w:p>
     <w:p>
@@ -5702,12 +5730,11 @@
         <w:pStyle w:val="FOINaslov3"/>
         <w:spacing w:line="360" w:lineRule="auto"/>
       </w:pPr>
-      <w:bookmarkStart w:id="26" w:name="_Toc391238839"/>
-      <w:r>
-        <w:lastRenderedPageBreak/>
+      <w:bookmarkStart w:id="25" w:name="_Toc392968443"/>
+      <w:r>
         <w:t>Zahtjevi sigurnosti</w:t>
       </w:r>
-      <w:bookmarkEnd w:id="26"/>
+      <w:bookmarkEnd w:id="25"/>
     </w:p>
     <w:p>
       <w:pPr>
@@ -5761,11 +5788,11 @@
         <w:pStyle w:val="FOINaslov3"/>
         <w:spacing w:line="360" w:lineRule="auto"/>
       </w:pPr>
-      <w:bookmarkStart w:id="27" w:name="_Toc391238840"/>
+      <w:bookmarkStart w:id="26" w:name="_Toc392968444"/>
       <w:r>
         <w:t>Atributi kvalitete softvera</w:t>
       </w:r>
-      <w:bookmarkEnd w:id="27"/>
+      <w:bookmarkEnd w:id="26"/>
     </w:p>
     <w:p>
       <w:pPr>
@@ -5777,7 +5804,15 @@
         </w:rPr>
       </w:pPr>
       <w:r>
-        <w:t xml:space="preserve">Korisnici bi se na aplikaciju driveIT trebali brzo naviknuti jer su se često susreli s mnogo sličnih sustava za evidenciju. Raspored upravljanja aplikacijom je logički posložen i </w:t>
+        <w:t xml:space="preserve">Korisnici bi se na aplikaciju </w:t>
+      </w:r>
+      <w:proofErr w:type="spellStart"/>
+      <w:r>
+        <w:t>driveIT</w:t>
+      </w:r>
+      <w:proofErr w:type="spellEnd"/>
+      <w:r>
+        <w:t xml:space="preserve"> trebali brzo naviknuti jer su se često susreli s mnogo sličnih sustava za evidenciju. Raspored upravljanja aplikacijom je logički posložen i </w:t>
       </w:r>
       <w:r>
         <w:t>lako pamtljiv. Aplikaciji j</w:t>
@@ -5796,7 +5831,7 @@
       <w:pPr>
         <w:pStyle w:val="FOINaslov1"/>
       </w:pPr>
-      <w:bookmarkStart w:id="28" w:name="_Toc391238841"/>
+      <w:bookmarkStart w:id="27" w:name="_Toc392968445"/>
       <w:r>
         <w:lastRenderedPageBreak/>
         <w:t>Projektna dokume</w:t>
@@ -5807,17 +5842,17 @@
       <w:r>
         <w:t>tacija</w:t>
       </w:r>
+      <w:bookmarkEnd w:id="27"/>
+    </w:p>
+    <w:p>
+      <w:pPr>
+        <w:pStyle w:val="FOINaslov2"/>
+      </w:pPr>
+      <w:bookmarkStart w:id="28" w:name="_Toc392968446"/>
+      <w:r>
+        <w:t>Projektni tim</w:t>
+      </w:r>
       <w:bookmarkEnd w:id="28"/>
-    </w:p>
-    <w:p>
-      <w:pPr>
-        <w:pStyle w:val="FOINaslov2"/>
-      </w:pPr>
-      <w:bookmarkStart w:id="29" w:name="_Toc391238842"/>
-      <w:r>
-        <w:t>Projektni tim</w:t>
-      </w:r>
-      <w:bookmarkEnd w:id="29"/>
     </w:p>
     <w:p>
       <w:pPr>
@@ -5832,7 +5867,15 @@
         <w:t>kova.</w:t>
       </w:r>
       <w:r>
-        <w:t xml:space="preserve"> Za realizaciju ovog projekta odabrali smo vodopadni model (slika modela 2.) koji se sastoji od pet faza: Specifikacije zahtjeva, Dizajna, Implementacije, Testiranja i Održavanja. Specifikacija zahtjeva odnosi se na dogovaranje oko funkcionalnosti, specifikacije korisnika i na razmatranje ograničenja dizajna implementacije.</w:t>
+        <w:t xml:space="preserve"> Za realizaciju ovog projekta odabrali smo </w:t>
+      </w:r>
+      <w:proofErr w:type="spellStart"/>
+      <w:r>
+        <w:t>vodopadni</w:t>
+      </w:r>
+      <w:proofErr w:type="spellEnd"/>
+      <w:r>
+        <w:t xml:space="preserve"> model (slika modela 2.) koji se sastoji od pet faza: Specifikacije zahtjeva, Dizajna, Implementacije, Testiranja i Održavanja. Specifikacija zahtjeva odnosi se na dogovaranje oko funkcionalnosti, specifikacije korisnika i na razmatranje ograničenja dizajna implementacije.</w:t>
       </w:r>
       <w:r>
         <w:t xml:space="preserve"> Faza </w:t>
@@ -5907,7 +5950,7 @@
                     <pic:cNvPicPr/>
                   </pic:nvPicPr>
                   <pic:blipFill>
-                    <a:blip r:embed="rId12">
+                    <a:blip r:embed="rId10">
                       <a:extLst>
                         <a:ext uri="{28A0092B-C50C-407E-A947-70E740481C1C}">
                           <a14:useLocalDpi xmlns:a14="http://schemas.microsoft.com/office/drawing/2010/main" val="0"/>
@@ -5942,109 +5985,40 @@
       <w:r>
         <w:t xml:space="preserve">Slika </w:t>
       </w:r>
-      <w:r>
-        <w:fldChar w:fldCharType="begin"/>
-      </w:r>
-      <w:r>
-        <w:instrText xml:space="preserve"> SEQ Slika \* ARABIC </w:instrText>
-      </w:r>
-      <w:r>
-        <w:fldChar w:fldCharType="separate"/>
-      </w:r>
-      <w:r>
-        <w:rPr>
-          <w:noProof/>
-        </w:rPr>
-        <w:t>2</w:t>
-      </w:r>
-      <w:r>
-        <w:rPr>
-          <w:noProof/>
-        </w:rPr>
-        <w:fldChar w:fldCharType="end"/>
-      </w:r>
+      <w:fldSimple w:instr=" SEQ Slika \* ARABIC ">
+        <w:r>
+          <w:rPr>
+            <w:noProof/>
+          </w:rPr>
+          <w:t>1</w:t>
+        </w:r>
+      </w:fldSimple>
       <w:r>
         <w:t>.Vodopadni model</w:t>
       </w:r>
     </w:p>
     <w:p>
       <w:pPr>
-        <w:keepNext/>
-      </w:pPr>
-      <w:r>
-        <w:lastRenderedPageBreak/>
-        <w:pict>
-          <v:shapetype id="_x0000_t75" coordsize="21600,21600" o:spt="75" o:preferrelative="t" path="m@4@5l@4@11@9@11@9@5xe" filled="f" stroked="f">
-            <v:stroke joinstyle="miter"/>
-            <v:formulas>
-              <v:f eqn="if lineDrawn pixelLineWidth 0"/>
-              <v:f eqn="sum @0 1 0"/>
-              <v:f eqn="sum 0 0 @1"/>
-              <v:f eqn="prod @2 1 2"/>
-              <v:f eqn="prod @3 21600 pixelWidth"/>
-              <v:f eqn="prod @3 21600 pixelHeight"/>
-              <v:f eqn="sum @0 0 1"/>
-              <v:f eqn="prod @6 1 2"/>
-              <v:f eqn="prod @7 21600 pixelWidth"/>
-              <v:f eqn="sum @8 21600 0"/>
-              <v:f eqn="prod @7 21600 pixelHeight"/>
-              <v:f eqn="sum @10 21600 0"/>
-            </v:formulas>
-            <v:path o:extrusionok="f" gradientshapeok="t" o:connecttype="rect"/>
-            <o:lock v:ext="edit" aspectratio="t"/>
-          </v:shapetype>
-          <v:shape id="_x0000_i1025" type="#_x0000_t75" style="width:453.75pt;height:684.75pt">
-            <v:imagedata r:id="rId13" o:title="who1"/>
-          </v:shape>
-        </w:pict>
-      </w:r>
-    </w:p>
-    <w:p>
-      <w:pPr>
-        <w:pStyle w:val="Caption"/>
-        <w:jc w:val="center"/>
-      </w:pPr>
-      <w:r>
-        <w:t xml:space="preserve">Slika </w:t>
-      </w:r>
-      <w:r>
-        <w:fldChar w:fldCharType="begin"/>
-      </w:r>
-      <w:r>
-        <w:instrText xml:space="preserve"> SEQ Slika \* ARABIC </w:instrText>
-      </w:r>
-      <w:r>
-        <w:fldChar w:fldCharType="separate"/>
-      </w:r>
-      <w:r>
-        <w:rPr>
-          <w:noProof/>
-        </w:rPr>
-        <w:t>3</w:t>
-      </w:r>
-      <w:r>
-        <w:rPr>
-          <w:noProof/>
-        </w:rPr>
-        <w:fldChar w:fldCharType="end"/>
-      </w:r>
-      <w:r>
-        <w:t>. Prikaz rasporeda aktivnosti prema članovima tima</w:t>
-      </w:r>
-      <w:r>
-        <w:t xml:space="preserve"> (MS Project)</w:t>
+        <w:spacing w:after="200" w:line="276" w:lineRule="auto"/>
+        <w:rPr>
+          <w:b/>
+          <w:sz w:val="32"/>
+        </w:rPr>
+      </w:pPr>
+      <w:bookmarkStart w:id="29" w:name="_Toc392968447"/>
+      <w:r>
+        <w:br w:type="page"/>
       </w:r>
     </w:p>
     <w:p>
       <w:pPr>
         <w:pStyle w:val="FOINaslov2"/>
       </w:pPr>
-      <w:bookmarkStart w:id="30" w:name="_Toc391238843"/>
       <w:r>
         <w:lastRenderedPageBreak/>
         <w:t>Terminski plan projekta</w:t>
       </w:r>
-      <w:bookmarkEnd w:id="30"/>
+      <w:bookmarkEnd w:id="29"/>
     </w:p>
     <w:p>
       <w:pPr>
@@ -6071,13 +6045,91 @@
         <w:t>4.</w:t>
       </w:r>
       <w:r>
-        <w:t xml:space="preserve"> predstavlja ganttogram</w:t>
-      </w:r>
+        <w:t xml:space="preserve"> predstavlja </w:t>
+      </w:r>
+      <w:proofErr w:type="spellStart"/>
+      <w:r>
+        <w:t>ganttogram</w:t>
+      </w:r>
+      <w:proofErr w:type="spellEnd"/>
       <w:r>
         <w:t>,</w:t>
       </w:r>
       <w:r>
         <w:t xml:space="preserve"> odnosno grafičko prikazivanje informacija koje se koristi za utvrđivanje rasporeda aktivnosti. Na njemu se jasno vidi redoslijed kojim se aktivnosti izvršavaju i njihova međuovisnost.</w:t>
+      </w:r>
+    </w:p>
+    <w:p>
+      <w:pPr>
+        <w:keepNext/>
+        <w:spacing w:line="360" w:lineRule="auto"/>
+        <w:ind w:firstLine="709"/>
+      </w:pPr>
+      <w:r>
+        <w:rPr>
+          <w:noProof/>
+        </w:rPr>
+        <w:drawing>
+          <wp:inline distT="0" distB="0" distL="0" distR="0" wp14:anchorId="1A9AF40D" wp14:editId="45916433">
+            <wp:extent cx="5268036" cy="6724650"/>
+            <wp:effectExtent l="0" t="0" r="0" b="0"/>
+            <wp:docPr id="5" name="Picture 5"/>
+            <wp:cNvGraphicFramePr>
+              <a:graphicFrameLocks xmlns:a="http://schemas.openxmlformats.org/drawingml/2006/main" noChangeAspect="1"/>
+            </wp:cNvGraphicFramePr>
+            <a:graphic xmlns:a="http://schemas.openxmlformats.org/drawingml/2006/main">
+              <a:graphicData uri="http://schemas.openxmlformats.org/drawingml/2006/picture">
+                <pic:pic xmlns:pic="http://schemas.openxmlformats.org/drawingml/2006/picture">
+                  <pic:nvPicPr>
+                    <pic:cNvPr id="5" name="tko-sto slika.png"/>
+                    <pic:cNvPicPr/>
+                  </pic:nvPicPr>
+                  <pic:blipFill>
+                    <a:blip r:embed="rId11">
+                      <a:extLst>
+                        <a:ext uri="{28A0092B-C50C-407E-A947-70E740481C1C}">
+                          <a14:useLocalDpi xmlns:a14="http://schemas.microsoft.com/office/drawing/2010/main" val="0"/>
+                        </a:ext>
+                      </a:extLst>
+                    </a:blip>
+                    <a:stretch>
+                      <a:fillRect/>
+                    </a:stretch>
+                  </pic:blipFill>
+                  <pic:spPr>
+                    <a:xfrm>
+                      <a:off x="0" y="0"/>
+                      <a:ext cx="5287312" cy="6749256"/>
+                    </a:xfrm>
+                    <a:prstGeom prst="rect">
+                      <a:avLst/>
+                    </a:prstGeom>
+                  </pic:spPr>
+                </pic:pic>
+              </a:graphicData>
+            </a:graphic>
+          </wp:inline>
+        </w:drawing>
+      </w:r>
+    </w:p>
+    <w:p>
+      <w:pPr>
+        <w:pStyle w:val="Caption"/>
+        <w:jc w:val="center"/>
+      </w:pPr>
+      <w:r>
+        <w:t xml:space="preserve">Slika </w:t>
+      </w:r>
+      <w:fldSimple w:instr=" SEQ Slika \* ARABIC ">
+        <w:r>
+          <w:rPr>
+            <w:noProof/>
+          </w:rPr>
+          <w:t>2</w:t>
+        </w:r>
+      </w:fldSimple>
+      <w:r>
+        <w:t>. Izvješće tko što radi</w:t>
       </w:r>
     </w:p>
     <w:p>
@@ -6093,7 +6145,7 @@
         <w:lastRenderedPageBreak/>
         <w:drawing>
           <wp:inline distT="0" distB="0" distL="0" distR="0">
-            <wp:extent cx="5571429" cy="7647619"/>
+            <wp:extent cx="5571429" cy="4616163"/>
             <wp:effectExtent l="0" t="0" r="0" b="0"/>
             <wp:docPr id="10" name="Picture 10"/>
             <wp:cNvGraphicFramePr>
@@ -6104,6 +6156,104 @@
                 <pic:pic xmlns:pic="http://schemas.openxmlformats.org/drawingml/2006/picture">
                   <pic:nvPicPr>
                     <pic:cNvPr id="10" name="aaaaaaaaaaaaaaaa.PNG"/>
+                    <pic:cNvPicPr/>
+                  </pic:nvPicPr>
+                  <pic:blipFill>
+                    <a:blip r:embed="rId12">
+                      <a:extLst>
+                        <a:ext uri="{28A0092B-C50C-407E-A947-70E740481C1C}">
+                          <a14:useLocalDpi xmlns:a14="http://schemas.microsoft.com/office/drawing/2010/main" val="0"/>
+                        </a:ext>
+                      </a:extLst>
+                    </a:blip>
+                    <a:stretch>
+                      <a:fillRect/>
+                    </a:stretch>
+                  </pic:blipFill>
+                  <pic:spPr>
+                    <a:xfrm>
+                      <a:off x="0" y="0"/>
+                      <a:ext cx="5571429" cy="4616163"/>
+                    </a:xfrm>
+                    <a:prstGeom prst="rect">
+                      <a:avLst/>
+                    </a:prstGeom>
+                  </pic:spPr>
+                </pic:pic>
+              </a:graphicData>
+            </a:graphic>
+          </wp:inline>
+        </w:drawing>
+      </w:r>
+    </w:p>
+    <w:p>
+      <w:pPr>
+        <w:pStyle w:val="Caption"/>
+        <w:jc w:val="center"/>
+      </w:pPr>
+      <w:r>
+        <w:t xml:space="preserve">Slika </w:t>
+      </w:r>
+      <w:fldSimple w:instr=" SEQ Slika \* ARABIC ">
+        <w:r>
+          <w:rPr>
+            <w:noProof/>
+          </w:rPr>
+          <w:t>3</w:t>
+        </w:r>
+      </w:fldSimple>
+      <w:r>
+        <w:t>. Terminski plan aktivnosti (MS Project)</w:t>
+      </w:r>
+    </w:p>
+    <w:p>
+      <w:pPr>
+        <w:spacing w:after="200" w:line="276" w:lineRule="auto"/>
+        <w:rPr>
+          <w:b/>
+          <w:sz w:val="32"/>
+        </w:rPr>
+      </w:pPr>
+      <w:r>
+        <w:br w:type="page"/>
+      </w:r>
+    </w:p>
+    <w:p>
+      <w:pPr>
+        <w:spacing w:after="200" w:line="276" w:lineRule="auto"/>
+        <w:sectPr>
+          <w:footerReference w:type="default" r:id="rId13"/>
+          <w:pgSz w:w="11906" w:h="16838"/>
+          <w:pgMar w:top="1417" w:right="1417" w:bottom="1417" w:left="1417" w:header="708" w:footer="708" w:gutter="0"/>
+          <w:pgNumType w:start="1"/>
+          <w:cols w:space="708"/>
+          <w:docGrid w:linePitch="360"/>
+        </w:sectPr>
+      </w:pPr>
+    </w:p>
+    <w:p>
+      <w:pPr>
+        <w:keepNext/>
+        <w:spacing w:after="200" w:line="276" w:lineRule="auto"/>
+      </w:pPr>
+      <w:r>
+        <w:rPr>
+          <w:noProof/>
+        </w:rPr>
+        <w:lastRenderedPageBreak/>
+        <w:drawing>
+          <wp:inline distT="0" distB="0" distL="0" distR="0">
+            <wp:extent cx="9119960" cy="5047525"/>
+            <wp:effectExtent l="0" t="0" r="0" b="0"/>
+            <wp:docPr id="12" name="Picture 12"/>
+            <wp:cNvGraphicFramePr>
+              <a:graphicFrameLocks xmlns:a="http://schemas.openxmlformats.org/drawingml/2006/main" noChangeAspect="1"/>
+            </wp:cNvGraphicFramePr>
+            <a:graphic xmlns:a="http://schemas.openxmlformats.org/drawingml/2006/main">
+              <a:graphicData uri="http://schemas.openxmlformats.org/drawingml/2006/picture">
+                <pic:pic xmlns:pic="http://schemas.openxmlformats.org/drawingml/2006/picture">
+                  <pic:nvPicPr>
+                    <pic:cNvPr id="12" name="gantogram.PNG"/>
                     <pic:cNvPicPr/>
                   </pic:nvPicPr>
                   <pic:blipFill>
@@ -6121,7 +6271,7 @@
                   <pic:spPr>
                     <a:xfrm>
                       <a:off x="0" y="0"/>
-                      <a:ext cx="5571429" cy="7647619"/>
+                      <a:ext cx="9119960" cy="5047525"/>
                     </a:xfrm>
                     <a:prstGeom prst="rect">
                       <a:avLst/>
@@ -6142,29 +6292,16 @@
       <w:r>
         <w:t xml:space="preserve">Slika </w:t>
       </w:r>
-      <w:r>
-        <w:fldChar w:fldCharType="begin"/>
-      </w:r>
-      <w:r>
-        <w:instrText xml:space="preserve"> SEQ Slika \* ARABIC </w:instrText>
-      </w:r>
-      <w:r>
-        <w:fldChar w:fldCharType="separate"/>
-      </w:r>
-      <w:r>
-        <w:rPr>
-          <w:noProof/>
-        </w:rPr>
-        <w:t>4</w:t>
-      </w:r>
-      <w:r>
-        <w:rPr>
-          <w:noProof/>
-        </w:rPr>
-        <w:fldChar w:fldCharType="end"/>
-      </w:r>
-      <w:r>
-        <w:t>. Terminski plan aktivnosti (MS Project)</w:t>
+      <w:fldSimple w:instr=" SEQ Slika \* ARABIC ">
+        <w:r>
+          <w:rPr>
+            <w:noProof/>
+          </w:rPr>
+          <w:t>4</w:t>
+        </w:r>
+      </w:fldSimple>
+      <w:r>
+        <w:t>.Ganttov dijagram (MS Project)</w:t>
       </w:r>
     </w:p>
     <w:p>
@@ -6181,12 +6318,10 @@
     </w:p>
     <w:p>
       <w:pPr>
-        <w:spacing w:after="200" w:line="276" w:lineRule="auto"/>
+        <w:pStyle w:val="FOINaslov2"/>
         <w:sectPr>
-          <w:footerReference w:type="default" r:id="rId15"/>
-          <w:pgSz w:w="11906" w:h="16838"/>
+          <w:pgSz w:w="16838" w:h="11906" w:orient="landscape"/>
           <w:pgMar w:top="1417" w:right="1417" w:bottom="1417" w:left="1417" w:header="708" w:footer="708" w:gutter="0"/>
-          <w:pgNumType w:start="1"/>
           <w:cols w:space="708"/>
           <w:docGrid w:linePitch="360"/>
         </w:sectPr>
@@ -6194,19 +6329,97 @@
     </w:p>
     <w:p>
       <w:pPr>
+        <w:pStyle w:val="FOINaslov2"/>
+      </w:pPr>
+      <w:bookmarkStart w:id="30" w:name="_Toc392968448"/>
+      <w:r>
+        <w:lastRenderedPageBreak/>
+        <w:t>Proračun i budžet projekta</w:t>
+      </w:r>
+      <w:bookmarkEnd w:id="30"/>
+    </w:p>
+    <w:p>
+      <w:pPr>
+        <w:spacing w:line="360" w:lineRule="auto"/>
+        <w:jc w:val="both"/>
+      </w:pPr>
+      <w:r>
+        <w:t>Proračun tj. budžet predstavlja troškove projekta. Troškovi ovog projek</w:t>
+      </w:r>
+      <w:r>
+        <w:t>ta su trošak ljudskog resursa. P</w:t>
+      </w:r>
+      <w:r>
+        <w:t xml:space="preserve">laća ljudskog resursa </w:t>
+      </w:r>
+      <w:r>
+        <w:t xml:space="preserve">iznosi 35 kn/h, a trošak materijalnog resursa 0,01kn/h. </w:t>
+      </w:r>
+      <w:r>
+        <w:t>Na slici 5.</w:t>
+      </w:r>
+      <w:r>
+        <w:t xml:space="preserve"> je prikazan proračun projekta gdje se jasno vidi da cijena</w:t>
+      </w:r>
+      <w:r>
+        <w:t xml:space="preserve"> same </w:t>
+      </w:r>
+      <w:r>
+        <w:t xml:space="preserve"> izrade a</w:t>
+      </w:r>
+      <w:r>
+        <w:t>pli</w:t>
+      </w:r>
+      <w:r>
+        <w:t xml:space="preserve">kacije </w:t>
+      </w:r>
+      <w:proofErr w:type="spellStart"/>
+      <w:r>
+        <w:t>driveIT</w:t>
+      </w:r>
+      <w:proofErr w:type="spellEnd"/>
+      <w:r>
+        <w:t>, bez PDV-a i marže iznosi 12.1</w:t>
+      </w:r>
+      <w:r>
+        <w:t>06</w:t>
+      </w:r>
+      <w:r>
+        <w:t>,</w:t>
+      </w:r>
+      <w:r>
+        <w:t>8</w:t>
+      </w:r>
+      <w:r>
+        <w:t xml:space="preserve">5 </w:t>
+      </w:r>
+      <w:r>
+        <w:t>kn</w:t>
+      </w:r>
+      <w:r>
+        <w:t xml:space="preserve">. </w:t>
+      </w:r>
+      <w:r>
+        <w:t>Cijena aplikacije zajedno sa maržom i PDV-om iznosi 20.577,76 kn.</w:t>
+      </w:r>
+      <w:bookmarkStart w:id="31" w:name="_GoBack"/>
+      <w:bookmarkEnd w:id="31"/>
+    </w:p>
+    <w:p>
+      <w:pPr>
         <w:keepNext/>
-        <w:spacing w:after="200" w:line="276" w:lineRule="auto"/>
+        <w:spacing w:line="360" w:lineRule="auto"/>
+        <w:jc w:val="both"/>
       </w:pPr>
       <w:r>
         <w:rPr>
           <w:noProof/>
         </w:rPr>
-        <w:lastRenderedPageBreak/>
         <w:drawing>
           <wp:inline distT="0" distB="0" distL="0" distR="0">
-            <wp:extent cx="9067800" cy="5467070"/>
+            <wp:extent cx="5760720" cy="3436620"/>
             <wp:effectExtent l="0" t="0" r="0" b="0"/>
-            <wp:docPr id="12" name="Picture 12"/>
+            <wp:docPr id="14" name="Picture 14"/>
             <wp:cNvGraphicFramePr>
               <a:graphicFrameLocks xmlns:a="http://schemas.openxmlformats.org/drawingml/2006/main" noChangeAspect="1"/>
             </wp:cNvGraphicFramePr>
@@ -6214,11 +6427,11 @@
               <a:graphicData uri="http://schemas.openxmlformats.org/drawingml/2006/picture">
                 <pic:pic xmlns:pic="http://schemas.openxmlformats.org/drawingml/2006/picture">
                   <pic:nvPicPr>
-                    <pic:cNvPr id="12" name="gantogram.PNG"/>
+                    <pic:cNvPr id="14" name="budget slika1.PNG"/>
                     <pic:cNvPicPr/>
                   </pic:nvPicPr>
                   <pic:blipFill>
-                    <a:blip r:embed="rId16">
+                    <a:blip r:embed="rId15">
                       <a:extLst>
                         <a:ext uri="{28A0092B-C50C-407E-A947-70E740481C1C}">
                           <a14:useLocalDpi xmlns:a14="http://schemas.microsoft.com/office/drawing/2010/main" val="0"/>
@@ -6232,7 +6445,7 @@
                   <pic:spPr>
                     <a:xfrm>
                       <a:off x="0" y="0"/>
-                      <a:ext cx="9119960" cy="5498518"/>
+                      <a:ext cx="5760720" cy="3436620"/>
                     </a:xfrm>
                     <a:prstGeom prst="rect">
                       <a:avLst/>
@@ -6253,181 +6466,41 @@
       <w:r>
         <w:t xml:space="preserve">Slika </w:t>
       </w:r>
-      <w:r>
-        <w:fldChar w:fldCharType="begin"/>
-      </w:r>
-      <w:r>
-        <w:instrText xml:space="preserve"> SEQ Slika \* ARABIC </w:instrText>
-      </w:r>
-      <w:r>
-        <w:fldChar w:fldCharType="separate"/>
-      </w:r>
-      <w:r>
-        <w:rPr>
-          <w:noProof/>
-        </w:rPr>
-        <w:t>5</w:t>
-      </w:r>
-      <w:r>
-        <w:rPr>
-          <w:noProof/>
-        </w:rPr>
-        <w:fldChar w:fldCharType="end"/>
-      </w:r>
-      <w:r>
-        <w:t>.Ganttov dijagram (MS Project)</w:t>
-      </w:r>
-    </w:p>
-    <w:p>
-      <w:pPr>
-        <w:spacing w:after="200" w:line="276" w:lineRule="auto"/>
-        <w:rPr>
-          <w:b/>
-          <w:sz w:val="32"/>
-        </w:rPr>
-      </w:pPr>
-      <w:r>
-        <w:lastRenderedPageBreak/>
-        <w:br w:type="page"/>
-      </w:r>
-    </w:p>
-    <w:p>
-      <w:pPr>
-        <w:pStyle w:val="FOINaslov2"/>
-        <w:sectPr>
-          <w:pgSz w:w="16838" w:h="11906" w:orient="landscape"/>
-          <w:pgMar w:top="1417" w:right="1417" w:bottom="1417" w:left="1417" w:header="708" w:footer="708" w:gutter="0"/>
-          <w:cols w:space="708"/>
-          <w:docGrid w:linePitch="360"/>
-        </w:sectPr>
-      </w:pPr>
-    </w:p>
-    <w:p>
-      <w:pPr>
-        <w:pStyle w:val="FOINaslov2"/>
-      </w:pPr>
-      <w:bookmarkStart w:id="31" w:name="_Toc391238844"/>
-      <w:r>
-        <w:lastRenderedPageBreak/>
-        <w:t>Proračun i budžet projekta</w:t>
-      </w:r>
-      <w:bookmarkEnd w:id="31"/>
+      <w:fldSimple w:instr=" SEQ Slika \* ARABIC ">
+        <w:r>
+          <w:rPr>
+            <w:noProof/>
+          </w:rPr>
+          <w:t>5</w:t>
+        </w:r>
+      </w:fldSimple>
+      <w:r>
+        <w:t xml:space="preserve">. </w:t>
+      </w:r>
+      <w:r>
+        <w:t>Izvještaj</w:t>
+      </w:r>
+      <w:r>
+        <w:t xml:space="preserve"> o budžetu </w:t>
+      </w:r>
+      <w:r>
+        <w:t>projekta</w:t>
+      </w:r>
+      <w:r>
+        <w:t xml:space="preserve"> (MS Project)</w:t>
+      </w:r>
     </w:p>
     <w:p>
       <w:pPr>
         <w:spacing w:line="360" w:lineRule="auto"/>
         <w:jc w:val="both"/>
       </w:pPr>
-      <w:r>
-        <w:t>Proračun tj. budžet predstavlja troškove projekta. Troškovi ovog projek</w:t>
-      </w:r>
-      <w:r>
-        <w:t>ta su trošak ljudskog resursa. P</w:t>
-      </w:r>
-      <w:r>
-        <w:t xml:space="preserve">laća ljudskog resursa </w:t>
-      </w:r>
-      <w:r>
-        <w:t xml:space="preserve">iznosi 35 kn/h, a trošak materijalnog resursa 0,01kn/h. </w:t>
-      </w:r>
-      <w:r>
-        <w:t>Na slici 5.</w:t>
-      </w:r>
-      <w:r>
-        <w:t xml:space="preserve"> je prikazan proračun projekta gdje se jasno vidi da cijena</w:t>
-      </w:r>
-      <w:r>
-        <w:t xml:space="preserve"> same </w:t>
-      </w:r>
-      <w:r>
-        <w:t xml:space="preserve"> izrade a</w:t>
-      </w:r>
-      <w:r>
-        <w:t>pli</w:t>
-      </w:r>
-      <w:r>
-        <w:t xml:space="preserve">kacije driveIT, bez PDV-a i marže iznosi 12.194,35 </w:t>
-      </w:r>
-      <w:r>
-        <w:t>kn</w:t>
-      </w:r>
-      <w:r>
-        <w:t xml:space="preserve">. </w:t>
-      </w:r>
-      <w:r>
-        <w:t>Cijena aplikacije zajedno sa maržom i PDV-om iznosi 20.577,76 kn.</w:t>
-      </w:r>
-    </w:p>
-    <w:p>
-      <w:pPr>
-        <w:keepNext/>
-        <w:spacing w:line="360" w:lineRule="auto"/>
-        <w:jc w:val="both"/>
-      </w:pPr>
-      <w:r>
-        <w:pict>
-          <v:shape id="_x0000_i1026" type="#_x0000_t75" style="width:456pt;height:393.75pt">
-            <v:imagedata r:id="rId17" o:title="budget 1"/>
-          </v:shape>
-        </w:pict>
-      </w:r>
-    </w:p>
-    <w:p>
-      <w:pPr>
-        <w:pStyle w:val="Caption"/>
-        <w:jc w:val="center"/>
-      </w:pPr>
-      <w:r>
-        <w:t xml:space="preserve">Slika </w:t>
-      </w:r>
-      <w:r>
-        <w:fldChar w:fldCharType="begin"/>
-      </w:r>
-      <w:r>
-        <w:instrText xml:space="preserve"> SEQ Slika \* ARABIC </w:instrText>
-      </w:r>
-      <w:r>
-        <w:fldChar w:fldCharType="separate"/>
-      </w:r>
-      <w:r>
-        <w:rPr>
-          <w:noProof/>
-        </w:rPr>
-        <w:t>6</w:t>
-      </w:r>
-      <w:r>
-        <w:rPr>
-          <w:noProof/>
-        </w:rPr>
-        <w:fldChar w:fldCharType="end"/>
-      </w:r>
-      <w:r>
-        <w:t xml:space="preserve">. </w:t>
-      </w:r>
-      <w:r>
-        <w:t>Izvještaj</w:t>
-      </w:r>
-      <w:r>
-        <w:t xml:space="preserve"> o budžetu </w:t>
-      </w:r>
-      <w:r>
-        <w:t>projekta</w:t>
-      </w:r>
-      <w:r>
-        <w:t xml:space="preserve"> (MS Project)</w:t>
-      </w:r>
-    </w:p>
-    <w:p>
-      <w:pPr>
-        <w:spacing w:line="360" w:lineRule="auto"/>
-        <w:jc w:val="both"/>
-      </w:pPr>
     </w:p>
     <w:p>
       <w:pPr>
         <w:pStyle w:val="FOINaslov2"/>
       </w:pPr>
-      <w:bookmarkStart w:id="32" w:name="_Toc391238845"/>
+      <w:bookmarkStart w:id="32" w:name="_Toc392968449"/>
       <w:r>
         <w:t>Ponuda naručitelju</w:t>
       </w:r>
@@ -6513,7 +6586,7 @@
                     <pic:cNvPicPr/>
                   </pic:nvPicPr>
                   <pic:blipFill>
-                    <a:blip r:embed="rId18" cstate="print">
+                    <a:blip r:embed="rId16" cstate="print">
                       <a:extLst>
                         <a:ext uri="{28A0092B-C50C-407E-A947-70E740481C1C}">
                           <a14:useLocalDpi xmlns:a14="http://schemas.microsoft.com/office/drawing/2010/main" val="0"/>
@@ -6545,6 +6618,7 @@
           </wp:anchor>
         </w:drawing>
       </w:r>
+      <w:proofErr w:type="spellStart"/>
       <w:r>
         <w:rPr>
           <w:sz w:val="28"/>
@@ -6552,6 +6626,7 @@
         </w:rPr>
         <w:t>team.NOT</w:t>
       </w:r>
+      <w:proofErr w:type="spellEnd"/>
     </w:p>
     <w:p>
       <w:pPr>
@@ -6611,6 +6686,7 @@
           <w:sz w:val="52"/>
           <w:szCs w:val="52"/>
         </w:rPr>
+        <w:lastRenderedPageBreak/>
         <w:t>PONUDA</w:t>
       </w:r>
     </w:p>
@@ -6623,6 +6699,7 @@
           <w:szCs w:val="44"/>
         </w:rPr>
       </w:pPr>
+      <w:proofErr w:type="spellStart"/>
       <w:r>
         <w:rPr>
           <w:sz w:val="44"/>
@@ -6630,6 +6707,7 @@
         </w:rPr>
         <w:t>driveIT</w:t>
       </w:r>
+      <w:proofErr w:type="spellEnd"/>
     </w:p>
     <w:p>
       <w:pPr>
@@ -6662,7 +6740,23 @@
         <w:spacing w:line="360" w:lineRule="auto"/>
       </w:pPr>
       <w:r>
-        <w:t xml:space="preserve">tvrtka team.NOT d.o.o. razvila je aplikaciju koja pomaže autosalonima rabljenih vozila oko evidencije stanja vozila u njihovom  „dvorištu“. Smatramo da bi ova aplikacija driveIT bila idealno rješenje za Vaš autosalon. </w:t>
+        <w:t xml:space="preserve">tvrtka </w:t>
+      </w:r>
+      <w:proofErr w:type="spellStart"/>
+      <w:r>
+        <w:t>team.NOT</w:t>
+      </w:r>
+      <w:proofErr w:type="spellEnd"/>
+      <w:r>
+        <w:t xml:space="preserve"> d.o.o. razvila je aplikaciju koja pomaže autosalonima rabljenih vozila oko evidencije stanja vozila u njihovom  „dvorištu“. Smatramo da bi ova aplikacija </w:t>
+      </w:r>
+      <w:proofErr w:type="spellStart"/>
+      <w:r>
+        <w:t>driveIT</w:t>
+      </w:r>
+      <w:proofErr w:type="spellEnd"/>
+      <w:r>
+        <w:t xml:space="preserve"> bila idealno rješenje za Vaš autosalon. </w:t>
       </w:r>
     </w:p>
     <w:p>
@@ -6704,7 +6798,15 @@
         </w:rPr>
       </w:pPr>
       <w:r>
-        <w:t xml:space="preserve">Cijena aplikacije driveIT  (bez PDV-a) je:  </w:t>
+        <w:t xml:space="preserve">Cijena aplikacije </w:t>
+      </w:r>
+      <w:proofErr w:type="spellStart"/>
+      <w:r>
+        <w:t>driveIT</w:t>
+      </w:r>
+      <w:proofErr w:type="spellEnd"/>
+      <w:r>
+        <w:t xml:space="preserve">  (bez PDV-a) je:  </w:t>
       </w:r>
       <w:r>
         <w:rPr>
@@ -6747,7 +6849,15 @@
         </w:rPr>
       </w:pPr>
       <w:r>
-        <w:t xml:space="preserve">Cijena aplikacije driveIT (s PDV-om) je:   </w:t>
+        <w:t xml:space="preserve">Cijena aplikacije </w:t>
+      </w:r>
+      <w:proofErr w:type="spellStart"/>
+      <w:r>
+        <w:t>driveIT</w:t>
+      </w:r>
+      <w:proofErr w:type="spellEnd"/>
+      <w:r>
+        <w:t xml:space="preserve"> (s PDV-om) je:   </w:t>
       </w:r>
       <w:r>
         <w:rPr>
@@ -6835,7 +6945,7 @@
         </w:rPr>
         <w:t>Marko Alerić (</w:t>
       </w:r>
-      <w:hyperlink r:id="rId19" w:history="1">
+      <w:hyperlink r:id="rId17" w:history="1">
         <w:r>
           <w:rPr>
             <w:rStyle w:val="Hyperlink"/>
@@ -6867,9 +6977,25 @@
           <w:sz w:val="22"/>
           <w:szCs w:val="22"/>
         </w:rPr>
-        <w:t>Mislav Boras (</w:t>
-      </w:r>
-      <w:hyperlink r:id="rId20" w:history="1">
+        <w:t xml:space="preserve">Mislav </w:t>
+      </w:r>
+      <w:proofErr w:type="spellStart"/>
+      <w:r>
+        <w:rPr>
+          <w:sz w:val="22"/>
+          <w:szCs w:val="22"/>
+        </w:rPr>
+        <w:t>Boras</w:t>
+      </w:r>
+      <w:proofErr w:type="spellEnd"/>
+      <w:r>
+        <w:rPr>
+          <w:sz w:val="22"/>
+          <w:szCs w:val="22"/>
+        </w:rPr>
+        <w:t xml:space="preserve"> (</w:t>
+      </w:r>
+      <w:hyperlink r:id="rId18" w:history="1">
         <w:r>
           <w:rPr>
             <w:rStyle w:val="Hyperlink"/>
@@ -6903,7 +7029,7 @@
         </w:rPr>
         <w:t>Andrea Pleše (</w:t>
       </w:r>
-      <w:hyperlink r:id="rId21" w:history="1">
+      <w:hyperlink r:id="rId19" w:history="1">
         <w:r>
           <w:rPr>
             <w:rStyle w:val="Hyperlink"/>
@@ -6935,9 +7061,25 @@
           <w:sz w:val="22"/>
           <w:szCs w:val="22"/>
         </w:rPr>
-        <w:t>Lovro Predovan (</w:t>
-      </w:r>
-      <w:hyperlink r:id="rId22" w:history="1">
+        <w:t xml:space="preserve">Lovro </w:t>
+      </w:r>
+      <w:proofErr w:type="spellStart"/>
+      <w:r>
+        <w:rPr>
+          <w:sz w:val="22"/>
+          <w:szCs w:val="22"/>
+        </w:rPr>
+        <w:t>Predovan</w:t>
+      </w:r>
+      <w:proofErr w:type="spellEnd"/>
+      <w:r>
+        <w:rPr>
+          <w:sz w:val="22"/>
+          <w:szCs w:val="22"/>
+        </w:rPr>
+        <w:t xml:space="preserve"> (</w:t>
+      </w:r>
+      <w:hyperlink r:id="rId20" w:history="1">
         <w:r>
           <w:rPr>
             <w:rStyle w:val="Hyperlink"/>
@@ -6984,7 +7126,7 @@
         </w:rPr>
         <w:t>Josip Primorac (</w:t>
       </w:r>
-      <w:hyperlink r:id="rId23" w:history="1">
+      <w:hyperlink r:id="rId21" w:history="1">
         <w:r>
           <w:rPr>
             <w:rStyle w:val="Hyperlink"/>
@@ -7007,7 +7149,7 @@
       <w:pPr>
         <w:pStyle w:val="FOINaslov1"/>
       </w:pPr>
-      <w:bookmarkStart w:id="33" w:name="_Toc391238846"/>
+      <w:bookmarkStart w:id="33" w:name="_Toc392968450"/>
       <w:r>
         <w:lastRenderedPageBreak/>
         <w:t>Tehnička dokumentacija</w:t>
@@ -7018,7 +7160,7 @@
       <w:pPr>
         <w:pStyle w:val="FOINaslov2"/>
       </w:pPr>
-      <w:bookmarkStart w:id="34" w:name="_Toc391238847"/>
+      <w:bookmarkStart w:id="34" w:name="_Toc392968451"/>
       <w:r>
         <w:t>Dijagram slučajeva korištenja</w:t>
       </w:r>
@@ -7042,8 +7184,27 @@
           <w:noProof/>
         </w:rPr>
         <w:pict>
-          <v:shape id="_x0000_i1027" type="#_x0000_t75" style="width:699.75pt;height:657.75pt">
-            <v:imagedata r:id="rId24" o:title="DriveIT_usecase_final"/>
+          <v:shapetype id="_x0000_t75" coordsize="21600,21600" o:spt="75" o:preferrelative="t" path="m@4@5l@4@11@9@11@9@5xe" filled="f" stroked="f">
+            <v:stroke joinstyle="miter"/>
+            <v:formulas>
+              <v:f eqn="if lineDrawn pixelLineWidth 0"/>
+              <v:f eqn="sum @0 1 0"/>
+              <v:f eqn="sum 0 0 @1"/>
+              <v:f eqn="prod @2 1 2"/>
+              <v:f eqn="prod @3 21600 pixelWidth"/>
+              <v:f eqn="prod @3 21600 pixelHeight"/>
+              <v:f eqn="sum @0 0 1"/>
+              <v:f eqn="prod @6 1 2"/>
+              <v:f eqn="prod @7 21600 pixelWidth"/>
+              <v:f eqn="sum @8 21600 0"/>
+              <v:f eqn="prod @7 21600 pixelHeight"/>
+              <v:f eqn="sum @10 21600 0"/>
+            </v:formulas>
+            <v:path o:extrusionok="f" gradientshapeok="t" o:connecttype="rect"/>
+            <o:lock v:ext="edit" aspectratio="t"/>
+          </v:shapetype>
+          <v:shape id="_x0000_i1025" type="#_x0000_t75" style="width:699.75pt;height:657.75pt">
+            <v:imagedata r:id="rId22" o:title="DriveIT_usecase_final"/>
           </v:shape>
         </w:pict>
       </w:r>
@@ -7262,7 +7423,7 @@
         <w:pStyle w:val="FOINaslov1"/>
       </w:pPr>
       <w:bookmarkStart w:id="35" w:name="_Toc320994778"/>
-      <w:bookmarkStart w:id="36" w:name="_Toc391238848"/>
+      <w:bookmarkStart w:id="36" w:name="_Toc392968452"/>
       <w:r>
         <w:lastRenderedPageBreak/>
         <w:t>Predlošci</w:t>
@@ -7278,7 +7439,7 @@
           <w:szCs w:val="22"/>
         </w:rPr>
       </w:pPr>
-      <w:bookmarkStart w:id="37" w:name="_Toc391238849"/>
+      <w:bookmarkStart w:id="37" w:name="_Toc392968453"/>
       <w:r>
         <w:t>Dodavanje novog vozila</w:t>
       </w:r>
@@ -7315,6 +7476,7 @@
                 <w:szCs w:val="24"/>
               </w:rPr>
             </w:pPr>
+            <w:proofErr w:type="spellStart"/>
             <w:r>
               <w:rPr>
                 <w:bCs w:val="0"/>
@@ -7322,8 +7484,29 @@
                 <w:sz w:val="24"/>
                 <w:szCs w:val="24"/>
               </w:rPr>
-              <w:t>Brief Description</w:t>
+              <w:t>Brief</w:t>
             </w:r>
+            <w:proofErr w:type="spellEnd"/>
+            <w:r>
+              <w:rPr>
+                <w:bCs w:val="0"/>
+                <w:color w:val="auto"/>
+                <w:sz w:val="24"/>
+                <w:szCs w:val="24"/>
+              </w:rPr>
+              <w:t xml:space="preserve"> </w:t>
+            </w:r>
+            <w:proofErr w:type="spellStart"/>
+            <w:r>
+              <w:rPr>
+                <w:bCs w:val="0"/>
+                <w:color w:val="auto"/>
+                <w:sz w:val="24"/>
+                <w:szCs w:val="24"/>
+              </w:rPr>
+              <w:t>Description</w:t>
+            </w:r>
+            <w:proofErr w:type="spellEnd"/>
           </w:p>
         </w:tc>
         <w:tc>
@@ -7375,6 +7558,7 @@
                 <w:szCs w:val="24"/>
               </w:rPr>
             </w:pPr>
+            <w:proofErr w:type="spellStart"/>
             <w:r>
               <w:rPr>
                 <w:bCs w:val="0"/>
@@ -7384,6 +7568,7 @@
               </w:rPr>
               <w:t>Preconditions</w:t>
             </w:r>
+            <w:proofErr w:type="spellEnd"/>
           </w:p>
         </w:tc>
         <w:tc>
@@ -7439,8 +7624,19 @@
                 <w:sz w:val="24"/>
                 <w:szCs w:val="24"/>
               </w:rPr>
-              <w:t>Post-conditions</w:t>
+              <w:t>Post-</w:t>
             </w:r>
+            <w:proofErr w:type="spellStart"/>
+            <w:r>
+              <w:rPr>
+                <w:bCs w:val="0"/>
+                <w:color w:val="auto"/>
+                <w:sz w:val="24"/>
+                <w:szCs w:val="24"/>
+              </w:rPr>
+              <w:t>conditions</w:t>
+            </w:r>
+            <w:proofErr w:type="spellEnd"/>
           </w:p>
         </w:tc>
         <w:tc>
@@ -7486,6 +7682,7 @@
                 <w:szCs w:val="24"/>
               </w:rPr>
             </w:pPr>
+            <w:proofErr w:type="spellStart"/>
             <w:r>
               <w:rPr>
                 <w:bCs w:val="0"/>
@@ -7495,6 +7692,7 @@
               </w:rPr>
               <w:t>Importance</w:t>
             </w:r>
+            <w:proofErr w:type="spellEnd"/>
           </w:p>
         </w:tc>
         <w:tc>
@@ -7533,6 +7731,7 @@
                 <w:szCs w:val="24"/>
               </w:rPr>
             </w:pPr>
+            <w:proofErr w:type="spellStart"/>
             <w:r>
               <w:rPr>
                 <w:bCs w:val="0"/>
@@ -7540,8 +7739,49 @@
                 <w:sz w:val="24"/>
                 <w:szCs w:val="24"/>
               </w:rPr>
-              <w:t>Flow of Events</w:t>
+              <w:t>Flow</w:t>
             </w:r>
+            <w:proofErr w:type="spellEnd"/>
+            <w:r>
+              <w:rPr>
+                <w:bCs w:val="0"/>
+                <w:color w:val="auto"/>
+                <w:sz w:val="24"/>
+                <w:szCs w:val="24"/>
+              </w:rPr>
+              <w:t xml:space="preserve"> </w:t>
+            </w:r>
+            <w:proofErr w:type="spellStart"/>
+            <w:r>
+              <w:rPr>
+                <w:bCs w:val="0"/>
+                <w:color w:val="auto"/>
+                <w:sz w:val="24"/>
+                <w:szCs w:val="24"/>
+              </w:rPr>
+              <w:t>of</w:t>
+            </w:r>
+            <w:proofErr w:type="spellEnd"/>
+            <w:r>
+              <w:rPr>
+                <w:bCs w:val="0"/>
+                <w:color w:val="auto"/>
+                <w:sz w:val="24"/>
+                <w:szCs w:val="24"/>
+              </w:rPr>
+              <w:t xml:space="preserve"> </w:t>
+            </w:r>
+            <w:proofErr w:type="spellStart"/>
+            <w:r>
+              <w:rPr>
+                <w:bCs w:val="0"/>
+                <w:color w:val="auto"/>
+                <w:sz w:val="24"/>
+                <w:szCs w:val="24"/>
+              </w:rPr>
+              <w:t>Events</w:t>
+            </w:r>
+            <w:proofErr w:type="spellEnd"/>
           </w:p>
         </w:tc>
         <w:tc>
@@ -7588,11 +7828,19 @@
                     <w:spacing w:line="276" w:lineRule="auto"/>
                     <w:cnfStyle w:val="100000000000" w:firstRow="1" w:lastRow="0" w:firstColumn="0" w:lastColumn="0" w:oddVBand="0" w:evenVBand="0" w:oddHBand="0" w:evenHBand="0" w:firstRowFirstColumn="0" w:firstRowLastColumn="0" w:lastRowFirstColumn="0" w:lastRowLastColumn="0"/>
                   </w:pPr>
+                  <w:proofErr w:type="spellStart"/>
                   <w:r>
                     <w:rPr>
                       <w:bCs w:val="0"/>
                     </w:rPr>
-                    <w:t>Actor Input</w:t>
+                    <w:t>Actor</w:t>
+                  </w:r>
+                  <w:proofErr w:type="spellEnd"/>
+                  <w:r>
+                    <w:rPr>
+                      <w:bCs w:val="0"/>
+                    </w:rPr>
+                    <w:t xml:space="preserve"> Input</w:t>
                   </w:r>
                 </w:p>
               </w:tc>
@@ -7610,8 +7858,16 @@
                     <w:rPr>
                       <w:bCs w:val="0"/>
                     </w:rPr>
-                    <w:t>System Response</w:t>
+                    <w:t xml:space="preserve">System </w:t>
                   </w:r>
+                  <w:proofErr w:type="spellStart"/>
+                  <w:r>
+                    <w:rPr>
+                      <w:bCs w:val="0"/>
+                    </w:rPr>
+                    <w:t>Response</w:t>
+                  </w:r>
+                  <w:proofErr w:type="spellEnd"/>
                 </w:p>
               </w:tc>
             </w:tr>
@@ -8027,7 +8283,7 @@
         <w:pStyle w:val="FOINaslov2"/>
       </w:pPr>
       <w:bookmarkStart w:id="38" w:name="_Toc320994780"/>
-      <w:bookmarkStart w:id="39" w:name="_Toc391238850"/>
+      <w:bookmarkStart w:id="39" w:name="_Toc392968454"/>
       <w:r>
         <w:t>Prijava</w:t>
       </w:r>
@@ -8068,6 +8324,7 @@
                 <w:szCs w:val="24"/>
               </w:rPr>
             </w:pPr>
+            <w:proofErr w:type="spellStart"/>
             <w:r>
               <w:rPr>
                 <w:bCs w:val="0"/>
@@ -8075,8 +8332,29 @@
                 <w:sz w:val="24"/>
                 <w:szCs w:val="24"/>
               </w:rPr>
-              <w:t>Brief Description</w:t>
+              <w:t>Brief</w:t>
             </w:r>
+            <w:proofErr w:type="spellEnd"/>
+            <w:r>
+              <w:rPr>
+                <w:bCs w:val="0"/>
+                <w:color w:val="auto"/>
+                <w:sz w:val="24"/>
+                <w:szCs w:val="24"/>
+              </w:rPr>
+              <w:t xml:space="preserve"> </w:t>
+            </w:r>
+            <w:proofErr w:type="spellStart"/>
+            <w:r>
+              <w:rPr>
+                <w:bCs w:val="0"/>
+                <w:color w:val="auto"/>
+                <w:sz w:val="24"/>
+                <w:szCs w:val="24"/>
+              </w:rPr>
+              <w:t>Description</w:t>
+            </w:r>
+            <w:proofErr w:type="spellEnd"/>
           </w:p>
         </w:tc>
         <w:tc>
@@ -8137,6 +8415,7 @@
                 <w:szCs w:val="24"/>
               </w:rPr>
             </w:pPr>
+            <w:proofErr w:type="spellStart"/>
             <w:r>
               <w:rPr>
                 <w:bCs w:val="0"/>
@@ -8146,6 +8425,7 @@
               </w:rPr>
               <w:t>Preconditions</w:t>
             </w:r>
+            <w:proofErr w:type="spellEnd"/>
           </w:p>
         </w:tc>
         <w:tc>
@@ -8253,8 +8533,19 @@
                 <w:sz w:val="24"/>
                 <w:szCs w:val="24"/>
               </w:rPr>
-              <w:t>Post-conditions</w:t>
+              <w:t>Post-</w:t>
             </w:r>
+            <w:proofErr w:type="spellStart"/>
+            <w:r>
+              <w:rPr>
+                <w:bCs w:val="0"/>
+                <w:color w:val="auto"/>
+                <w:sz w:val="24"/>
+                <w:szCs w:val="24"/>
+              </w:rPr>
+              <w:t>conditions</w:t>
+            </w:r>
+            <w:proofErr w:type="spellEnd"/>
           </w:p>
         </w:tc>
         <w:tc>
@@ -8304,6 +8595,7 @@
                 <w:szCs w:val="24"/>
               </w:rPr>
             </w:pPr>
+            <w:proofErr w:type="spellStart"/>
             <w:r>
               <w:rPr>
                 <w:bCs w:val="0"/>
@@ -8313,6 +8605,7 @@
               </w:rPr>
               <w:t>Importance</w:t>
             </w:r>
+            <w:proofErr w:type="spellEnd"/>
           </w:p>
         </w:tc>
         <w:tc>
@@ -8354,6 +8647,7 @@
                 <w:szCs w:val="24"/>
               </w:rPr>
             </w:pPr>
+            <w:proofErr w:type="spellStart"/>
             <w:r>
               <w:rPr>
                 <w:bCs w:val="0"/>
@@ -8361,8 +8655,49 @@
                 <w:sz w:val="24"/>
                 <w:szCs w:val="24"/>
               </w:rPr>
-              <w:t>Flow of Events</w:t>
+              <w:t>Flow</w:t>
             </w:r>
+            <w:proofErr w:type="spellEnd"/>
+            <w:r>
+              <w:rPr>
+                <w:bCs w:val="0"/>
+                <w:color w:val="auto"/>
+                <w:sz w:val="24"/>
+                <w:szCs w:val="24"/>
+              </w:rPr>
+              <w:t xml:space="preserve"> </w:t>
+            </w:r>
+            <w:proofErr w:type="spellStart"/>
+            <w:r>
+              <w:rPr>
+                <w:bCs w:val="0"/>
+                <w:color w:val="auto"/>
+                <w:sz w:val="24"/>
+                <w:szCs w:val="24"/>
+              </w:rPr>
+              <w:t>of</w:t>
+            </w:r>
+            <w:proofErr w:type="spellEnd"/>
+            <w:r>
+              <w:rPr>
+                <w:bCs w:val="0"/>
+                <w:color w:val="auto"/>
+                <w:sz w:val="24"/>
+                <w:szCs w:val="24"/>
+              </w:rPr>
+              <w:t xml:space="preserve"> </w:t>
+            </w:r>
+            <w:proofErr w:type="spellStart"/>
+            <w:r>
+              <w:rPr>
+                <w:bCs w:val="0"/>
+                <w:color w:val="auto"/>
+                <w:sz w:val="24"/>
+                <w:szCs w:val="24"/>
+              </w:rPr>
+              <w:t>Events</w:t>
+            </w:r>
+            <w:proofErr w:type="spellEnd"/>
           </w:p>
         </w:tc>
         <w:tc>
@@ -8411,11 +8746,19 @@
                     <w:jc w:val="center"/>
                     <w:cnfStyle w:val="100000000000" w:firstRow="1" w:lastRow="0" w:firstColumn="0" w:lastColumn="0" w:oddVBand="0" w:evenVBand="0" w:oddHBand="0" w:evenHBand="0" w:firstRowFirstColumn="0" w:firstRowLastColumn="0" w:lastRowFirstColumn="0" w:lastRowLastColumn="0"/>
                   </w:pPr>
+                  <w:proofErr w:type="spellStart"/>
                   <w:r>
                     <w:rPr>
                       <w:bCs w:val="0"/>
                     </w:rPr>
-                    <w:t>Actor Input</w:t>
+                    <w:t>Actor</w:t>
+                  </w:r>
+                  <w:proofErr w:type="spellEnd"/>
+                  <w:r>
+                    <w:rPr>
+                      <w:bCs w:val="0"/>
+                    </w:rPr>
+                    <w:t xml:space="preserve"> Input</w:t>
                   </w:r>
                 </w:p>
               </w:tc>
@@ -8434,8 +8777,16 @@
                     <w:rPr>
                       <w:bCs w:val="0"/>
                     </w:rPr>
-                    <w:t>System Response</w:t>
+                    <w:t xml:space="preserve">System </w:t>
                   </w:r>
+                  <w:proofErr w:type="spellStart"/>
+                  <w:r>
+                    <w:rPr>
+                      <w:bCs w:val="0"/>
+                    </w:rPr>
+                    <w:t>Response</w:t>
+                  </w:r>
+                  <w:proofErr w:type="spellEnd"/>
                 </w:p>
               </w:tc>
             </w:tr>
@@ -8713,7 +9064,7 @@
       <w:pPr>
         <w:pStyle w:val="FOINaslov2"/>
       </w:pPr>
-      <w:bookmarkStart w:id="40" w:name="_Toc391238851"/>
+      <w:bookmarkStart w:id="40" w:name="_Toc392968455"/>
       <w:r>
         <w:t>Dodavanje dobavljača</w:t>
       </w:r>
@@ -8749,6 +9100,7 @@
                 <w:szCs w:val="24"/>
               </w:rPr>
             </w:pPr>
+            <w:proofErr w:type="spellStart"/>
             <w:r>
               <w:rPr>
                 <w:bCs w:val="0"/>
@@ -8756,8 +9108,29 @@
                 <w:sz w:val="24"/>
                 <w:szCs w:val="24"/>
               </w:rPr>
-              <w:t>Brief Description</w:t>
+              <w:t>Brief</w:t>
             </w:r>
+            <w:proofErr w:type="spellEnd"/>
+            <w:r>
+              <w:rPr>
+                <w:bCs w:val="0"/>
+                <w:color w:val="auto"/>
+                <w:sz w:val="24"/>
+                <w:szCs w:val="24"/>
+              </w:rPr>
+              <w:t xml:space="preserve"> </w:t>
+            </w:r>
+            <w:proofErr w:type="spellStart"/>
+            <w:r>
+              <w:rPr>
+                <w:bCs w:val="0"/>
+                <w:color w:val="auto"/>
+                <w:sz w:val="24"/>
+                <w:szCs w:val="24"/>
+              </w:rPr>
+              <w:t>Description</w:t>
+            </w:r>
+            <w:proofErr w:type="spellEnd"/>
           </w:p>
         </w:tc>
         <w:tc>
@@ -8808,6 +9181,7 @@
                 <w:szCs w:val="24"/>
               </w:rPr>
             </w:pPr>
+            <w:proofErr w:type="spellStart"/>
             <w:r>
               <w:rPr>
                 <w:bCs w:val="0"/>
@@ -8817,6 +9191,7 @@
               </w:rPr>
               <w:t>Preconditions</w:t>
             </w:r>
+            <w:proofErr w:type="spellEnd"/>
           </w:p>
         </w:tc>
         <w:tc>
@@ -8885,8 +9260,19 @@
                 <w:sz w:val="24"/>
                 <w:szCs w:val="24"/>
               </w:rPr>
-              <w:t>Post-conditions</w:t>
+              <w:t>Post-</w:t>
             </w:r>
+            <w:proofErr w:type="spellStart"/>
+            <w:r>
+              <w:rPr>
+                <w:bCs w:val="0"/>
+                <w:color w:val="auto"/>
+                <w:sz w:val="24"/>
+                <w:szCs w:val="24"/>
+              </w:rPr>
+              <w:t>conditions</w:t>
+            </w:r>
+            <w:proofErr w:type="spellEnd"/>
           </w:p>
         </w:tc>
         <w:tc>
@@ -8933,6 +9319,7 @@
                 <w:szCs w:val="24"/>
               </w:rPr>
             </w:pPr>
+            <w:proofErr w:type="spellStart"/>
             <w:r>
               <w:rPr>
                 <w:bCs w:val="0"/>
@@ -8942,6 +9329,7 @@
               </w:rPr>
               <w:t>Importance</w:t>
             </w:r>
+            <w:proofErr w:type="spellEnd"/>
           </w:p>
         </w:tc>
         <w:tc>
@@ -8978,6 +9366,7 @@
                 <w:szCs w:val="24"/>
               </w:rPr>
             </w:pPr>
+            <w:proofErr w:type="spellStart"/>
             <w:r>
               <w:rPr>
                 <w:bCs w:val="0"/>
@@ -8985,8 +9374,49 @@
                 <w:sz w:val="24"/>
                 <w:szCs w:val="24"/>
               </w:rPr>
-              <w:t>Flow of Events</w:t>
+              <w:t>Flow</w:t>
             </w:r>
+            <w:proofErr w:type="spellEnd"/>
+            <w:r>
+              <w:rPr>
+                <w:bCs w:val="0"/>
+                <w:color w:val="auto"/>
+                <w:sz w:val="24"/>
+                <w:szCs w:val="24"/>
+              </w:rPr>
+              <w:t xml:space="preserve"> </w:t>
+            </w:r>
+            <w:proofErr w:type="spellStart"/>
+            <w:r>
+              <w:rPr>
+                <w:bCs w:val="0"/>
+                <w:color w:val="auto"/>
+                <w:sz w:val="24"/>
+                <w:szCs w:val="24"/>
+              </w:rPr>
+              <w:t>of</w:t>
+            </w:r>
+            <w:proofErr w:type="spellEnd"/>
+            <w:r>
+              <w:rPr>
+                <w:bCs w:val="0"/>
+                <w:color w:val="auto"/>
+                <w:sz w:val="24"/>
+                <w:szCs w:val="24"/>
+              </w:rPr>
+              <w:t xml:space="preserve"> </w:t>
+            </w:r>
+            <w:proofErr w:type="spellStart"/>
+            <w:r>
+              <w:rPr>
+                <w:bCs w:val="0"/>
+                <w:color w:val="auto"/>
+                <w:sz w:val="24"/>
+                <w:szCs w:val="24"/>
+              </w:rPr>
+              <w:t>Events</w:t>
+            </w:r>
+            <w:proofErr w:type="spellEnd"/>
           </w:p>
         </w:tc>
         <w:tc>
@@ -9034,11 +9464,19 @@
                     <w:jc w:val="center"/>
                     <w:cnfStyle w:val="100000000000" w:firstRow="1" w:lastRow="0" w:firstColumn="0" w:lastColumn="0" w:oddVBand="0" w:evenVBand="0" w:oddHBand="0" w:evenHBand="0" w:firstRowFirstColumn="0" w:firstRowLastColumn="0" w:lastRowFirstColumn="0" w:lastRowLastColumn="0"/>
                   </w:pPr>
+                  <w:proofErr w:type="spellStart"/>
                   <w:r>
                     <w:rPr>
                       <w:bCs w:val="0"/>
                     </w:rPr>
-                    <w:t>Actor Input</w:t>
+                    <w:t>Actor</w:t>
+                  </w:r>
+                  <w:proofErr w:type="spellEnd"/>
+                  <w:r>
+                    <w:rPr>
+                      <w:bCs w:val="0"/>
+                    </w:rPr>
+                    <w:t xml:space="preserve"> Input</w:t>
                   </w:r>
                 </w:p>
               </w:tc>
@@ -9057,8 +9495,16 @@
                     <w:rPr>
                       <w:bCs w:val="0"/>
                     </w:rPr>
-                    <w:t>System Response</w:t>
+                    <w:t xml:space="preserve">System </w:t>
                   </w:r>
+                  <w:proofErr w:type="spellStart"/>
+                  <w:r>
+                    <w:rPr>
+                      <w:bCs w:val="0"/>
+                    </w:rPr>
+                    <w:t>Response</w:t>
+                  </w:r>
+                  <w:proofErr w:type="spellEnd"/>
                 </w:p>
               </w:tc>
             </w:tr>
@@ -9499,7 +9945,7 @@
           <w:szCs w:val="22"/>
         </w:rPr>
       </w:pPr>
-      <w:bookmarkStart w:id="41" w:name="_Toc391238852"/>
+      <w:bookmarkStart w:id="41" w:name="_Toc392968456"/>
       <w:r>
         <w:t>Nalog za popravak</w:t>
       </w:r>
@@ -9595,8 +10041,19 @@
                 <w:sz w:val="24"/>
                 <w:szCs w:val="24"/>
               </w:rPr>
-              <w:t>Super Use Case</w:t>
+              <w:t xml:space="preserve">Super Use </w:t>
             </w:r>
+            <w:proofErr w:type="spellStart"/>
+            <w:r>
+              <w:rPr>
+                <w:bCs w:val="0"/>
+                <w:color w:val="auto"/>
+                <w:sz w:val="24"/>
+                <w:szCs w:val="24"/>
+              </w:rPr>
+              <w:t>Case</w:t>
+            </w:r>
+            <w:proofErr w:type="spellEnd"/>
           </w:p>
         </w:tc>
         <w:tc>
@@ -9652,6 +10109,7 @@
                 <w:szCs w:val="24"/>
               </w:rPr>
             </w:pPr>
+            <w:proofErr w:type="spellStart"/>
             <w:r>
               <w:rPr>
                 <w:bCs w:val="0"/>
@@ -9659,8 +10117,29 @@
                 <w:sz w:val="24"/>
                 <w:szCs w:val="24"/>
               </w:rPr>
-              <w:t>Brief Description</w:t>
+              <w:t>Brief</w:t>
             </w:r>
+            <w:proofErr w:type="spellEnd"/>
+            <w:r>
+              <w:rPr>
+                <w:bCs w:val="0"/>
+                <w:color w:val="auto"/>
+                <w:sz w:val="24"/>
+                <w:szCs w:val="24"/>
+              </w:rPr>
+              <w:t xml:space="preserve"> </w:t>
+            </w:r>
+            <w:proofErr w:type="spellStart"/>
+            <w:r>
+              <w:rPr>
+                <w:bCs w:val="0"/>
+                <w:color w:val="auto"/>
+                <w:sz w:val="24"/>
+                <w:szCs w:val="24"/>
+              </w:rPr>
+              <w:t>Description</w:t>
+            </w:r>
+            <w:proofErr w:type="spellEnd"/>
           </w:p>
         </w:tc>
         <w:tc>
@@ -9713,6 +10192,7 @@
                 <w:szCs w:val="24"/>
               </w:rPr>
             </w:pPr>
+            <w:proofErr w:type="spellStart"/>
             <w:r>
               <w:rPr>
                 <w:bCs w:val="0"/>
@@ -9722,6 +10202,7 @@
               </w:rPr>
               <w:t>Preconditions</w:t>
             </w:r>
+            <w:proofErr w:type="spellEnd"/>
           </w:p>
         </w:tc>
         <w:tc>
@@ -9777,8 +10258,19 @@
                 <w:sz w:val="24"/>
                 <w:szCs w:val="24"/>
               </w:rPr>
-              <w:t>Post-conditions</w:t>
+              <w:t>Post-</w:t>
             </w:r>
+            <w:proofErr w:type="spellStart"/>
+            <w:r>
+              <w:rPr>
+                <w:bCs w:val="0"/>
+                <w:color w:val="auto"/>
+                <w:sz w:val="24"/>
+                <w:szCs w:val="24"/>
+              </w:rPr>
+              <w:t>conditions</w:t>
+            </w:r>
+            <w:proofErr w:type="spellEnd"/>
           </w:p>
         </w:tc>
         <w:tc>
@@ -9828,6 +10320,7 @@
                 <w:szCs w:val="24"/>
               </w:rPr>
             </w:pPr>
+            <w:proofErr w:type="spellStart"/>
             <w:r>
               <w:rPr>
                 <w:bCs w:val="0"/>
@@ -9837,6 +10330,7 @@
               </w:rPr>
               <w:t>Importance</w:t>
             </w:r>
+            <w:proofErr w:type="spellEnd"/>
           </w:p>
         </w:tc>
         <w:tc>
@@ -9876,6 +10370,7 @@
                 <w:szCs w:val="24"/>
               </w:rPr>
             </w:pPr>
+            <w:proofErr w:type="spellStart"/>
             <w:r>
               <w:rPr>
                 <w:bCs w:val="0"/>
@@ -9883,8 +10378,49 @@
                 <w:sz w:val="24"/>
                 <w:szCs w:val="24"/>
               </w:rPr>
-              <w:t>Flow of Events</w:t>
+              <w:t>Flow</w:t>
             </w:r>
+            <w:proofErr w:type="spellEnd"/>
+            <w:r>
+              <w:rPr>
+                <w:bCs w:val="0"/>
+                <w:color w:val="auto"/>
+                <w:sz w:val="24"/>
+                <w:szCs w:val="24"/>
+              </w:rPr>
+              <w:t xml:space="preserve"> </w:t>
+            </w:r>
+            <w:proofErr w:type="spellStart"/>
+            <w:r>
+              <w:rPr>
+                <w:bCs w:val="0"/>
+                <w:color w:val="auto"/>
+                <w:sz w:val="24"/>
+                <w:szCs w:val="24"/>
+              </w:rPr>
+              <w:t>of</w:t>
+            </w:r>
+            <w:proofErr w:type="spellEnd"/>
+            <w:r>
+              <w:rPr>
+                <w:bCs w:val="0"/>
+                <w:color w:val="auto"/>
+                <w:sz w:val="24"/>
+                <w:szCs w:val="24"/>
+              </w:rPr>
+              <w:t xml:space="preserve"> </w:t>
+            </w:r>
+            <w:proofErr w:type="spellStart"/>
+            <w:r>
+              <w:rPr>
+                <w:bCs w:val="0"/>
+                <w:color w:val="auto"/>
+                <w:sz w:val="24"/>
+                <w:szCs w:val="24"/>
+              </w:rPr>
+              <w:t>Events</w:t>
+            </w:r>
+            <w:proofErr w:type="spellEnd"/>
           </w:p>
         </w:tc>
         <w:tc>
@@ -9933,11 +10469,19 @@
                     <w:jc w:val="center"/>
                     <w:cnfStyle w:val="100000000000" w:firstRow="1" w:lastRow="0" w:firstColumn="0" w:lastColumn="0" w:oddVBand="0" w:evenVBand="0" w:oddHBand="0" w:evenHBand="0" w:firstRowFirstColumn="0" w:firstRowLastColumn="0" w:lastRowFirstColumn="0" w:lastRowLastColumn="0"/>
                   </w:pPr>
+                  <w:proofErr w:type="spellStart"/>
                   <w:r>
                     <w:rPr>
                       <w:bCs w:val="0"/>
                     </w:rPr>
-                    <w:t>Actor Input</w:t>
+                    <w:t>Actor</w:t>
+                  </w:r>
+                  <w:proofErr w:type="spellEnd"/>
+                  <w:r>
+                    <w:rPr>
+                      <w:bCs w:val="0"/>
+                    </w:rPr>
+                    <w:t xml:space="preserve"> Input</w:t>
                   </w:r>
                 </w:p>
               </w:tc>
@@ -9956,8 +10500,16 @@
                     <w:rPr>
                       <w:bCs w:val="0"/>
                     </w:rPr>
-                    <w:t>System Response</w:t>
+                    <w:t xml:space="preserve">System </w:t>
                   </w:r>
+                  <w:proofErr w:type="spellStart"/>
+                  <w:r>
+                    <w:rPr>
+                      <w:bCs w:val="0"/>
+                    </w:rPr>
+                    <w:t>Response</w:t>
+                  </w:r>
+                  <w:proofErr w:type="spellEnd"/>
                 </w:p>
               </w:tc>
             </w:tr>
@@ -10476,7 +11028,7 @@
           <w:szCs w:val="22"/>
         </w:rPr>
       </w:pPr>
-      <w:bookmarkStart w:id="42" w:name="_Toc391238853"/>
+      <w:bookmarkStart w:id="42" w:name="_Toc392968457"/>
       <w:r>
         <w:t>Paljenje vozila koja dugo nisu paljena</w:t>
       </w:r>
@@ -10512,6 +11064,7 @@
                 <w:szCs w:val="24"/>
               </w:rPr>
             </w:pPr>
+            <w:proofErr w:type="spellStart"/>
             <w:r>
               <w:rPr>
                 <w:bCs w:val="0"/>
@@ -10519,8 +11072,29 @@
                 <w:sz w:val="24"/>
                 <w:szCs w:val="24"/>
               </w:rPr>
-              <w:t>Brief Description</w:t>
+              <w:t>Brief</w:t>
             </w:r>
+            <w:proofErr w:type="spellEnd"/>
+            <w:r>
+              <w:rPr>
+                <w:bCs w:val="0"/>
+                <w:color w:val="auto"/>
+                <w:sz w:val="24"/>
+                <w:szCs w:val="24"/>
+              </w:rPr>
+              <w:t xml:space="preserve"> </w:t>
+            </w:r>
+            <w:proofErr w:type="spellStart"/>
+            <w:r>
+              <w:rPr>
+                <w:bCs w:val="0"/>
+                <w:color w:val="auto"/>
+                <w:sz w:val="24"/>
+                <w:szCs w:val="24"/>
+              </w:rPr>
+              <w:t>Description</w:t>
+            </w:r>
+            <w:proofErr w:type="spellEnd"/>
           </w:p>
         </w:tc>
         <w:tc>
@@ -10571,6 +11145,7 @@
                 <w:szCs w:val="24"/>
               </w:rPr>
             </w:pPr>
+            <w:proofErr w:type="spellStart"/>
             <w:r>
               <w:rPr>
                 <w:bCs w:val="0"/>
@@ -10580,6 +11155,7 @@
               </w:rPr>
               <w:t>Preconditions</w:t>
             </w:r>
+            <w:proofErr w:type="spellEnd"/>
           </w:p>
         </w:tc>
         <w:tc>
@@ -10597,13 +11173,23 @@
                 <w:szCs w:val="24"/>
               </w:rPr>
             </w:pPr>
+            <w:proofErr w:type="spellStart"/>
             <w:r>
               <w:rPr>
                 <w:color w:val="auto"/>
                 <w:sz w:val="24"/>
                 <w:szCs w:val="24"/>
               </w:rPr>
-              <w:t xml:space="preserve">Logiranje u sustav </w:t>
+              <w:t>Logiranje</w:t>
+            </w:r>
+            <w:proofErr w:type="spellEnd"/>
+            <w:r>
+              <w:rPr>
+                <w:color w:val="auto"/>
+                <w:sz w:val="24"/>
+                <w:szCs w:val="24"/>
+              </w:rPr>
+              <w:t xml:space="preserve"> u sustav </w:t>
             </w:r>
             <w:r>
               <w:rPr>
@@ -10640,8 +11226,19 @@
                 <w:sz w:val="24"/>
                 <w:szCs w:val="24"/>
               </w:rPr>
-              <w:t>Post-conditions</w:t>
+              <w:t>Post-</w:t>
             </w:r>
+            <w:proofErr w:type="spellStart"/>
+            <w:r>
+              <w:rPr>
+                <w:bCs w:val="0"/>
+                <w:color w:val="auto"/>
+                <w:sz w:val="24"/>
+                <w:szCs w:val="24"/>
+              </w:rPr>
+              <w:t>conditions</w:t>
+            </w:r>
+            <w:proofErr w:type="spellEnd"/>
           </w:p>
         </w:tc>
         <w:tc>
@@ -10686,6 +11283,7 @@
                 <w:szCs w:val="24"/>
               </w:rPr>
             </w:pPr>
+            <w:proofErr w:type="spellStart"/>
             <w:r>
               <w:rPr>
                 <w:bCs w:val="0"/>
@@ -10695,6 +11293,7 @@
               </w:rPr>
               <w:t>Importance</w:t>
             </w:r>
+            <w:proofErr w:type="spellEnd"/>
           </w:p>
         </w:tc>
         <w:tc>
@@ -10730,6 +11329,7 @@
                 <w:szCs w:val="24"/>
               </w:rPr>
             </w:pPr>
+            <w:proofErr w:type="spellStart"/>
             <w:r>
               <w:rPr>
                 <w:bCs w:val="0"/>
@@ -10737,8 +11337,49 @@
                 <w:sz w:val="24"/>
                 <w:szCs w:val="24"/>
               </w:rPr>
-              <w:t>Flow of Events</w:t>
+              <w:t>Flow</w:t>
             </w:r>
+            <w:proofErr w:type="spellEnd"/>
+            <w:r>
+              <w:rPr>
+                <w:bCs w:val="0"/>
+                <w:color w:val="auto"/>
+                <w:sz w:val="24"/>
+                <w:szCs w:val="24"/>
+              </w:rPr>
+              <w:t xml:space="preserve"> </w:t>
+            </w:r>
+            <w:proofErr w:type="spellStart"/>
+            <w:r>
+              <w:rPr>
+                <w:bCs w:val="0"/>
+                <w:color w:val="auto"/>
+                <w:sz w:val="24"/>
+                <w:szCs w:val="24"/>
+              </w:rPr>
+              <w:t>of</w:t>
+            </w:r>
+            <w:proofErr w:type="spellEnd"/>
+            <w:r>
+              <w:rPr>
+                <w:bCs w:val="0"/>
+                <w:color w:val="auto"/>
+                <w:sz w:val="24"/>
+                <w:szCs w:val="24"/>
+              </w:rPr>
+              <w:t xml:space="preserve"> </w:t>
+            </w:r>
+            <w:proofErr w:type="spellStart"/>
+            <w:r>
+              <w:rPr>
+                <w:bCs w:val="0"/>
+                <w:color w:val="auto"/>
+                <w:sz w:val="24"/>
+                <w:szCs w:val="24"/>
+              </w:rPr>
+              <w:t>Events</w:t>
+            </w:r>
+            <w:proofErr w:type="spellEnd"/>
           </w:p>
         </w:tc>
         <w:tc>
@@ -10787,11 +11428,19 @@
                     <w:spacing w:line="276" w:lineRule="auto"/>
                     <w:cnfStyle w:val="100000000000" w:firstRow="1" w:lastRow="0" w:firstColumn="0" w:lastColumn="0" w:oddVBand="0" w:evenVBand="0" w:oddHBand="0" w:evenHBand="0" w:firstRowFirstColumn="0" w:firstRowLastColumn="0" w:lastRowFirstColumn="0" w:lastRowLastColumn="0"/>
                   </w:pPr>
+                  <w:proofErr w:type="spellStart"/>
                   <w:r>
                     <w:rPr>
                       <w:bCs w:val="0"/>
                     </w:rPr>
-                    <w:t>Actor Input</w:t>
+                    <w:t>Actor</w:t>
+                  </w:r>
+                  <w:proofErr w:type="spellEnd"/>
+                  <w:r>
+                    <w:rPr>
+                      <w:bCs w:val="0"/>
+                    </w:rPr>
+                    <w:t xml:space="preserve"> Input</w:t>
                   </w:r>
                 </w:p>
               </w:tc>
@@ -10809,8 +11458,16 @@
                     <w:rPr>
                       <w:bCs w:val="0"/>
                     </w:rPr>
-                    <w:t>System Response</w:t>
+                    <w:t xml:space="preserve">System </w:t>
                   </w:r>
+                  <w:proofErr w:type="spellStart"/>
+                  <w:r>
+                    <w:rPr>
+                      <w:bCs w:val="0"/>
+                    </w:rPr>
+                    <w:t>Response</w:t>
+                  </w:r>
+                  <w:proofErr w:type="spellEnd"/>
                 </w:p>
               </w:tc>
             </w:tr>
@@ -11190,7 +11847,7 @@
       <w:pPr>
         <w:pStyle w:val="FOINaslov2"/>
       </w:pPr>
-      <w:bookmarkStart w:id="43" w:name="_Toc391238854"/>
+      <w:bookmarkStart w:id="43" w:name="_Toc392968458"/>
       <w:r>
         <w:lastRenderedPageBreak/>
         <w:t>Dijagrami slijeda</w:t>
@@ -11202,7 +11859,7 @@
         <w:pStyle w:val="FOINaslov3"/>
         <w:spacing w:line="360" w:lineRule="auto"/>
       </w:pPr>
-      <w:bookmarkStart w:id="44" w:name="_Toc391238855"/>
+      <w:bookmarkStart w:id="44" w:name="_Toc392968459"/>
       <w:r>
         <w:t>Dijagram slijeda – Prijava u aplikaciju</w:t>
       </w:r>
@@ -11240,7 +11897,7 @@
                     </pic:cNvPicPr>
                   </pic:nvPicPr>
                   <pic:blipFill>
-                    <a:blip r:embed="rId25" cstate="print">
+                    <a:blip r:embed="rId23" cstate="print">
                       <a:extLst>
                         <a:ext uri="{28A0092B-C50C-407E-A947-70E740481C1C}">
                           <a14:useLocalDpi xmlns:a14="http://schemas.microsoft.com/office/drawing/2010/main" val="0"/>
@@ -11287,7 +11944,15 @@
         <w:ind w:firstLine="709"/>
       </w:pPr>
       <w:r>
-        <w:t>Jedan od osnovnih dijagrama slijeda je prijava u aplikaciju. Prilikom pokretanja aplikacije inicijalizira se modul za prijavu te se prikazuje korisniku. Korisnik unosi podatke koji se preko modula prosljeđuju u bazu podataka gdje se čitaju svi postojeći korisnici. Podaci iz baze se vraćaju modulu za prijavu gdje se vrši kontrola između unesenih podataka i podataka iz baze. Ukoliko je status prijave bio uspješan, korisniku se pripremi i prikaže aplikacija, dok u suprotnom slučaju se ispiše poruka o greški. Postupak se vrši dok se korisnik nalazi na formi za prijavu, nakon čega se vrši dealokacija modula za prijavu.</w:t>
+        <w:t xml:space="preserve">Jedan od osnovnih dijagrama slijeda je prijava u aplikaciju. Prilikom pokretanja aplikacije inicijalizira se modul za prijavu te se prikazuje korisniku. Korisnik unosi podatke koji se preko modula prosljeđuju u bazu podataka gdje se čitaju svi postojeći korisnici. Podaci iz baze se vraćaju modulu za prijavu gdje se vrši kontrola između unesenih podataka i podataka iz baze. Ukoliko je status prijave bio uspješan, korisniku se pripremi i prikaže aplikacija, dok u suprotnom slučaju se ispiše poruka o greški. Postupak se vrši dok se korisnik nalazi na formi za prijavu, nakon čega se vrši </w:t>
+      </w:r>
+      <w:proofErr w:type="spellStart"/>
+      <w:r>
+        <w:t>dealokacija</w:t>
+      </w:r>
+      <w:proofErr w:type="spellEnd"/>
+      <w:r>
+        <w:t xml:space="preserve"> modula za prijavu.</w:t>
       </w:r>
     </w:p>
     <w:p>
@@ -11315,7 +11980,7 @@
         <w:pStyle w:val="FOINaslov3"/>
         <w:spacing w:line="360" w:lineRule="auto"/>
       </w:pPr>
-      <w:bookmarkStart w:id="45" w:name="_Toc391238856"/>
+      <w:bookmarkStart w:id="45" w:name="_Toc392968460"/>
       <w:r>
         <w:rPr>
           <w:noProof/>
@@ -11347,7 +12012,7 @@
                     </pic:cNvPicPr>
                   </pic:nvPicPr>
                   <pic:blipFill>
-                    <a:blip r:embed="rId26">
+                    <a:blip r:embed="rId24">
                       <a:extLst>
                         <a:ext uri="{28A0092B-C50C-407E-A947-70E740481C1C}">
                           <a14:useLocalDpi xmlns:a14="http://schemas.microsoft.com/office/drawing/2010/main" val="0"/>
@@ -11430,7 +12095,15 @@
         <w:t>ji dalje šalje te podatke na baz</w:t>
       </w:r>
       <w:r>
-        <w:t xml:space="preserve">u podataka gdje se ti podatci i upisuju. Zatim ako je uspješan korisniku se prikaže obavijest o uspješnom unosu. Ova funkcionalnost je aktivna sve dok korisnik ne izađe iz forme i prilikom izlaska se modul dealocira. </w:t>
+        <w:t xml:space="preserve">u podataka gdje se ti podatci i upisuju. Zatim ako je uspješan korisniku se prikaže obavijest o uspješnom unosu. Ova funkcionalnost je aktivna sve dok korisnik ne izađe iz forme i prilikom izlaska se modul </w:t>
+      </w:r>
+      <w:proofErr w:type="spellStart"/>
+      <w:r>
+        <w:t>dealocira</w:t>
+      </w:r>
+      <w:proofErr w:type="spellEnd"/>
+      <w:r>
+        <w:t xml:space="preserve">. </w:t>
       </w:r>
     </w:p>
     <w:p>
@@ -11458,7 +12131,7 @@
         <w:pStyle w:val="FOINaslov3"/>
         <w:spacing w:line="360" w:lineRule="auto"/>
       </w:pPr>
-      <w:bookmarkStart w:id="46" w:name="_Toc391238857"/>
+      <w:bookmarkStart w:id="46" w:name="_Toc392968461"/>
       <w:r>
         <w:lastRenderedPageBreak/>
         <w:t>Dijagram slijeda – Vozila</w:t>
@@ -11492,7 +12165,7 @@
                     </pic:cNvPicPr>
                   </pic:nvPicPr>
                   <pic:blipFill>
-                    <a:blip r:embed="rId27">
+                    <a:blip r:embed="rId25">
                       <a:extLst>
                         <a:ext uri="{28A0092B-C50C-407E-A947-70E740481C1C}">
                           <a14:useLocalDpi xmlns:a14="http://schemas.microsoft.com/office/drawing/2010/main" val="0"/>
@@ -11531,7 +12204,15 @@
         <w:jc w:val="both"/>
       </w:pPr>
       <w:r>
-        <w:t xml:space="preserve">Dijagram slijeda pregleda vozila prikazuje mogućnosti koje korisnik može odabrati nakon što na glavnom izborniku u programu odabere opciju pregled vozila. Samim pokretanjem opcije instancira se objekt odnosno forma s elementima za prikaz mogućih </w:t>
+        <w:t xml:space="preserve">Dijagram slijeda pregleda vozila prikazuje mogućnosti koje korisnik može odabrati nakon što na glavnom izborniku u programu odabere opciju pregled vozila. Samim pokretanjem opcije </w:t>
+      </w:r>
+      <w:proofErr w:type="spellStart"/>
+      <w:r>
+        <w:t>instancira</w:t>
+      </w:r>
+      <w:proofErr w:type="spellEnd"/>
+      <w:r>
+        <w:t xml:space="preserve"> se objekt odnosno forma s elementima za prikaz mogućih </w:t>
       </w:r>
       <w:r>
         <w:lastRenderedPageBreak/>
@@ -11541,11 +12222,43 @@
         <w:t>automobila</w:t>
       </w:r>
       <w:r>
-        <w:t xml:space="preserve"> te opcije poput osvježavanja pogleda , pretraživanja elemenata te naravno osnovne CRUD operacije. Nakon instanciranja forme s pregledom automobila odlazi zahtjev na server koji bi trebao vratiti listu svih automobila te korisnik može započeti s radom.</w:t>
+        <w:t xml:space="preserve"> te opcije poput osvježavanja pogleda , pretraživanja elemenata te naravno osnovne CRUD operacije. Nakon </w:t>
+      </w:r>
+      <w:proofErr w:type="spellStart"/>
+      <w:r>
+        <w:t>instanciranja</w:t>
+      </w:r>
+      <w:proofErr w:type="spellEnd"/>
+      <w:r>
+        <w:t xml:space="preserve"> forme s pregledom automobila odlazi zahtjev na server koji bi trebao vratiti listu svih automobila te korisnik može započeti s radom.</w:t>
       </w:r>
       <w:r>
         <w:br/>
-        <w:t xml:space="preserve">Dok god je forma upaljena korisnik može odabrati opcije poput unosa novog automobila. Tada se instancira novi modul za dodavanje automobila te se instancira modul za dodavanje automobila koji će kreirati objekte , odnosno podatke o novim unosima će slati na server te od njega primati poruke o statusu našeg upita odnosno o uspješnom izvršavanju ili pak o grešci. Nakon tog se modul za dodavanje vozila dealocira. </w:t>
+        <w:t xml:space="preserve">Dok god je forma upaljena korisnik može odabrati opcije poput unosa novog automobila. Tada se </w:t>
+      </w:r>
+      <w:proofErr w:type="spellStart"/>
+      <w:r>
+        <w:t>instancira</w:t>
+      </w:r>
+      <w:proofErr w:type="spellEnd"/>
+      <w:r>
+        <w:t xml:space="preserve"> novi modul za dodavanje automobila te se </w:t>
+      </w:r>
+      <w:proofErr w:type="spellStart"/>
+      <w:r>
+        <w:t>instancira</w:t>
+      </w:r>
+      <w:proofErr w:type="spellEnd"/>
+      <w:r>
+        <w:t xml:space="preserve"> modul za dodavanje automobila koji će kreirati objekte , odnosno podatke o novim unosima će slati na server te od njega primati poruke o statusu našeg upita odnosno o uspješnom izvršavanju ili pak o grešci. Nakon tog se modul za dodavanje vozila </w:t>
+      </w:r>
+      <w:proofErr w:type="spellStart"/>
+      <w:r>
+        <w:t>dealocira</w:t>
+      </w:r>
+      <w:proofErr w:type="spellEnd"/>
+      <w:r>
+        <w:t xml:space="preserve">. </w:t>
       </w:r>
     </w:p>
     <w:p>
@@ -11555,7 +12268,15 @@
         <w:jc w:val="both"/>
       </w:pPr>
       <w:r>
-        <w:t>Odabirom bilo kojeg elementa u listi otvara se detaljniji prikaz karakteristika vozila te tu možemo odabrati opcije modifikacije ili brisanja određenog elementa liste ( vozila ) .U oba slučaja procedura je ista jer naš modul će kontaktirati server koji će nam vratiti poruku o statusu našeg upita. Izvršavanjem neke od ovih akcija modul za prikaz detalja o automobilu se automatski dealocira.</w:t>
+        <w:t xml:space="preserve">Odabirom bilo kojeg elementa u listi otvara se detaljniji prikaz karakteristika vozila te tu možemo odabrati opcije modifikacije ili brisanja određenog elementa liste ( vozila ) .U oba slučaja procedura je ista jer naš modul će kontaktirati server koji će nam vratiti poruku o statusu našeg upita. Izvršavanjem neke od ovih akcija modul za prikaz detalja o automobilu se automatski </w:t>
+      </w:r>
+      <w:proofErr w:type="spellStart"/>
+      <w:r>
+        <w:t>dealocira</w:t>
+      </w:r>
+      <w:proofErr w:type="spellEnd"/>
+      <w:r>
+        <w:t>.</w:t>
       </w:r>
     </w:p>
     <w:p>
@@ -11599,10 +12320,26 @@
         <w:t>Kod osvježavanja aplikacije zovemo modul za osvježavanje aplikacije koji nam samo povlači podatke sa servera i sprema ih opet u listu automobila. Nakon što se spomenuto obavi, javlja se poruka o uspješnosti opera</w:t>
       </w:r>
       <w:r>
-        <w:t xml:space="preserve">cije i objekt se sam dealocira. </w:t>
-      </w:r>
-      <w:r>
-        <w:t>Nakon završetka rada objekt se prilikom gašenja forme sam dealocira.</w:t>
+        <w:t xml:space="preserve">cije i objekt se sam </w:t>
+      </w:r>
+      <w:proofErr w:type="spellStart"/>
+      <w:r>
+        <w:t>dealocira</w:t>
+      </w:r>
+      <w:proofErr w:type="spellEnd"/>
+      <w:r>
+        <w:t xml:space="preserve">. </w:t>
+      </w:r>
+      <w:r>
+        <w:t xml:space="preserve">Nakon završetka rada objekt se prilikom gašenja forme sam </w:t>
+      </w:r>
+      <w:proofErr w:type="spellStart"/>
+      <w:r>
+        <w:t>dealocira</w:t>
+      </w:r>
+      <w:proofErr w:type="spellEnd"/>
+      <w:r>
+        <w:t>.</w:t>
       </w:r>
     </w:p>
     <w:p>
@@ -11623,7 +12360,7 @@
         <w:pStyle w:val="FOINaslov3"/>
         <w:spacing w:line="360" w:lineRule="auto"/>
       </w:pPr>
-      <w:bookmarkStart w:id="47" w:name="_Toc391238858"/>
+      <w:bookmarkStart w:id="47" w:name="_Toc392968462"/>
       <w:r>
         <w:lastRenderedPageBreak/>
         <w:t>Dijagram slijeda – Popravka i kvarova</w:t>
@@ -11653,7 +12390,7 @@
                     </pic:cNvPicPr>
                   </pic:nvPicPr>
                   <pic:blipFill>
-                    <a:blip r:embed="rId28" cstate="print">
+                    <a:blip r:embed="rId26" cstate="print">
                       <a:extLst>
                         <a:ext uri="{28A0092B-C50C-407E-A947-70E740481C1C}">
                           <a14:useLocalDpi xmlns:a14="http://schemas.microsoft.com/office/drawing/2010/main" val="0"/>
@@ -11697,7 +12434,23 @@
         <w:t>ormi za popravke i kvarove, mogu se vidjeti detalji</w:t>
       </w:r>
       <w:r>
-        <w:t xml:space="preserve"> o označenom automobilu s liste. U tom slučaju se inicijalizira modul za detalje o vozilu nakon čega se korisniku prikaže prikaz forme detalja vozila. Ukoliko korisnik označi popravak vozila, inicijalizira se novi modul za detalje o popravku koji se prikazuje korisniku. Korisnik unosi detalje o popravku, koji se prosljeđuju preko modula u bazu podataka koja vraća potvrdu o uspješnosti koja se ispisuje korisniku. Nakon toga se dealocira modul za detalje o popravku. Također na kraju se dealociraju moduli za detalje o vozilu i modul za prikaz vozila</w:t>
+        <w:t xml:space="preserve"> o označenom automobilu s liste. U tom slučaju se inicijalizira modul za detalje o vozilu nakon čega se korisniku prikaže prikaz forme detalja vozila. Ukoliko korisnik označi popravak vozila, inicijalizira se novi modul za detalje o popravku koji se prikazuje korisniku. Korisnik unosi detalje o popravku, koji se prosljeđuju preko modula u bazu podataka koja vraća potvrdu o uspješnosti koja se ispisuje korisniku. Nakon toga se </w:t>
+      </w:r>
+      <w:proofErr w:type="spellStart"/>
+      <w:r>
+        <w:t>dealocira</w:t>
+      </w:r>
+      <w:proofErr w:type="spellEnd"/>
+      <w:r>
+        <w:t xml:space="preserve"> modul za detalje o popravku. Također na kraju se </w:t>
+      </w:r>
+      <w:proofErr w:type="spellStart"/>
+      <w:r>
+        <w:t>dealociraju</w:t>
+      </w:r>
+      <w:proofErr w:type="spellEnd"/>
+      <w:r>
+        <w:t xml:space="preserve"> moduli za detalje o vozilu i modul za prikaz vozila</w:t>
       </w:r>
     </w:p>
     <w:p>
@@ -11719,7 +12472,7 @@
         <w:lastRenderedPageBreak/>
         <w:t xml:space="preserve"> </w:t>
       </w:r>
-      <w:bookmarkStart w:id="48" w:name="_Toc391238859"/>
+      <w:bookmarkStart w:id="48" w:name="_Toc392968463"/>
       <w:r>
         <w:t>Dijagram aktivnosti – Popravka i kvarova</w:t>
       </w:r>
@@ -11736,7 +12489,7 @@
         </w:rPr>
         <w:pict>
           <v:shape id="_x0000_s1032" type="#_x0000_t75" style="position:absolute;left:0;text-align:left;margin-left:-10.05pt;margin-top:30pt;width:718.4pt;height:314.3pt;z-index:251663872;mso-position-horizontal-relative:text;mso-position-vertical-relative:text">
-            <v:imagedata r:id="rId29" o:title="Dijagram popravci i kvarovi"/>
+            <v:imagedata r:id="rId27" o:title="Dijagram popravci i kvarovi"/>
             <w10:wrap type="square"/>
           </v:shape>
         </w:pict>
@@ -11769,7 +12522,7 @@
         <w:pStyle w:val="FOINaslov3"/>
         <w:spacing w:line="360" w:lineRule="auto"/>
       </w:pPr>
-      <w:bookmarkStart w:id="49" w:name="_Toc391238860"/>
+      <w:bookmarkStart w:id="49" w:name="_Toc392968464"/>
       <w:r>
         <w:lastRenderedPageBreak/>
         <w:t>Dijagram slijeda – Ugovori</w:t>
@@ -11783,8 +12536,8 @@
       </w:pPr>
       <w:r>
         <w:pict>
-          <v:shape id="_x0000_i1028" type="#_x0000_t75" style="width:453pt;height:573.75pt">
-            <v:imagedata r:id="rId30" o:title="Dijagram slijeda -Ugovori 1"/>
+          <v:shape id="_x0000_i1026" type="#_x0000_t75" style="width:453.5pt;height:573.3pt">
+            <v:imagedata r:id="rId28" o:title="Dijagram slijeda -Ugovori 1"/>
           </v:shape>
         </w:pict>
       </w:r>
@@ -11805,8 +12558,8 @@
       <w:r>
         <w:lastRenderedPageBreak/>
         <w:pict>
-          <v:shape id="_x0000_i1029" type="#_x0000_t75" style="width:453pt;height:484.5pt">
-            <v:imagedata r:id="rId31" o:title="Dijagram slijeda -Ugovori 2"/>
+          <v:shape id="_x0000_i1027" type="#_x0000_t75" style="width:453.5pt;height:484.1pt">
+            <v:imagedata r:id="rId29" o:title="Dijagram slijeda -Ugovori 2"/>
           </v:shape>
         </w:pict>
       </w:r>
@@ -11842,7 +12595,23 @@
         <w:t>e ugovore ili ih osvježiti. K</w:t>
       </w:r>
       <w:r>
-        <w:t>likom na određeni ugovor se prikažu svi detalji tog ugovora te korisnik ima mogućnost da ažurira taj ugovor, obriše ili da generira word dokument iz njega. Prilikom generiranja word dokumenta otvara se aplikacija u kojoj se otvara generirani word dokument i korisnik ima mogućnost printanja iz samog word dokumenta. Nakon izlaska iz forme delaociraju se moduli.</w:t>
+        <w:t xml:space="preserve">likom na određeni ugovor se prikažu svi detalji tog ugovora te korisnik ima mogućnost da ažurira taj ugovor, obriše ili da generira word dokument iz njega. Prilikom generiranja word dokumenta otvara se aplikacija u kojoj se otvara generirani word dokument i korisnik ima mogućnost </w:t>
+      </w:r>
+      <w:proofErr w:type="spellStart"/>
+      <w:r>
+        <w:t>printanja</w:t>
+      </w:r>
+      <w:proofErr w:type="spellEnd"/>
+      <w:r>
+        <w:t xml:space="preserve"> iz samog word dokumenta. Nakon izlaska iz forme </w:t>
+      </w:r>
+      <w:proofErr w:type="spellStart"/>
+      <w:r>
+        <w:t>delaociraju</w:t>
+      </w:r>
+      <w:proofErr w:type="spellEnd"/>
+      <w:r>
+        <w:t xml:space="preserve"> se moduli.</w:t>
       </w:r>
       <w:r>
         <w:br w:type="page"/>
@@ -11863,7 +12632,7 @@
       <w:pPr>
         <w:pStyle w:val="FOINaslov2"/>
       </w:pPr>
-      <w:bookmarkStart w:id="50" w:name="_Toc391238861"/>
+      <w:bookmarkStart w:id="50" w:name="_Toc392968465"/>
       <w:r>
         <w:lastRenderedPageBreak/>
         <w:t xml:space="preserve">Dijagram </w:t>
@@ -11874,15 +12643,6 @@
       <w:bookmarkEnd w:id="50"/>
     </w:p>
     <w:p>
-      <w:pPr>
-        <w:pStyle w:val="FOINaslov2"/>
-        <w:numPr>
-          <w:ilvl w:val="0"/>
-          <w:numId w:val="0"/>
-        </w:numPr>
-        <w:ind w:left="357"/>
-      </w:pPr>
-      <w:bookmarkStart w:id="51" w:name="_Toc391238862"/>
       <w:r>
         <w:rPr>
           <w:noProof/>
@@ -11905,7 +12665,7 @@
                     </pic:cNvPicPr>
                   </pic:nvPicPr>
                   <pic:blipFill>
-                    <a:blip r:embed="rId9">
+                    <a:blip r:embed="rId30">
                       <a:extLst>
                         <a:ext uri="{28A0092B-C50C-407E-A947-70E740481C1C}">
                           <a14:useLocalDpi xmlns:a14="http://schemas.microsoft.com/office/drawing/2010/main" val="0"/>
@@ -11936,7 +12696,6 @@
           </wp:inline>
         </w:drawing>
       </w:r>
-      <w:bookmarkEnd w:id="51"/>
     </w:p>
     <w:p>
       <w:pPr>
@@ -11957,13 +12716,53 @@
       </w:pPr>
       <w:r>
         <w:lastRenderedPageBreak/>
-        <w:t xml:space="preserve">Dijagram  klasa  je  vrsta  strukturnog  statičkog  UML  dijagrama  koji  opisuje  strukturu modeliranog  sustava:  klase,  atribute,  operacije  i  statičke  veze  među  klasama.  Klasa predstavlja  skup  sličnih  objekata,  odnosno  objekata  koji  posjeduju  iste  atribute,  metode  i odnose  pa  su  tako,  osim  atributa,  definirane  i  operacije  kojima  se  ostvaruje  funkcionalnost aplikacije koja se izrađuje. Kod našeg dijagrama klasa nastojali smo što bolje implementirati MVC uzorak dizajna prema kojem imamo odvojene slojeve prezentacije, logike i upravljanja podacima te smo mu nadodali i servise za komunikaciju sa serverom. Servisi se nadovezuju na model u kojem imamo približne klase koje odgovaraju tablicama u era modelu te ćemo njih popunjavati podacima koje ćemo slati kontroleru na obradu i manipulaciju. Svi podaci će ići i biti obrađivani preko i u kontroleru koji će popunjavati klase </w:t>
+        <w:t xml:space="preserve">Dijagram  klasa  je  vrsta  strukturnog  statičkog  UML  dijagrama  koji  opisuje  strukturu modeliranog  sustava:  klase,  atribute,  operacije  i  statičke  veze  među  klasama.  Klasa predstavlja  skup  sličnih  objekata,  odnosno  objekata  koji  posjeduju  iste  atribute,  metode  i odnose  pa  su  tako,  osim  atributa,  definirane  i  operacije  kojima  se  ostvaruje  funkcionalnost aplikacije koja se izrađuje. Kod našeg dijagrama klasa nastojali smo što bolje implementirati MVC uzorak dizajna prema kojem imamo odvojene slojeve prezentacije, logike i upravljanja podacima te smo mu nadodali i servise za komunikaciju sa serverom. Servisi se nadovezuju na model u kojem imamo približne klase koje odgovaraju tablicama u era modelu te ćemo njih popunjavati podacima koje ćemo slati </w:t>
+      </w:r>
+      <w:proofErr w:type="spellStart"/>
+      <w:r>
+        <w:t>kontroleru</w:t>
+      </w:r>
+      <w:proofErr w:type="spellEnd"/>
+      <w:r>
+        <w:t xml:space="preserve"> na obradu i manipulaciju. Svi podaci će ići i biti obrađivani preko i u </w:t>
+      </w:r>
+      <w:proofErr w:type="spellStart"/>
+      <w:r>
+        <w:t>kontroleru</w:t>
+      </w:r>
+      <w:proofErr w:type="spellEnd"/>
+      <w:r>
+        <w:t xml:space="preserve"> koji će popunjavati klase </w:t>
       </w:r>
       <w:r>
         <w:t>djecu</w:t>
       </w:r>
       <w:r>
-        <w:t xml:space="preserve"> od apstraktne klase “view”. U kontroleru ćemo imati dva dodatna modula za ispis i generiranje dokumenata koji će biti zasebne komponente te ćemo implementirati osluškivač koji će nakon svakog logina u sustav javljati zaposleniku koji automobili se nisu dugo palili.</w:t>
+        <w:t xml:space="preserve"> od apstraktne klase “</w:t>
+      </w:r>
+      <w:proofErr w:type="spellStart"/>
+      <w:r>
+        <w:t>view</w:t>
+      </w:r>
+      <w:proofErr w:type="spellEnd"/>
+      <w:r>
+        <w:t xml:space="preserve">”. U </w:t>
+      </w:r>
+      <w:proofErr w:type="spellStart"/>
+      <w:r>
+        <w:t>kontroleru</w:t>
+      </w:r>
+      <w:proofErr w:type="spellEnd"/>
+      <w:r>
+        <w:t xml:space="preserve"> ćemo imati dva dodatna modula za ispis i generiranje dokumenata koji će biti zasebne komponente te ćemo implementirati </w:t>
+      </w:r>
+      <w:proofErr w:type="spellStart"/>
+      <w:r>
+        <w:t>osluškivač</w:t>
+      </w:r>
+      <w:proofErr w:type="spellEnd"/>
+      <w:r>
+        <w:t xml:space="preserve"> koji će nakon svakog logina u sustav javljati zaposleniku koji automobili se nisu dugo palili.</w:t>
       </w:r>
     </w:p>
     <w:p>
@@ -11972,13 +12771,29 @@
         <w:jc w:val="both"/>
       </w:pPr>
       <w:r>
-        <w:t xml:space="preserve">Klase djeca od klase View će biti forme koje smo podijelili u formu za prijavu, </w:t>
+        <w:t xml:space="preserve">Klase djeca od klase </w:t>
+      </w:r>
+      <w:proofErr w:type="spellStart"/>
+      <w:r>
+        <w:t>View</w:t>
+      </w:r>
+      <w:proofErr w:type="spellEnd"/>
+      <w:r>
+        <w:t xml:space="preserve"> će biti forme koje smo podijelili u formu za prijavu, </w:t>
       </w:r>
       <w:r>
         <w:t>CRUD</w:t>
       </w:r>
       <w:r>
-        <w:t xml:space="preserve"> forme i interaktivno parkiralište i svaka od njih poziva odgovarajuće metode u kontroleru koji dalje komunicira s modelom ili sa serverom preko modela.</w:t>
+        <w:t xml:space="preserve"> forme i interaktivno parkiralište i svaka od njih poziva odgovarajuće metode u </w:t>
+      </w:r>
+      <w:proofErr w:type="spellStart"/>
+      <w:r>
+        <w:t>kontroleru</w:t>
+      </w:r>
+      <w:proofErr w:type="spellEnd"/>
+      <w:r>
+        <w:t xml:space="preserve"> koji dalje komunicira s modelom ili sa serverom preko modela.</w:t>
       </w:r>
     </w:p>
     <w:p>
@@ -12010,18 +12825,18 @@
         <w:pStyle w:val="FOINaslov2"/>
         <w:spacing w:before="0" w:after="0"/>
       </w:pPr>
-      <w:bookmarkStart w:id="52" w:name="_Toc391238863"/>
+      <w:bookmarkStart w:id="51" w:name="_Toc392968466"/>
       <w:r>
         <w:lastRenderedPageBreak/>
         <w:t>Era model</w:t>
       </w:r>
-      <w:bookmarkEnd w:id="52"/>
+      <w:bookmarkEnd w:id="51"/>
     </w:p>
     <w:p>
       <w:r>
         <w:pict>
-          <v:shape id="_x0000_i1030" type="#_x0000_t75" style="width:575.25pt;height:423pt">
-            <v:imagedata r:id="rId32" o:title="era model 1"/>
+          <v:shape id="_x0000_i1028" type="#_x0000_t75" style="width:575.45pt;height:422.85pt">
+            <v:imagedata r:id="rId31" o:title="era model 1"/>
           </v:shape>
         </w:pict>
       </w:r>
@@ -12205,7 +13020,7 @@
           <w:rPr>
             <w:noProof/>
           </w:rPr>
-          <w:t>2</w:t>
+          <w:t>12</w:t>
         </w:r>
         <w:r>
           <w:rPr>
@@ -15375,7 +16190,7 @@
 </file>
 
 <file path=customXml/itemProps1.xml><?xml version="1.0" encoding="utf-8"?>
-<ds:datastoreItem xmlns:ds="http://schemas.openxmlformats.org/officeDocument/2006/customXml" ds:itemID="{03880D3D-6D30-4947-9733-0899DA0EA5D0}">
+<ds:datastoreItem xmlns:ds="http://schemas.openxmlformats.org/officeDocument/2006/customXml" ds:itemID="{570A9400-C4E9-4CB3-A0B0-A40ED1D07B49}">
   <ds:schemaRefs>
     <ds:schemaRef ds:uri="http://schemas.openxmlformats.org/officeDocument/2006/bibliography"/>
   </ds:schemaRefs>

</xml_diff>

<commit_message>
Mislim da je dovršena tehnička dokumentacija
</commit_message>
<xml_diff>
--- a/dokumentacija/driveIT_Tehnicka_dokumentacija.docx
+++ b/dokumentacija/driveIT_Tehnicka_dokumentacija.docx
@@ -493,23 +493,6 @@
     <w:p>
       <w:pPr>
         <w:pStyle w:val="Mentor"/>
-        <w:ind w:left="0"/>
-        <w:jc w:val="center"/>
-      </w:pPr>
-      <w:r>
-        <w:t xml:space="preserve">                                                                   </w:t>
-      </w:r>
-    </w:p>
-    <w:p>
-      <w:pPr>
-        <w:pStyle w:val="Mentor"/>
-        <w:ind w:left="0"/>
-        <w:jc w:val="center"/>
-      </w:pPr>
-    </w:p>
-    <w:p>
-      <w:pPr>
-        <w:pStyle w:val="Mentor"/>
         <w:tabs>
           <w:tab w:val="left" w:pos="7371"/>
         </w:tabs>
@@ -517,7 +500,7 @@
         <w:jc w:val="right"/>
       </w:pPr>
       <w:r>
-        <w:t xml:space="preserve">                                                                             Mentor:</w:t>
+        <w:t xml:space="preserve">                                                                            Mentor:</w:t>
       </w:r>
     </w:p>
     <w:p>
@@ -539,6 +522,21 @@
       <w:pPr>
         <w:pStyle w:val="Mjesto"/>
         <w:jc w:val="left"/>
+      </w:pPr>
+    </w:p>
+    <w:p>
+      <w:pPr>
+        <w:pStyle w:val="Mjesto"/>
+      </w:pPr>
+    </w:p>
+    <w:p>
+      <w:pPr>
+        <w:pStyle w:val="Mjesto"/>
+      </w:pPr>
+    </w:p>
+    <w:p>
+      <w:pPr>
+        <w:pStyle w:val="Mjesto"/>
       </w:pPr>
     </w:p>
     <w:p>
@@ -596,14 +594,20 @@
         <w:rPr>
           <w:sz w:val="28"/>
         </w:rPr>
-        <w:t>Varaždin, travanj 2014.</w:t>
-      </w:r>
-    </w:p>
-    <w:p>
-      <w:pPr>
-        <w:pStyle w:val="Mjesto"/>
-        <w:jc w:val="left"/>
-      </w:pPr>
+        <w:t xml:space="preserve">Varaždin, </w:t>
+      </w:r>
+      <w:r>
+        <w:rPr>
+          <w:sz w:val="28"/>
+        </w:rPr>
+        <w:t>srpanj</w:t>
+      </w:r>
+      <w:r>
+        <w:rPr>
+          <w:sz w:val="28"/>
+        </w:rPr>
+        <w:t xml:space="preserve"> 2014.</w:t>
+      </w:r>
     </w:p>
     <w:p>
       <w:pPr>
@@ -620,6 +624,7 @@
           <w:sz w:val="36"/>
           <w:szCs w:val="36"/>
         </w:rPr>
+        <w:lastRenderedPageBreak/>
         <w:t>Sadržaj</w:t>
       </w:r>
     </w:p>
@@ -643,7 +648,7 @@
       <w:r>
         <w:fldChar w:fldCharType="separate"/>
       </w:r>
-      <w:hyperlink w:anchor="_Toc392978913" w:history="1">
+      <w:hyperlink w:anchor="_Toc393030081" w:history="1">
         <w:r>
           <w:rPr>
             <w:rStyle w:val="Hyperlink"/>
@@ -686,7 +691,7 @@
             <w:noProof/>
             <w:webHidden/>
           </w:rPr>
-          <w:instrText xml:space="preserve"> PAGEREF _Toc392978913 \h </w:instrText>
+          <w:instrText xml:space="preserve"> PAGEREF _Toc393030081 \h </w:instrText>
         </w:r>
         <w:r>
           <w:rPr>
@@ -727,7 +732,7 @@
           <w:szCs w:val="22"/>
         </w:rPr>
       </w:pPr>
-      <w:hyperlink w:anchor="_Toc392978914" w:history="1">
+      <w:hyperlink w:anchor="_Toc393030082" w:history="1">
         <w:r>
           <w:rPr>
             <w:rStyle w:val="Hyperlink"/>
@@ -770,7 +775,7 @@
             <w:noProof/>
             <w:webHidden/>
           </w:rPr>
-          <w:instrText xml:space="preserve"> PAGEREF _Toc392978914 \h </w:instrText>
+          <w:instrText xml:space="preserve"> PAGEREF _Toc393030082 \h </w:instrText>
         </w:r>
         <w:r>
           <w:rPr>
@@ -811,7 +816,7 @@
           <w:szCs w:val="22"/>
         </w:rPr>
       </w:pPr>
-      <w:hyperlink w:anchor="_Toc392978915" w:history="1">
+      <w:hyperlink w:anchor="_Toc393030083" w:history="1">
         <w:r>
           <w:rPr>
             <w:rStyle w:val="Hyperlink"/>
@@ -854,7 +859,7 @@
             <w:noProof/>
             <w:webHidden/>
           </w:rPr>
-          <w:instrText xml:space="preserve"> PAGEREF _Toc392978915 \h </w:instrText>
+          <w:instrText xml:space="preserve"> PAGEREF _Toc393030083 \h </w:instrText>
         </w:r>
         <w:r>
           <w:rPr>
@@ -895,7 +900,7 @@
           <w:szCs w:val="22"/>
         </w:rPr>
       </w:pPr>
-      <w:hyperlink w:anchor="_Toc392978916" w:history="1">
+      <w:hyperlink w:anchor="_Toc393030084" w:history="1">
         <w:r>
           <w:rPr>
             <w:rStyle w:val="Hyperlink"/>
@@ -938,7 +943,7 @@
             <w:noProof/>
             <w:webHidden/>
           </w:rPr>
-          <w:instrText xml:space="preserve"> PAGEREF _Toc392978916 \h </w:instrText>
+          <w:instrText xml:space="preserve"> PAGEREF _Toc393030084 \h </w:instrText>
         </w:r>
         <w:r>
           <w:rPr>
@@ -979,7 +984,7 @@
           <w:szCs w:val="22"/>
         </w:rPr>
       </w:pPr>
-      <w:hyperlink w:anchor="_Toc392978917" w:history="1">
+      <w:hyperlink w:anchor="_Toc393030085" w:history="1">
         <w:r>
           <w:rPr>
             <w:rStyle w:val="Hyperlink"/>
@@ -1022,7 +1027,7 @@
             <w:noProof/>
             <w:webHidden/>
           </w:rPr>
-          <w:instrText xml:space="preserve"> PAGEREF _Toc392978917 \h </w:instrText>
+          <w:instrText xml:space="preserve"> PAGEREF _Toc393030085 \h </w:instrText>
         </w:r>
         <w:r>
           <w:rPr>
@@ -1063,7 +1068,7 @@
           <w:szCs w:val="22"/>
         </w:rPr>
       </w:pPr>
-      <w:hyperlink w:anchor="_Toc392978918" w:history="1">
+      <w:hyperlink w:anchor="_Toc393030086" w:history="1">
         <w:r>
           <w:rPr>
             <w:rStyle w:val="Hyperlink"/>
@@ -1106,7 +1111,7 @@
             <w:noProof/>
             <w:webHidden/>
           </w:rPr>
-          <w:instrText xml:space="preserve"> PAGEREF _Toc392978918 \h </w:instrText>
+          <w:instrText xml:space="preserve"> PAGEREF _Toc393030086 \h </w:instrText>
         </w:r>
         <w:r>
           <w:rPr>
@@ -1147,7 +1152,7 @@
           <w:szCs w:val="22"/>
         </w:rPr>
       </w:pPr>
-      <w:hyperlink w:anchor="_Toc392978919" w:history="1">
+      <w:hyperlink w:anchor="_Toc393030087" w:history="1">
         <w:r>
           <w:rPr>
             <w:rStyle w:val="Hyperlink"/>
@@ -1190,7 +1195,7 @@
             <w:noProof/>
             <w:webHidden/>
           </w:rPr>
-          <w:instrText xml:space="preserve"> PAGEREF _Toc392978919 \h </w:instrText>
+          <w:instrText xml:space="preserve"> PAGEREF _Toc393030087 \h </w:instrText>
         </w:r>
         <w:r>
           <w:rPr>
@@ -1231,7 +1236,7 @@
           <w:szCs w:val="22"/>
         </w:rPr>
       </w:pPr>
-      <w:hyperlink w:anchor="_Toc392978920" w:history="1">
+      <w:hyperlink w:anchor="_Toc393030088" w:history="1">
         <w:r>
           <w:rPr>
             <w:rStyle w:val="Hyperlink"/>
@@ -1274,7 +1279,7 @@
             <w:noProof/>
             <w:webHidden/>
           </w:rPr>
-          <w:instrText xml:space="preserve"> PAGEREF _Toc392978920 \h </w:instrText>
+          <w:instrText xml:space="preserve"> PAGEREF _Toc393030088 \h </w:instrText>
         </w:r>
         <w:r>
           <w:rPr>
@@ -1315,7 +1320,7 @@
           <w:szCs w:val="22"/>
         </w:rPr>
       </w:pPr>
-      <w:hyperlink w:anchor="_Toc392978921" w:history="1">
+      <w:hyperlink w:anchor="_Toc393030089" w:history="1">
         <w:r>
           <w:rPr>
             <w:rStyle w:val="Hyperlink"/>
@@ -1337,7 +1342,21 @@
             <w:rStyle w:val="Hyperlink"/>
             <w:noProof/>
           </w:rPr>
-          <w:t>Perspektiva proizvoda</w:t>
+          <w:t>Perspek</w:t>
+        </w:r>
+        <w:r>
+          <w:rPr>
+            <w:rStyle w:val="Hyperlink"/>
+            <w:noProof/>
+          </w:rPr>
+          <w:t>t</w:t>
+        </w:r>
+        <w:r>
+          <w:rPr>
+            <w:rStyle w:val="Hyperlink"/>
+            <w:noProof/>
+          </w:rPr>
+          <w:t>iva proizvoda</w:t>
         </w:r>
         <w:r>
           <w:rPr>
@@ -1358,7 +1377,7 @@
             <w:noProof/>
             <w:webHidden/>
           </w:rPr>
-          <w:instrText xml:space="preserve"> PAGEREF _Toc392978921 \h </w:instrText>
+          <w:instrText xml:space="preserve"> PAGEREF _Toc393030089 \h </w:instrText>
         </w:r>
         <w:r>
           <w:rPr>
@@ -1399,7 +1418,7 @@
           <w:szCs w:val="22"/>
         </w:rPr>
       </w:pPr>
-      <w:hyperlink w:anchor="_Toc392978922" w:history="1">
+      <w:hyperlink w:anchor="_Toc393030090" w:history="1">
         <w:r>
           <w:rPr>
             <w:rStyle w:val="Hyperlink"/>
@@ -1442,7 +1461,7 @@
             <w:noProof/>
             <w:webHidden/>
           </w:rPr>
-          <w:instrText xml:space="preserve"> PAGEREF _Toc392978922 \h </w:instrText>
+          <w:instrText xml:space="preserve"> PAGEREF _Toc393030090 \h </w:instrText>
         </w:r>
         <w:r>
           <w:rPr>
@@ -1483,7 +1502,7 @@
           <w:szCs w:val="22"/>
         </w:rPr>
       </w:pPr>
-      <w:hyperlink w:anchor="_Toc392978923" w:history="1">
+      <w:hyperlink w:anchor="_Toc393030091" w:history="1">
         <w:r>
           <w:rPr>
             <w:rStyle w:val="Hyperlink"/>
@@ -1526,7 +1545,7 @@
             <w:noProof/>
             <w:webHidden/>
           </w:rPr>
-          <w:instrText xml:space="preserve"> PAGEREF _Toc392978923 \h </w:instrText>
+          <w:instrText xml:space="preserve"> PAGEREF _Toc393030091 \h </w:instrText>
         </w:r>
         <w:r>
           <w:rPr>
@@ -1567,7 +1586,7 @@
           <w:szCs w:val="22"/>
         </w:rPr>
       </w:pPr>
-      <w:hyperlink w:anchor="_Toc392978924" w:history="1">
+      <w:hyperlink w:anchor="_Toc393030092" w:history="1">
         <w:r>
           <w:rPr>
             <w:rStyle w:val="Hyperlink"/>
@@ -1610,7 +1629,7 @@
             <w:noProof/>
             <w:webHidden/>
           </w:rPr>
-          <w:instrText xml:space="preserve"> PAGEREF _Toc392978924 \h </w:instrText>
+          <w:instrText xml:space="preserve"> PAGEREF _Toc393030092 \h </w:instrText>
         </w:r>
         <w:r>
           <w:rPr>
@@ -1651,7 +1670,7 @@
           <w:szCs w:val="22"/>
         </w:rPr>
       </w:pPr>
-      <w:hyperlink w:anchor="_Toc392978925" w:history="1">
+      <w:hyperlink w:anchor="_Toc393030093" w:history="1">
         <w:r>
           <w:rPr>
             <w:rStyle w:val="Hyperlink"/>
@@ -1694,7 +1713,7 @@
             <w:noProof/>
             <w:webHidden/>
           </w:rPr>
-          <w:instrText xml:space="preserve"> PAGEREF _Toc392978925 \h </w:instrText>
+          <w:instrText xml:space="preserve"> PAGEREF _Toc393030093 \h </w:instrText>
         </w:r>
         <w:r>
           <w:rPr>
@@ -1735,7 +1754,7 @@
           <w:szCs w:val="22"/>
         </w:rPr>
       </w:pPr>
-      <w:hyperlink w:anchor="_Toc392978926" w:history="1">
+      <w:hyperlink w:anchor="_Toc393030094" w:history="1">
         <w:r>
           <w:rPr>
             <w:rStyle w:val="Hyperlink"/>
@@ -1778,7 +1797,7 @@
             <w:noProof/>
             <w:webHidden/>
           </w:rPr>
-          <w:instrText xml:space="preserve"> PAGEREF _Toc392978926 \h </w:instrText>
+          <w:instrText xml:space="preserve"> PAGEREF _Toc393030094 \h </w:instrText>
         </w:r>
         <w:r>
           <w:rPr>
@@ -1819,7 +1838,7 @@
           <w:szCs w:val="22"/>
         </w:rPr>
       </w:pPr>
-      <w:hyperlink w:anchor="_Toc392978927" w:history="1">
+      <w:hyperlink w:anchor="_Toc393030095" w:history="1">
         <w:r>
           <w:rPr>
             <w:rStyle w:val="Hyperlink"/>
@@ -1862,7 +1881,7 @@
             <w:noProof/>
             <w:webHidden/>
           </w:rPr>
-          <w:instrText xml:space="preserve"> PAGEREF _Toc392978927 \h </w:instrText>
+          <w:instrText xml:space="preserve"> PAGEREF _Toc393030095 \h </w:instrText>
         </w:r>
         <w:r>
           <w:rPr>
@@ -1903,7 +1922,7 @@
           <w:szCs w:val="22"/>
         </w:rPr>
       </w:pPr>
-      <w:hyperlink w:anchor="_Toc392978928" w:history="1">
+      <w:hyperlink w:anchor="_Toc393030096" w:history="1">
         <w:r>
           <w:rPr>
             <w:rStyle w:val="Hyperlink"/>
@@ -1946,7 +1965,7 @@
             <w:noProof/>
             <w:webHidden/>
           </w:rPr>
-          <w:instrText xml:space="preserve"> PAGEREF _Toc392978928 \h </w:instrText>
+          <w:instrText xml:space="preserve"> PAGEREF _Toc393030096 \h </w:instrText>
         </w:r>
         <w:r>
           <w:rPr>
@@ -1987,7 +2006,7 @@
           <w:szCs w:val="22"/>
         </w:rPr>
       </w:pPr>
-      <w:hyperlink w:anchor="_Toc392978929" w:history="1">
+      <w:hyperlink w:anchor="_Toc393030097" w:history="1">
         <w:r>
           <w:rPr>
             <w:rStyle w:val="Hyperlink"/>
@@ -2030,7 +2049,7 @@
             <w:noProof/>
             <w:webHidden/>
           </w:rPr>
-          <w:instrText xml:space="preserve"> PAGEREF _Toc392978929 \h </w:instrText>
+          <w:instrText xml:space="preserve"> PAGEREF _Toc393030097 \h </w:instrText>
         </w:r>
         <w:r>
           <w:rPr>
@@ -2071,7 +2090,7 @@
           <w:szCs w:val="22"/>
         </w:rPr>
       </w:pPr>
-      <w:hyperlink w:anchor="_Toc392978930" w:history="1">
+      <w:hyperlink w:anchor="_Toc393030098" w:history="1">
         <w:r>
           <w:rPr>
             <w:rStyle w:val="Hyperlink"/>
@@ -2114,7 +2133,7 @@
             <w:noProof/>
             <w:webHidden/>
           </w:rPr>
-          <w:instrText xml:space="preserve"> PAGEREF _Toc392978930 \h </w:instrText>
+          <w:instrText xml:space="preserve"> PAGEREF _Toc393030098 \h </w:instrText>
         </w:r>
         <w:r>
           <w:rPr>
@@ -2155,7 +2174,7 @@
           <w:szCs w:val="22"/>
         </w:rPr>
       </w:pPr>
-      <w:hyperlink w:anchor="_Toc392978931" w:history="1">
+      <w:hyperlink w:anchor="_Toc393030099" w:history="1">
         <w:r>
           <w:rPr>
             <w:rStyle w:val="Hyperlink"/>
@@ -2198,7 +2217,7 @@
             <w:noProof/>
             <w:webHidden/>
           </w:rPr>
-          <w:instrText xml:space="preserve"> PAGEREF _Toc392978931 \h </w:instrText>
+          <w:instrText xml:space="preserve"> PAGEREF _Toc393030099 \h </w:instrText>
         </w:r>
         <w:r>
           <w:rPr>
@@ -2239,7 +2258,7 @@
           <w:szCs w:val="22"/>
         </w:rPr>
       </w:pPr>
-      <w:hyperlink w:anchor="_Toc392978932" w:history="1">
+      <w:hyperlink w:anchor="_Toc393030100" w:history="1">
         <w:r>
           <w:rPr>
             <w:rStyle w:val="Hyperlink"/>
@@ -2282,7 +2301,7 @@
             <w:noProof/>
             <w:webHidden/>
           </w:rPr>
-          <w:instrText xml:space="preserve"> PAGEREF _Toc392978932 \h </w:instrText>
+          <w:instrText xml:space="preserve"> PAGEREF _Toc393030100 \h </w:instrText>
         </w:r>
         <w:r>
           <w:rPr>
@@ -2323,7 +2342,7 @@
           <w:szCs w:val="22"/>
         </w:rPr>
       </w:pPr>
-      <w:hyperlink w:anchor="_Toc392978933" w:history="1">
+      <w:hyperlink w:anchor="_Toc393030101" w:history="1">
         <w:r>
           <w:rPr>
             <w:rStyle w:val="Hyperlink"/>
@@ -2366,7 +2385,7 @@
             <w:noProof/>
             <w:webHidden/>
           </w:rPr>
-          <w:instrText xml:space="preserve"> PAGEREF _Toc392978933 \h </w:instrText>
+          <w:instrText xml:space="preserve"> PAGEREF _Toc393030101 \h </w:instrText>
         </w:r>
         <w:r>
           <w:rPr>
@@ -2407,7 +2426,7 @@
           <w:szCs w:val="22"/>
         </w:rPr>
       </w:pPr>
-      <w:hyperlink w:anchor="_Toc392978934" w:history="1">
+      <w:hyperlink w:anchor="_Toc393030102" w:history="1">
         <w:r>
           <w:rPr>
             <w:rStyle w:val="Hyperlink"/>
@@ -2450,7 +2469,7 @@
             <w:noProof/>
             <w:webHidden/>
           </w:rPr>
-          <w:instrText xml:space="preserve"> PAGEREF _Toc392978934 \h </w:instrText>
+          <w:instrText xml:space="preserve"> PAGEREF _Toc393030102 \h </w:instrText>
         </w:r>
         <w:r>
           <w:rPr>
@@ -2491,7 +2510,7 @@
           <w:szCs w:val="22"/>
         </w:rPr>
       </w:pPr>
-      <w:hyperlink w:anchor="_Toc392978935" w:history="1">
+      <w:hyperlink w:anchor="_Toc393030103" w:history="1">
         <w:r>
           <w:rPr>
             <w:rStyle w:val="Hyperlink"/>
@@ -2534,7 +2553,7 @@
             <w:noProof/>
             <w:webHidden/>
           </w:rPr>
-          <w:instrText xml:space="preserve"> PAGEREF _Toc392978935 \h </w:instrText>
+          <w:instrText xml:space="preserve"> PAGEREF _Toc393030103 \h </w:instrText>
         </w:r>
         <w:r>
           <w:rPr>
@@ -2575,7 +2594,7 @@
           <w:szCs w:val="22"/>
         </w:rPr>
       </w:pPr>
-      <w:hyperlink w:anchor="_Toc392978936" w:history="1">
+      <w:hyperlink w:anchor="_Toc393030104" w:history="1">
         <w:r>
           <w:rPr>
             <w:rStyle w:val="Hyperlink"/>
@@ -2618,7 +2637,7 @@
             <w:noProof/>
             <w:webHidden/>
           </w:rPr>
-          <w:instrText xml:space="preserve"> PAGEREF _Toc392978936 \h </w:instrText>
+          <w:instrText xml:space="preserve"> PAGEREF _Toc393030104 \h </w:instrText>
         </w:r>
         <w:r>
           <w:rPr>
@@ -2659,7 +2678,7 @@
           <w:szCs w:val="22"/>
         </w:rPr>
       </w:pPr>
-      <w:hyperlink w:anchor="_Toc392978937" w:history="1">
+      <w:hyperlink w:anchor="_Toc393030105" w:history="1">
         <w:r>
           <w:rPr>
             <w:rStyle w:val="Hyperlink"/>
@@ -2702,7 +2721,7 @@
             <w:noProof/>
             <w:webHidden/>
           </w:rPr>
-          <w:instrText xml:space="preserve"> PAGEREF _Toc392978937 \h </w:instrText>
+          <w:instrText xml:space="preserve"> PAGEREF _Toc393030105 \h </w:instrText>
         </w:r>
         <w:r>
           <w:rPr>
@@ -2743,7 +2762,7 @@
           <w:szCs w:val="22"/>
         </w:rPr>
       </w:pPr>
-      <w:hyperlink w:anchor="_Toc392978938" w:history="1">
+      <w:hyperlink w:anchor="_Toc393030106" w:history="1">
         <w:r>
           <w:rPr>
             <w:rStyle w:val="Hyperlink"/>
@@ -2786,7 +2805,7 @@
             <w:noProof/>
             <w:webHidden/>
           </w:rPr>
-          <w:instrText xml:space="preserve"> PAGEREF _Toc392978938 \h </w:instrText>
+          <w:instrText xml:space="preserve"> PAGEREF _Toc393030106 \h </w:instrText>
         </w:r>
         <w:r>
           <w:rPr>
@@ -2827,7 +2846,7 @@
           <w:szCs w:val="22"/>
         </w:rPr>
       </w:pPr>
-      <w:hyperlink w:anchor="_Toc392978939" w:history="1">
+      <w:hyperlink w:anchor="_Toc393030107" w:history="1">
         <w:r>
           <w:rPr>
             <w:rStyle w:val="Hyperlink"/>
@@ -2870,7 +2889,7 @@
             <w:noProof/>
             <w:webHidden/>
           </w:rPr>
-          <w:instrText xml:space="preserve"> PAGEREF _Toc392978939 \h </w:instrText>
+          <w:instrText xml:space="preserve"> PAGEREF _Toc393030107 \h </w:instrText>
         </w:r>
         <w:r>
           <w:rPr>
@@ -2911,7 +2930,7 @@
           <w:szCs w:val="22"/>
         </w:rPr>
       </w:pPr>
-      <w:hyperlink w:anchor="_Toc392978940" w:history="1">
+      <w:hyperlink w:anchor="_Toc393030108" w:history="1">
         <w:r>
           <w:rPr>
             <w:rStyle w:val="Hyperlink"/>
@@ -2954,7 +2973,7 @@
             <w:noProof/>
             <w:webHidden/>
           </w:rPr>
-          <w:instrText xml:space="preserve"> PAGEREF _Toc392978940 \h </w:instrText>
+          <w:instrText xml:space="preserve"> PAGEREF _Toc393030108 \h </w:instrText>
         </w:r>
         <w:r>
           <w:rPr>
@@ -2995,7 +3014,7 @@
           <w:szCs w:val="22"/>
         </w:rPr>
       </w:pPr>
-      <w:hyperlink w:anchor="_Toc392978941" w:history="1">
+      <w:hyperlink w:anchor="_Toc393030109" w:history="1">
         <w:r>
           <w:rPr>
             <w:rStyle w:val="Hyperlink"/>
@@ -3038,7 +3057,7 @@
             <w:noProof/>
             <w:webHidden/>
           </w:rPr>
-          <w:instrText xml:space="preserve"> PAGEREF _Toc392978941 \h </w:instrText>
+          <w:instrText xml:space="preserve"> PAGEREF _Toc393030109 \h </w:instrText>
         </w:r>
         <w:r>
           <w:rPr>
@@ -3079,7 +3098,7 @@
           <w:szCs w:val="22"/>
         </w:rPr>
       </w:pPr>
-      <w:hyperlink w:anchor="_Toc392978942" w:history="1">
+      <w:hyperlink w:anchor="_Toc393030110" w:history="1">
         <w:r>
           <w:rPr>
             <w:rStyle w:val="Hyperlink"/>
@@ -3122,7 +3141,7 @@
             <w:noProof/>
             <w:webHidden/>
           </w:rPr>
-          <w:instrText xml:space="preserve"> PAGEREF _Toc392978942 \h </w:instrText>
+          <w:instrText xml:space="preserve"> PAGEREF _Toc393030110 \h </w:instrText>
         </w:r>
         <w:r>
           <w:rPr>
@@ -3163,7 +3182,7 @@
           <w:szCs w:val="22"/>
         </w:rPr>
       </w:pPr>
-      <w:hyperlink w:anchor="_Toc392978943" w:history="1">
+      <w:hyperlink w:anchor="_Toc393030111" w:history="1">
         <w:r>
           <w:rPr>
             <w:rStyle w:val="Hyperlink"/>
@@ -3206,7 +3225,7 @@
             <w:noProof/>
             <w:webHidden/>
           </w:rPr>
-          <w:instrText xml:space="preserve"> PAGEREF _Toc392978943 \h </w:instrText>
+          <w:instrText xml:space="preserve"> PAGEREF _Toc393030111 \h </w:instrText>
         </w:r>
         <w:r>
           <w:rPr>
@@ -3247,7 +3266,7 @@
           <w:szCs w:val="22"/>
         </w:rPr>
       </w:pPr>
-      <w:hyperlink w:anchor="_Toc392978944" w:history="1">
+      <w:hyperlink w:anchor="_Toc393030112" w:history="1">
         <w:r>
           <w:rPr>
             <w:rStyle w:val="Hyperlink"/>
@@ -3290,7 +3309,7 @@
             <w:noProof/>
             <w:webHidden/>
           </w:rPr>
-          <w:instrText xml:space="preserve"> PAGEREF _Toc392978944 \h </w:instrText>
+          <w:instrText xml:space="preserve"> PAGEREF _Toc393030112 \h </w:instrText>
         </w:r>
         <w:r>
           <w:rPr>
@@ -3331,7 +3350,7 @@
           <w:szCs w:val="22"/>
         </w:rPr>
       </w:pPr>
-      <w:hyperlink w:anchor="_Toc392978945" w:history="1">
+      <w:hyperlink w:anchor="_Toc393030113" w:history="1">
         <w:r>
           <w:rPr>
             <w:rStyle w:val="Hyperlink"/>
@@ -3374,7 +3393,7 @@
             <w:noProof/>
             <w:webHidden/>
           </w:rPr>
-          <w:instrText xml:space="preserve"> PAGEREF _Toc392978945 \h </w:instrText>
+          <w:instrText xml:space="preserve"> PAGEREF _Toc393030113 \h </w:instrText>
         </w:r>
         <w:r>
           <w:rPr>
@@ -3407,7 +3426,7 @@
     </w:p>
     <w:p>
       <w:pPr>
-        <w:pStyle w:val="TOC1"/>
+        <w:pStyle w:val="TOC2"/>
         <w:rPr>
           <w:rFonts w:asciiTheme="minorHAnsi" w:eastAsiaTheme="minorEastAsia" w:hAnsiTheme="minorHAnsi" w:cstheme="minorBidi"/>
           <w:noProof/>
@@ -3415,13 +3434,14 @@
           <w:szCs w:val="22"/>
         </w:rPr>
       </w:pPr>
-      <w:hyperlink w:anchor="_Toc392978946" w:history="1">
+      <w:hyperlink w:anchor="_Toc393030114" w:history="1">
         <w:r>
           <w:rPr>
             <w:rStyle w:val="Hyperlink"/>
-            <w:noProof/>
-          </w:rPr>
-          <w:t>5.</w:t>
+            <w:rFonts w:cstheme="majorBidi"/>
+            <w:noProof/>
+          </w:rPr>
+          <w:t>4.2.</w:t>
         </w:r>
         <w:r>
           <w:rPr>
@@ -3437,7 +3457,7 @@
             <w:rStyle w:val="Hyperlink"/>
             <w:noProof/>
           </w:rPr>
-          <w:t>Predlošci</w:t>
+          <w:t>Dodavanje novog vozila</w:t>
         </w:r>
         <w:r>
           <w:rPr>
@@ -3458,7 +3478,7 @@
             <w:noProof/>
             <w:webHidden/>
           </w:rPr>
-          <w:instrText xml:space="preserve"> PAGEREF _Toc392978946 \h </w:instrText>
+          <w:instrText xml:space="preserve"> PAGEREF _Toc393030114 \h </w:instrText>
         </w:r>
         <w:r>
           <w:rPr>
@@ -3478,7 +3498,7 @@
             <w:noProof/>
             <w:webHidden/>
           </w:rPr>
-          <w:t>18</w:t>
+          <w:t>17</w:t>
         </w:r>
         <w:r>
           <w:rPr>
@@ -3499,14 +3519,13 @@
           <w:szCs w:val="22"/>
         </w:rPr>
       </w:pPr>
-      <w:hyperlink w:anchor="_Toc392978947" w:history="1">
+      <w:hyperlink w:anchor="_Toc393030115" w:history="1">
         <w:r>
           <w:rPr>
             <w:rStyle w:val="Hyperlink"/>
-            <w:rFonts w:cstheme="majorBidi"/>
-            <w:noProof/>
-          </w:rPr>
-          <w:t>5.1.</w:t>
+            <w:noProof/>
+          </w:rPr>
+          <w:t>4.3.</w:t>
         </w:r>
         <w:r>
           <w:rPr>
@@ -3522,7 +3541,7 @@
             <w:rStyle w:val="Hyperlink"/>
             <w:noProof/>
           </w:rPr>
-          <w:t>Dodavanje novog vozila</w:t>
+          <w:t>Prijava u sustav</w:t>
         </w:r>
         <w:r>
           <w:rPr>
@@ -3543,7 +3562,7 @@
             <w:noProof/>
             <w:webHidden/>
           </w:rPr>
-          <w:instrText xml:space="preserve"> PAGEREF _Toc392978947 \h </w:instrText>
+          <w:instrText xml:space="preserve"> PAGEREF _Toc393030115 \h </w:instrText>
         </w:r>
         <w:r>
           <w:rPr>
@@ -3584,13 +3603,13 @@
           <w:szCs w:val="22"/>
         </w:rPr>
       </w:pPr>
-      <w:hyperlink w:anchor="_Toc392978948" w:history="1">
+      <w:hyperlink w:anchor="_Toc393030116" w:history="1">
         <w:r>
           <w:rPr>
             <w:rStyle w:val="Hyperlink"/>
             <w:noProof/>
           </w:rPr>
-          <w:t>5.2.</w:t>
+          <w:t>4.4.</w:t>
         </w:r>
         <w:r>
           <w:rPr>
@@ -3606,7 +3625,7 @@
             <w:rStyle w:val="Hyperlink"/>
             <w:noProof/>
           </w:rPr>
-          <w:t>Prijava u sustav</w:t>
+          <w:t>Dodavanje dobavljača</w:t>
         </w:r>
         <w:r>
           <w:rPr>
@@ -3627,7 +3646,7 @@
             <w:noProof/>
             <w:webHidden/>
           </w:rPr>
-          <w:instrText xml:space="preserve"> PAGEREF _Toc392978948 \h </w:instrText>
+          <w:instrText xml:space="preserve"> PAGEREF _Toc393030116 \h </w:instrText>
         </w:r>
         <w:r>
           <w:rPr>
@@ -3668,13 +3687,13 @@
           <w:szCs w:val="22"/>
         </w:rPr>
       </w:pPr>
-      <w:hyperlink w:anchor="_Toc392978949" w:history="1">
+      <w:hyperlink w:anchor="_Toc393030117" w:history="1">
         <w:r>
           <w:rPr>
             <w:rStyle w:val="Hyperlink"/>
             <w:noProof/>
           </w:rPr>
-          <w:t>5.3.</w:t>
+          <w:t>4.5.</w:t>
         </w:r>
         <w:r>
           <w:rPr>
@@ -3690,7 +3709,7 @@
             <w:rStyle w:val="Hyperlink"/>
             <w:noProof/>
           </w:rPr>
-          <w:t>Dodavanje dobavljača</w:t>
+          <w:t>Nalog za popravak</w:t>
         </w:r>
         <w:r>
           <w:rPr>
@@ -3711,7 +3730,7 @@
             <w:noProof/>
             <w:webHidden/>
           </w:rPr>
-          <w:instrText xml:space="preserve"> PAGEREF _Toc392978949 \h </w:instrText>
+          <w:instrText xml:space="preserve"> PAGEREF _Toc393030117 \h </w:instrText>
         </w:r>
         <w:r>
           <w:rPr>
@@ -3731,7 +3750,7 @@
             <w:noProof/>
             <w:webHidden/>
           </w:rPr>
-          <w:t>18</w:t>
+          <w:t>19</w:t>
         </w:r>
         <w:r>
           <w:rPr>
@@ -3752,13 +3771,14 @@
           <w:szCs w:val="22"/>
         </w:rPr>
       </w:pPr>
-      <w:hyperlink w:anchor="_Toc392978950" w:history="1">
+      <w:hyperlink w:anchor="_Toc393030118" w:history="1">
         <w:r>
           <w:rPr>
             <w:rStyle w:val="Hyperlink"/>
-            <w:noProof/>
-          </w:rPr>
-          <w:t>5.4.</w:t>
+            <w:rFonts w:eastAsiaTheme="majorEastAsia"/>
+            <w:noProof/>
+          </w:rPr>
+          <w:t>4.6.</w:t>
         </w:r>
         <w:r>
           <w:rPr>
@@ -3774,7 +3794,7 @@
             <w:rStyle w:val="Hyperlink"/>
             <w:noProof/>
           </w:rPr>
-          <w:t>Nalog za popravak</w:t>
+          <w:t>Paljenje vozila koja dugo nisu paljena</w:t>
         </w:r>
         <w:r>
           <w:rPr>
@@ -3795,7 +3815,7 @@
             <w:noProof/>
             <w:webHidden/>
           </w:rPr>
-          <w:instrText xml:space="preserve"> PAGEREF _Toc392978950 \h </w:instrText>
+          <w:instrText xml:space="preserve"> PAGEREF _Toc393030118 \h </w:instrText>
         </w:r>
         <w:r>
           <w:rPr>
@@ -3815,7 +3835,7 @@
             <w:noProof/>
             <w:webHidden/>
           </w:rPr>
-          <w:t>19</w:t>
+          <w:t>20</w:t>
         </w:r>
         <w:r>
           <w:rPr>
@@ -3836,14 +3856,13 @@
           <w:szCs w:val="22"/>
         </w:rPr>
       </w:pPr>
-      <w:hyperlink w:anchor="_Toc392978951" w:history="1">
+      <w:hyperlink w:anchor="_Toc393030119" w:history="1">
         <w:r>
           <w:rPr>
             <w:rStyle w:val="Hyperlink"/>
-            <w:rFonts w:eastAsiaTheme="majorEastAsia"/>
-            <w:noProof/>
-          </w:rPr>
-          <w:t>5.5.</w:t>
+            <w:noProof/>
+          </w:rPr>
+          <w:t>4.7.</w:t>
         </w:r>
         <w:r>
           <w:rPr>
@@ -3859,7 +3878,7 @@
             <w:rStyle w:val="Hyperlink"/>
             <w:noProof/>
           </w:rPr>
-          <w:t>Paljenje vozila koja dugo nisu paljena</w:t>
+          <w:t>Dijagrami slijeda</w:t>
         </w:r>
         <w:r>
           <w:rPr>
@@ -3880,7 +3899,7 @@
             <w:noProof/>
             <w:webHidden/>
           </w:rPr>
-          <w:instrText xml:space="preserve"> PAGEREF _Toc392978951 \h </w:instrText>
+          <w:instrText xml:space="preserve"> PAGEREF _Toc393030119 \h </w:instrText>
         </w:r>
         <w:r>
           <w:rPr>
@@ -3900,7 +3919,7 @@
             <w:noProof/>
             <w:webHidden/>
           </w:rPr>
-          <w:t>19</w:t>
+          <w:t>21</w:t>
         </w:r>
         <w:r>
           <w:rPr>
@@ -3913,7 +3932,7 @@
     </w:p>
     <w:p>
       <w:pPr>
-        <w:pStyle w:val="TOC2"/>
+        <w:pStyle w:val="TOC3"/>
         <w:rPr>
           <w:rFonts w:asciiTheme="minorHAnsi" w:eastAsiaTheme="minorEastAsia" w:hAnsiTheme="minorHAnsi" w:cstheme="minorBidi"/>
           <w:noProof/>
@@ -3921,13 +3940,13 @@
           <w:szCs w:val="22"/>
         </w:rPr>
       </w:pPr>
-      <w:hyperlink w:anchor="_Toc392978952" w:history="1">
+      <w:hyperlink w:anchor="_Toc393030120" w:history="1">
         <w:r>
           <w:rPr>
             <w:rStyle w:val="Hyperlink"/>
             <w:noProof/>
           </w:rPr>
-          <w:t>5.6.</w:t>
+          <w:t>4.7.1.</w:t>
         </w:r>
         <w:r>
           <w:rPr>
@@ -3943,7 +3962,7 @@
             <w:rStyle w:val="Hyperlink"/>
             <w:noProof/>
           </w:rPr>
-          <w:t>Dijagrami slijeda</w:t>
+          <w:t>Dijagram slijeda – Prijava u aplikaciju</w:t>
         </w:r>
         <w:r>
           <w:rPr>
@@ -3964,7 +3983,7 @@
             <w:noProof/>
             <w:webHidden/>
           </w:rPr>
-          <w:instrText xml:space="preserve"> PAGEREF _Toc392978952 \h </w:instrText>
+          <w:instrText xml:space="preserve"> PAGEREF _Toc393030120 \h </w:instrText>
         </w:r>
         <w:r>
           <w:rPr>
@@ -3984,7 +4003,7 @@
             <w:noProof/>
             <w:webHidden/>
           </w:rPr>
-          <w:t>20</w:t>
+          <w:t>21</w:t>
         </w:r>
         <w:r>
           <w:rPr>
@@ -4005,13 +4024,13 @@
           <w:szCs w:val="22"/>
         </w:rPr>
       </w:pPr>
-      <w:hyperlink w:anchor="_Toc392978953" w:history="1">
+      <w:hyperlink w:anchor="_Toc393030121" w:history="1">
         <w:r>
           <w:rPr>
             <w:rStyle w:val="Hyperlink"/>
             <w:noProof/>
           </w:rPr>
-          <w:t>5.6.1.</w:t>
+          <w:t>4.7.2.</w:t>
         </w:r>
         <w:r>
           <w:rPr>
@@ -4027,7 +4046,7 @@
             <w:rStyle w:val="Hyperlink"/>
             <w:noProof/>
           </w:rPr>
-          <w:t>Dijagram slijeda – Prijava u aplikaciju</w:t>
+          <w:t>Dijagram slijeda – Dobavljači</w:t>
         </w:r>
         <w:r>
           <w:rPr>
@@ -4048,7 +4067,7 @@
             <w:noProof/>
             <w:webHidden/>
           </w:rPr>
-          <w:instrText xml:space="preserve"> PAGEREF _Toc392978953 \h </w:instrText>
+          <w:instrText xml:space="preserve"> PAGEREF _Toc393030121 \h </w:instrText>
         </w:r>
         <w:r>
           <w:rPr>
@@ -4068,7 +4087,7 @@
             <w:noProof/>
             <w:webHidden/>
           </w:rPr>
-          <w:t>20</w:t>
+          <w:t>22</w:t>
         </w:r>
         <w:r>
           <w:rPr>
@@ -4089,13 +4108,13 @@
           <w:szCs w:val="22"/>
         </w:rPr>
       </w:pPr>
-      <w:hyperlink w:anchor="_Toc392978954" w:history="1">
+      <w:hyperlink w:anchor="_Toc393030122" w:history="1">
         <w:r>
           <w:rPr>
             <w:rStyle w:val="Hyperlink"/>
             <w:noProof/>
           </w:rPr>
-          <w:t>5.6.2.</w:t>
+          <w:t>4.7.3.</w:t>
         </w:r>
         <w:r>
           <w:rPr>
@@ -4111,7 +4130,7 @@
             <w:rStyle w:val="Hyperlink"/>
             <w:noProof/>
           </w:rPr>
-          <w:t>Dijagram slijeda – Dobavljači</w:t>
+          <w:t>Dijagram slijeda – Vozila</w:t>
         </w:r>
         <w:r>
           <w:rPr>
@@ -4132,7 +4151,7 @@
             <w:noProof/>
             <w:webHidden/>
           </w:rPr>
-          <w:instrText xml:space="preserve"> PAGEREF _Toc392978954 \h </w:instrText>
+          <w:instrText xml:space="preserve"> PAGEREF _Toc393030122 \h </w:instrText>
         </w:r>
         <w:r>
           <w:rPr>
@@ -4152,7 +4171,7 @@
             <w:noProof/>
             <w:webHidden/>
           </w:rPr>
-          <w:t>21</w:t>
+          <w:t>24</w:t>
         </w:r>
         <w:r>
           <w:rPr>
@@ -4173,13 +4192,13 @@
           <w:szCs w:val="22"/>
         </w:rPr>
       </w:pPr>
-      <w:hyperlink w:anchor="_Toc392978955" w:history="1">
+      <w:hyperlink w:anchor="_Toc393030123" w:history="1">
         <w:r>
           <w:rPr>
             <w:rStyle w:val="Hyperlink"/>
             <w:noProof/>
           </w:rPr>
-          <w:t>5.6.3.</w:t>
+          <w:t>4.7.4.</w:t>
         </w:r>
         <w:r>
           <w:rPr>
@@ -4195,7 +4214,7 @@
             <w:rStyle w:val="Hyperlink"/>
             <w:noProof/>
           </w:rPr>
-          <w:t>Dijagram slijeda – Vozila</w:t>
+          <w:t>Dijagram slijeda – Popravka i kvarova</w:t>
         </w:r>
         <w:r>
           <w:rPr>
@@ -4216,7 +4235,7 @@
             <w:noProof/>
             <w:webHidden/>
           </w:rPr>
-          <w:instrText xml:space="preserve"> PAGEREF _Toc392978955 \h </w:instrText>
+          <w:instrText xml:space="preserve"> PAGEREF _Toc393030123 \h </w:instrText>
         </w:r>
         <w:r>
           <w:rPr>
@@ -4236,7 +4255,7 @@
             <w:noProof/>
             <w:webHidden/>
           </w:rPr>
-          <w:t>22</w:t>
+          <w:t>26</w:t>
         </w:r>
         <w:r>
           <w:rPr>
@@ -4257,13 +4276,13 @@
           <w:szCs w:val="22"/>
         </w:rPr>
       </w:pPr>
-      <w:hyperlink w:anchor="_Toc392978956" w:history="1">
+      <w:hyperlink w:anchor="_Toc393030124" w:history="1">
         <w:r>
           <w:rPr>
             <w:rStyle w:val="Hyperlink"/>
             <w:noProof/>
           </w:rPr>
-          <w:t>5.6.4.</w:t>
+          <w:t>4.7.5.</w:t>
         </w:r>
         <w:r>
           <w:rPr>
@@ -4279,7 +4298,7 @@
             <w:rStyle w:val="Hyperlink"/>
             <w:noProof/>
           </w:rPr>
-          <w:t>Dijagram slijeda – Popravka i kvarova</w:t>
+          <w:t>Dijagram aktivnosti – Popravka i kvarova</w:t>
         </w:r>
         <w:r>
           <w:rPr>
@@ -4300,7 +4319,7 @@
             <w:noProof/>
             <w:webHidden/>
           </w:rPr>
-          <w:instrText xml:space="preserve"> PAGEREF _Toc392978956 \h </w:instrText>
+          <w:instrText xml:space="preserve"> PAGEREF _Toc393030124 \h </w:instrText>
         </w:r>
         <w:r>
           <w:rPr>
@@ -4320,7 +4339,7 @@
             <w:noProof/>
             <w:webHidden/>
           </w:rPr>
-          <w:t>24</w:t>
+          <w:t>27</w:t>
         </w:r>
         <w:r>
           <w:rPr>
@@ -4341,13 +4360,13 @@
           <w:szCs w:val="22"/>
         </w:rPr>
       </w:pPr>
-      <w:hyperlink w:anchor="_Toc392978957" w:history="1">
+      <w:hyperlink w:anchor="_Toc393030125" w:history="1">
         <w:r>
           <w:rPr>
             <w:rStyle w:val="Hyperlink"/>
             <w:noProof/>
           </w:rPr>
-          <w:t>5.6.5.</w:t>
+          <w:t>4.7.6.</w:t>
         </w:r>
         <w:r>
           <w:rPr>
@@ -4363,7 +4382,7 @@
             <w:rStyle w:val="Hyperlink"/>
             <w:noProof/>
           </w:rPr>
-          <w:t>Dijagram aktivnosti – Popravka i kvarova</w:t>
+          <w:t>Dijagram slijeda – Ugovori</w:t>
         </w:r>
         <w:r>
           <w:rPr>
@@ -4384,7 +4403,7 @@
             <w:noProof/>
             <w:webHidden/>
           </w:rPr>
-          <w:instrText xml:space="preserve"> PAGEREF _Toc392978957 \h </w:instrText>
+          <w:instrText xml:space="preserve"> PAGEREF _Toc393030125 \h </w:instrText>
         </w:r>
         <w:r>
           <w:rPr>
@@ -4404,7 +4423,7 @@
             <w:noProof/>
             <w:webHidden/>
           </w:rPr>
-          <w:t>25</w:t>
+          <w:t>28</w:t>
         </w:r>
         <w:r>
           <w:rPr>
@@ -4417,7 +4436,7 @@
     </w:p>
     <w:p>
       <w:pPr>
-        <w:pStyle w:val="TOC3"/>
+        <w:pStyle w:val="TOC2"/>
         <w:rPr>
           <w:rFonts w:asciiTheme="minorHAnsi" w:eastAsiaTheme="minorEastAsia" w:hAnsiTheme="minorHAnsi" w:cstheme="minorBidi"/>
           <w:noProof/>
@@ -4425,13 +4444,13 @@
           <w:szCs w:val="22"/>
         </w:rPr>
       </w:pPr>
-      <w:hyperlink w:anchor="_Toc392978958" w:history="1">
+      <w:hyperlink w:anchor="_Toc393030126" w:history="1">
         <w:r>
           <w:rPr>
             <w:rStyle w:val="Hyperlink"/>
             <w:noProof/>
           </w:rPr>
-          <w:t>5.6.6.</w:t>
+          <w:t>4.8.</w:t>
         </w:r>
         <w:r>
           <w:rPr>
@@ -4447,7 +4466,7 @@
             <w:rStyle w:val="Hyperlink"/>
             <w:noProof/>
           </w:rPr>
-          <w:t>Dijagram slijeda – Ugovori</w:t>
+          <w:t>Dijagram klasa</w:t>
         </w:r>
         <w:r>
           <w:rPr>
@@ -4468,7 +4487,7 @@
             <w:noProof/>
             <w:webHidden/>
           </w:rPr>
-          <w:instrText xml:space="preserve"> PAGEREF _Toc392978958 \h </w:instrText>
+          <w:instrText xml:space="preserve"> PAGEREF _Toc393030126 \h </w:instrText>
         </w:r>
         <w:r>
           <w:rPr>
@@ -4488,7 +4507,7 @@
             <w:noProof/>
             <w:webHidden/>
           </w:rPr>
-          <w:t>26</w:t>
+          <w:t>30</w:t>
         </w:r>
         <w:r>
           <w:rPr>
@@ -4509,13 +4528,13 @@
           <w:szCs w:val="22"/>
         </w:rPr>
       </w:pPr>
-      <w:hyperlink w:anchor="_Toc392978959" w:history="1">
+      <w:hyperlink w:anchor="_Toc393030127" w:history="1">
         <w:r>
           <w:rPr>
             <w:rStyle w:val="Hyperlink"/>
             <w:noProof/>
           </w:rPr>
-          <w:t>5.7.</w:t>
+          <w:t>4.9.</w:t>
         </w:r>
         <w:r>
           <w:rPr>
@@ -4531,7 +4550,7 @@
             <w:rStyle w:val="Hyperlink"/>
             <w:noProof/>
           </w:rPr>
-          <w:t>Dijagram klasa</w:t>
+          <w:t>Era model</w:t>
         </w:r>
         <w:r>
           <w:rPr>
@@ -4552,7 +4571,7 @@
             <w:noProof/>
             <w:webHidden/>
           </w:rPr>
-          <w:instrText xml:space="preserve"> PAGEREF _Toc392978959 \h </w:instrText>
+          <w:instrText xml:space="preserve"> PAGEREF _Toc393030127 \h </w:instrText>
         </w:r>
         <w:r>
           <w:rPr>
@@ -4572,91 +4591,7 @@
             <w:noProof/>
             <w:webHidden/>
           </w:rPr>
-          <w:t>28</w:t>
-        </w:r>
-        <w:r>
-          <w:rPr>
-            <w:noProof/>
-            <w:webHidden/>
-          </w:rPr>
-          <w:fldChar w:fldCharType="end"/>
-        </w:r>
-      </w:hyperlink>
-    </w:p>
-    <w:p>
-      <w:pPr>
-        <w:pStyle w:val="TOC2"/>
-        <w:rPr>
-          <w:rFonts w:asciiTheme="minorHAnsi" w:eastAsiaTheme="minorEastAsia" w:hAnsiTheme="minorHAnsi" w:cstheme="minorBidi"/>
-          <w:noProof/>
-          <w:sz w:val="22"/>
-          <w:szCs w:val="22"/>
-        </w:rPr>
-      </w:pPr>
-      <w:hyperlink w:anchor="_Toc392978960" w:history="1">
-        <w:r>
-          <w:rPr>
-            <w:rStyle w:val="Hyperlink"/>
-            <w:noProof/>
-          </w:rPr>
-          <w:t>5.8.</w:t>
-        </w:r>
-        <w:r>
-          <w:rPr>
-            <w:rFonts w:asciiTheme="minorHAnsi" w:eastAsiaTheme="minorEastAsia" w:hAnsiTheme="minorHAnsi" w:cstheme="minorBidi"/>
-            <w:noProof/>
-            <w:sz w:val="22"/>
-            <w:szCs w:val="22"/>
-          </w:rPr>
-          <w:tab/>
-        </w:r>
-        <w:r>
-          <w:rPr>
-            <w:rStyle w:val="Hyperlink"/>
-            <w:noProof/>
-          </w:rPr>
-          <w:t>Era model</w:t>
-        </w:r>
-        <w:r>
-          <w:rPr>
-            <w:noProof/>
-            <w:webHidden/>
-          </w:rPr>
-          <w:tab/>
-        </w:r>
-        <w:r>
-          <w:rPr>
-            <w:noProof/>
-            <w:webHidden/>
-          </w:rPr>
-          <w:fldChar w:fldCharType="begin"/>
-        </w:r>
-        <w:r>
-          <w:rPr>
-            <w:noProof/>
-            <w:webHidden/>
-          </w:rPr>
-          <w:instrText xml:space="preserve"> PAGEREF _Toc392978960 \h </w:instrText>
-        </w:r>
-        <w:r>
-          <w:rPr>
-            <w:noProof/>
-            <w:webHidden/>
-          </w:rPr>
-        </w:r>
-        <w:r>
-          <w:rPr>
-            <w:noProof/>
-            <w:webHidden/>
-          </w:rPr>
-          <w:fldChar w:fldCharType="separate"/>
-        </w:r>
-        <w:r>
-          <w:rPr>
-            <w:noProof/>
-            <w:webHidden/>
-          </w:rPr>
-          <w:t>30</w:t>
+          <w:t>33</w:t>
         </w:r>
         <w:r>
           <w:rPr>
@@ -4695,7 +4630,7 @@
       <w:pPr>
         <w:pStyle w:val="FOINaslov1"/>
       </w:pPr>
-      <w:bookmarkStart w:id="0" w:name="_Toc392978913"/>
+      <w:bookmarkStart w:id="0" w:name="_Toc393030081"/>
       <w:r>
         <w:lastRenderedPageBreak/>
         <w:t>Uvod</w:t>
@@ -4782,7 +4717,7 @@
       <w:pPr>
         <w:pStyle w:val="FOINaslov1"/>
       </w:pPr>
-      <w:bookmarkStart w:id="2" w:name="_Toc392978914"/>
+      <w:bookmarkStart w:id="2" w:name="_Toc393030082"/>
       <w:r>
         <w:lastRenderedPageBreak/>
         <w:t>Specifikacija zahtjeva</w:t>
@@ -4793,7 +4728,7 @@
       <w:pPr>
         <w:pStyle w:val="FOINaslov2"/>
       </w:pPr>
-      <w:bookmarkStart w:id="3" w:name="_Toc392978915"/>
+      <w:bookmarkStart w:id="3" w:name="_Toc393030083"/>
       <w:r>
         <w:t>Uvod</w:t>
       </w:r>
@@ -4806,7 +4741,7 @@
       <w:pPr>
         <w:pStyle w:val="FOINaslov3"/>
       </w:pPr>
-      <w:bookmarkStart w:id="4" w:name="_Toc392978916"/>
+      <w:bookmarkStart w:id="4" w:name="_Toc393030084"/>
       <w:r>
         <w:t>Svrha dokumenta</w:t>
       </w:r>
@@ -4835,7 +4770,7 @@
       <w:pPr>
         <w:pStyle w:val="FOINaslov3"/>
       </w:pPr>
-      <w:bookmarkStart w:id="5" w:name="_Toc392978917"/>
+      <w:bookmarkStart w:id="5" w:name="_Toc393030085"/>
       <w:r>
         <w:t>Opseg aplikacije</w:t>
       </w:r>
@@ -4861,7 +4796,7 @@
       <w:pPr>
         <w:pStyle w:val="FOINaslov3"/>
       </w:pPr>
-      <w:bookmarkStart w:id="6" w:name="_Toc392978918"/>
+      <w:bookmarkStart w:id="6" w:name="_Toc393030086"/>
       <w:r>
         <w:t>Ciljana publika i pregled dokumenta</w:t>
       </w:r>
@@ -4881,7 +4816,7 @@
       <w:pPr>
         <w:pStyle w:val="FOINaslov3"/>
       </w:pPr>
-      <w:bookmarkStart w:id="7" w:name="_Toc392978919"/>
+      <w:bookmarkStart w:id="7" w:name="_Toc393030087"/>
       <w:r>
         <w:t>Reference</w:t>
       </w:r>
@@ -4913,7 +4848,7 @@
       <w:pPr>
         <w:pStyle w:val="FOINaslov2"/>
       </w:pPr>
-      <w:bookmarkStart w:id="8" w:name="_Toc392978920"/>
+      <w:bookmarkStart w:id="8" w:name="_Toc393030088"/>
       <w:r>
         <w:lastRenderedPageBreak/>
         <w:t>Općeniti opis</w:t>
@@ -4927,7 +4862,7 @@
       <w:pPr>
         <w:pStyle w:val="FOINaslov3"/>
       </w:pPr>
-      <w:bookmarkStart w:id="9" w:name="_Toc392978921"/>
+      <w:bookmarkStart w:id="9" w:name="_Toc393030089"/>
       <w:r>
         <w:t>Perspektiva proizvoda</w:t>
       </w:r>
@@ -4953,7 +4888,7 @@
       <w:pPr>
         <w:pStyle w:val="FOINaslov3"/>
       </w:pPr>
-      <w:bookmarkStart w:id="10" w:name="_Toc392978922"/>
+      <w:bookmarkStart w:id="10" w:name="_Toc393030090"/>
       <w:r>
         <w:t>Funkcionalnost proizvoda</w:t>
       </w:r>
@@ -5131,7 +5066,7 @@
         <w:pStyle w:val="FOINaslov3"/>
         <w:spacing w:line="360" w:lineRule="auto"/>
       </w:pPr>
-      <w:bookmarkStart w:id="11" w:name="_Toc392978923"/>
+      <w:bookmarkStart w:id="11" w:name="_Toc393030091"/>
       <w:r>
         <w:lastRenderedPageBreak/>
         <w:t>Korisnici i njihove karakteristike</w:t>
@@ -5152,7 +5087,7 @@
         <w:pStyle w:val="FOINaslov3"/>
         <w:spacing w:line="360" w:lineRule="auto"/>
       </w:pPr>
-      <w:bookmarkStart w:id="12" w:name="_Toc392978924"/>
+      <w:bookmarkStart w:id="12" w:name="_Toc393030092"/>
       <w:r>
         <w:t>Radno okružje</w:t>
       </w:r>
@@ -5178,7 +5113,7 @@
         <w:pStyle w:val="FOINaslov3"/>
         <w:spacing w:line="360" w:lineRule="auto"/>
       </w:pPr>
-      <w:bookmarkStart w:id="13" w:name="_Toc392978925"/>
+      <w:bookmarkStart w:id="13" w:name="_Toc393030093"/>
       <w:r>
         <w:t>Ograničenja dizajna i implementacije</w:t>
       </w:r>
@@ -5198,7 +5133,7 @@
         <w:pStyle w:val="FOINaslov3"/>
         <w:spacing w:line="360" w:lineRule="auto"/>
       </w:pPr>
-      <w:bookmarkStart w:id="14" w:name="_Toc392978926"/>
+      <w:bookmarkStart w:id="14" w:name="_Toc393030094"/>
       <w:r>
         <w:t>Korisnička dokumentacija</w:t>
       </w:r>
@@ -5239,7 +5174,7 @@
         <w:pStyle w:val="FOINaslov3"/>
         <w:spacing w:line="360" w:lineRule="auto"/>
       </w:pPr>
-      <w:bookmarkStart w:id="15" w:name="_Toc392978927"/>
+      <w:bookmarkStart w:id="15" w:name="_Toc393030095"/>
       <w:r>
         <w:t>Pretpostavke i zavisnosti</w:t>
       </w:r>
@@ -5265,7 +5200,7 @@
       <w:pPr>
         <w:pStyle w:val="FOINaslov2"/>
       </w:pPr>
-      <w:bookmarkStart w:id="16" w:name="_Toc392978928"/>
+      <w:bookmarkStart w:id="16" w:name="_Toc393030096"/>
       <w:r>
         <w:t>Specifični zahtjevi</w:t>
       </w:r>
@@ -5276,7 +5211,7 @@
         <w:pStyle w:val="FOINaslov3"/>
         <w:spacing w:line="360" w:lineRule="auto"/>
       </w:pPr>
-      <w:bookmarkStart w:id="17" w:name="_Toc392978929"/>
+      <w:bookmarkStart w:id="17" w:name="_Toc393030097"/>
       <w:r>
         <w:t>Zahtjevi vanjskog sučelja</w:t>
       </w:r>
@@ -5286,7 +5221,7 @@
       <w:pPr>
         <w:pStyle w:val="FOINaslov4"/>
       </w:pPr>
-      <w:bookmarkStart w:id="18" w:name="_Toc392978930"/>
+      <w:bookmarkStart w:id="18" w:name="_Toc393030098"/>
       <w:r>
         <w:t>Korisnička sučelja</w:t>
       </w:r>
@@ -5329,7 +5264,7 @@
       <w:pPr>
         <w:pStyle w:val="FOINaslov4"/>
       </w:pPr>
-      <w:bookmarkStart w:id="19" w:name="_Toc392978931"/>
+      <w:bookmarkStart w:id="19" w:name="_Toc393030099"/>
       <w:r>
         <w:t>Sučelja hardvera</w:t>
       </w:r>
@@ -5348,7 +5283,7 @@
       <w:pPr>
         <w:pStyle w:val="FOINaslov4"/>
       </w:pPr>
-      <w:bookmarkStart w:id="20" w:name="_Toc392978932"/>
+      <w:bookmarkStart w:id="20" w:name="_Toc393030100"/>
       <w:r>
         <w:t>Sučelja softvera</w:t>
       </w:r>
@@ -5373,7 +5308,7 @@
       <w:pPr>
         <w:pStyle w:val="FOINaslov4"/>
       </w:pPr>
-      <w:bookmarkStart w:id="21" w:name="_Toc392978933"/>
+      <w:bookmarkStart w:id="21" w:name="_Toc393030101"/>
       <w:r>
         <w:t>Sučelja komunikacije</w:t>
       </w:r>
@@ -5399,7 +5334,7 @@
         <w:pStyle w:val="FOINaslov3"/>
         <w:spacing w:line="360" w:lineRule="auto"/>
       </w:pPr>
-      <w:bookmarkStart w:id="22" w:name="_Toc392978934"/>
+      <w:bookmarkStart w:id="22" w:name="_Toc393030102"/>
       <w:r>
         <w:t>Zahtjevi ponašanja</w:t>
       </w:r>
@@ -5434,7 +5369,7 @@
       <w:pPr>
         <w:pStyle w:val="FOINaslov2"/>
       </w:pPr>
-      <w:bookmarkStart w:id="23" w:name="_Toc392978935"/>
+      <w:bookmarkStart w:id="23" w:name="_Toc393030103"/>
       <w:r>
         <w:t>Drugi ne-funkcionalni zahtjevi</w:t>
       </w:r>
@@ -5445,7 +5380,7 @@
         <w:pStyle w:val="FOINaslov3"/>
         <w:spacing w:line="360" w:lineRule="auto"/>
       </w:pPr>
-      <w:bookmarkStart w:id="24" w:name="_Toc392978936"/>
+      <w:bookmarkStart w:id="24" w:name="_Toc393030104"/>
       <w:r>
         <w:t>Zahtjevi s obzirom na performanse</w:t>
       </w:r>
@@ -5485,7 +5420,7 @@
         <w:pStyle w:val="FOINaslov3"/>
         <w:spacing w:line="360" w:lineRule="auto"/>
       </w:pPr>
-      <w:bookmarkStart w:id="25" w:name="_Toc392978937"/>
+      <w:bookmarkStart w:id="25" w:name="_Toc393030105"/>
       <w:r>
         <w:t>Zahtjevi sigurnosti</w:t>
       </w:r>
@@ -5543,7 +5478,7 @@
         <w:pStyle w:val="FOINaslov3"/>
         <w:spacing w:line="360" w:lineRule="auto"/>
       </w:pPr>
-      <w:bookmarkStart w:id="26" w:name="_Toc392978938"/>
+      <w:bookmarkStart w:id="26" w:name="_Toc393030106"/>
       <w:r>
         <w:t>Atributi kvalitete softvera</w:t>
       </w:r>
@@ -5578,24 +5513,21 @@
       <w:pPr>
         <w:pStyle w:val="FOINaslov1"/>
       </w:pPr>
-      <w:bookmarkStart w:id="27" w:name="_Toc392978939"/>
+      <w:bookmarkStart w:id="27" w:name="_Toc393030107"/>
       <w:r>
         <w:lastRenderedPageBreak/>
-        <w:t>Projektna dokume</w:t>
-      </w:r>
-      <w:r>
-        <w:t>n</w:t>
-      </w:r>
-      <w:r>
-        <w:t>tacija</w:t>
+        <w:t>Projektn</w:t>
       </w:r>
       <w:bookmarkEnd w:id="27"/>
+      <w:r>
+        <w:t>i plan</w:t>
+      </w:r>
     </w:p>
     <w:p>
       <w:pPr>
         <w:pStyle w:val="FOINaslov2"/>
       </w:pPr>
-      <w:bookmarkStart w:id="28" w:name="_Toc392978940"/>
+      <w:bookmarkStart w:id="28" w:name="_Toc393030108"/>
       <w:r>
         <w:t>Projektni tim</w:t>
       </w:r>
@@ -5724,27 +5656,14 @@
       <w:r>
         <w:t xml:space="preserve">Slika </w:t>
       </w:r>
-      <w:r>
-        <w:fldChar w:fldCharType="begin"/>
-      </w:r>
-      <w:r>
-        <w:instrText xml:space="preserve"> SEQ Slika \* ARABIC </w:instrText>
-      </w:r>
-      <w:r>
-        <w:fldChar w:fldCharType="separate"/>
-      </w:r>
-      <w:r>
-        <w:rPr>
-          <w:noProof/>
-        </w:rPr>
-        <w:t>1</w:t>
-      </w:r>
-      <w:r>
-        <w:rPr>
-          <w:noProof/>
-        </w:rPr>
-        <w:fldChar w:fldCharType="end"/>
-      </w:r>
+      <w:fldSimple w:instr=" SEQ Slika \* ARABIC ">
+        <w:r>
+          <w:rPr>
+            <w:noProof/>
+          </w:rPr>
+          <w:t>1</w:t>
+        </w:r>
+      </w:fldSimple>
       <w:r>
         <w:t>.Vodopadni model</w:t>
       </w:r>
@@ -5813,27 +5732,14 @@
       <w:r>
         <w:t xml:space="preserve">Slika </w:t>
       </w:r>
-      <w:r>
-        <w:fldChar w:fldCharType="begin"/>
-      </w:r>
-      <w:r>
-        <w:instrText xml:space="preserve"> SEQ Slika \* ARABIC </w:instrText>
-      </w:r>
-      <w:r>
-        <w:fldChar w:fldCharType="separate"/>
-      </w:r>
-      <w:r>
-        <w:rPr>
-          <w:noProof/>
-        </w:rPr>
-        <w:t>2</w:t>
-      </w:r>
-      <w:r>
-        <w:rPr>
-          <w:noProof/>
-        </w:rPr>
-        <w:fldChar w:fldCharType="end"/>
-      </w:r>
+      <w:fldSimple w:instr=" SEQ Slika \* ARABIC ">
+        <w:r>
+          <w:rPr>
+            <w:noProof/>
+          </w:rPr>
+          <w:t>2</w:t>
+        </w:r>
+      </w:fldSimple>
       <w:r>
         <w:t>. Izvješće "Tko što radi"</w:t>
       </w:r>
@@ -6203,7 +6109,7 @@
       <w:pPr>
         <w:pStyle w:val="FOINaslov2"/>
       </w:pPr>
-      <w:bookmarkStart w:id="29" w:name="_Toc392978941"/>
+      <w:bookmarkStart w:id="29" w:name="_Toc393030109"/>
       <w:r>
         <w:t>Terminski plan projekta</w:t>
       </w:r>
@@ -6314,27 +6220,14 @@
       <w:r>
         <w:t xml:space="preserve">Slika </w:t>
       </w:r>
-      <w:r>
-        <w:fldChar w:fldCharType="begin"/>
-      </w:r>
-      <w:r>
-        <w:instrText xml:space="preserve"> SEQ Slika \* ARABIC </w:instrText>
-      </w:r>
-      <w:r>
-        <w:fldChar w:fldCharType="separate"/>
-      </w:r>
-      <w:r>
-        <w:rPr>
-          <w:noProof/>
-        </w:rPr>
-        <w:t>3</w:t>
-      </w:r>
-      <w:r>
-        <w:rPr>
-          <w:noProof/>
-        </w:rPr>
-        <w:fldChar w:fldCharType="end"/>
-      </w:r>
+      <w:fldSimple w:instr=" SEQ Slika \* ARABIC ">
+        <w:r>
+          <w:rPr>
+            <w:noProof/>
+          </w:rPr>
+          <w:t>3</w:t>
+        </w:r>
+      </w:fldSimple>
       <w:r>
         <w:t>. Terminski plan aktivnosti (MS Project)</w:t>
       </w:r>
@@ -6425,27 +6318,14 @@
       <w:r>
         <w:t xml:space="preserve">Slika </w:t>
       </w:r>
-      <w:r>
-        <w:fldChar w:fldCharType="begin"/>
-      </w:r>
-      <w:r>
-        <w:instrText xml:space="preserve"> SEQ Slika \* ARABIC </w:instrText>
-      </w:r>
-      <w:r>
-        <w:fldChar w:fldCharType="separate"/>
-      </w:r>
-      <w:r>
-        <w:rPr>
-          <w:noProof/>
-        </w:rPr>
-        <w:t>4</w:t>
-      </w:r>
-      <w:r>
-        <w:rPr>
-          <w:noProof/>
-        </w:rPr>
-        <w:fldChar w:fldCharType="end"/>
-      </w:r>
+      <w:fldSimple w:instr=" SEQ Slika \* ARABIC ">
+        <w:r>
+          <w:rPr>
+            <w:noProof/>
+          </w:rPr>
+          <w:t>4</w:t>
+        </w:r>
+      </w:fldSimple>
       <w:r>
         <w:t>.Ganttov dijagram (MS Project)</w:t>
       </w:r>
@@ -6477,7 +6357,7 @@
       <w:pPr>
         <w:pStyle w:val="FOINaslov2"/>
       </w:pPr>
-      <w:bookmarkStart w:id="30" w:name="_Toc392978942"/>
+      <w:bookmarkStart w:id="30" w:name="_Toc393030110"/>
       <w:r>
         <w:lastRenderedPageBreak/>
         <w:t>Proračun i budžet projekta</w:t>
@@ -6608,27 +6488,14 @@
       <w:r>
         <w:t xml:space="preserve">Slika </w:t>
       </w:r>
-      <w:r>
-        <w:fldChar w:fldCharType="begin"/>
-      </w:r>
-      <w:r>
-        <w:instrText xml:space="preserve"> SEQ Slika \* ARABIC </w:instrText>
-      </w:r>
-      <w:r>
-        <w:fldChar w:fldCharType="separate"/>
-      </w:r>
-      <w:r>
-        <w:rPr>
-          <w:noProof/>
-        </w:rPr>
-        <w:t>5</w:t>
-      </w:r>
-      <w:r>
-        <w:rPr>
-          <w:noProof/>
-        </w:rPr>
-        <w:fldChar w:fldCharType="end"/>
-      </w:r>
+      <w:fldSimple w:instr=" SEQ Slika \* ARABIC ">
+        <w:r>
+          <w:rPr>
+            <w:noProof/>
+          </w:rPr>
+          <w:t>5</w:t>
+        </w:r>
+      </w:fldSimple>
       <w:r>
         <w:t xml:space="preserve">. </w:t>
       </w:r>
@@ -6713,8 +6580,6 @@
               </w:rPr>
               <w:t xml:space="preserve"> (u kunama)</w:t>
             </w:r>
-            <w:bookmarkStart w:id="31" w:name="_GoBack"/>
-            <w:bookmarkEnd w:id="31"/>
           </w:p>
         </w:tc>
       </w:tr>
@@ -6920,12 +6785,12 @@
       <w:pPr>
         <w:pStyle w:val="FOINaslov2"/>
       </w:pPr>
-      <w:bookmarkStart w:id="32" w:name="_Toc392978943"/>
+      <w:bookmarkStart w:id="31" w:name="_Toc393030111"/>
       <w:r>
         <w:lastRenderedPageBreak/>
         <w:t>Ponuda naručitelju</w:t>
       </w:r>
-      <w:bookmarkEnd w:id="32"/>
+      <w:bookmarkEnd w:id="31"/>
     </w:p>
     <w:p>
       <w:pPr>
@@ -7362,7 +7227,7 @@
         </w:rPr>
         <w:lastRenderedPageBreak/>
         <w:drawing>
-          <wp:anchor distT="0" distB="0" distL="114300" distR="114300" simplePos="0" relativeHeight="251659776" behindDoc="1" locked="0" layoutInCell="1" allowOverlap="1" wp14:anchorId="4E6F9DA2" wp14:editId="2AFF414B">
+          <wp:anchor distT="0" distB="0" distL="114300" distR="114300" simplePos="0" relativeHeight="251655168" behindDoc="1" locked="0" layoutInCell="1" allowOverlap="1" wp14:anchorId="4E6F9DA2" wp14:editId="2AFF414B">
             <wp:simplePos x="0" y="0"/>
             <wp:positionH relativeFrom="column">
               <wp:posOffset>2525975</wp:posOffset>
@@ -7843,22 +7708,22 @@
       <w:pPr>
         <w:pStyle w:val="FOINaslov1"/>
       </w:pPr>
-      <w:bookmarkStart w:id="33" w:name="_Toc392978944"/>
+      <w:bookmarkStart w:id="32" w:name="_Toc393030112"/>
       <w:r>
         <w:lastRenderedPageBreak/>
         <w:t>Tehnička dokumentacija</w:t>
       </w:r>
+      <w:bookmarkEnd w:id="32"/>
+    </w:p>
+    <w:p>
+      <w:pPr>
+        <w:pStyle w:val="FOINaslov2"/>
+      </w:pPr>
+      <w:bookmarkStart w:id="33" w:name="_Toc393030113"/>
+      <w:r>
+        <w:t>Dijagram slučajeva korištenja</w:t>
+      </w:r>
       <w:bookmarkEnd w:id="33"/>
-    </w:p>
-    <w:p>
-      <w:pPr>
-        <w:pStyle w:val="FOINaslov2"/>
-      </w:pPr>
-      <w:bookmarkStart w:id="34" w:name="_Toc392978945"/>
-      <w:r>
-        <w:t>Dijagram slučajeva korištenja</w:t>
-      </w:r>
-      <w:bookmarkEnd w:id="34"/>
     </w:p>
     <w:p>
       <w:r>
@@ -7897,7 +7762,7 @@
             <v:path o:extrusionok="f" gradientshapeok="t" o:connecttype="rect"/>
             <o:lock v:ext="edit" aspectratio="t"/>
           </v:shapetype>
-          <v:shape id="_x0000_i1025" type="#_x0000_t75" style="width:699.75pt;height:657.75pt">
+          <v:shape id="_x0000_i1025" type="#_x0000_t75" style="width:482.1pt;height:453.15pt">
             <v:imagedata r:id="rId22" o:title="DriveIT_usecase_final"/>
           </v:shape>
         </w:pict>
@@ -7912,6 +7777,12 @@
       <w:pPr>
         <w:spacing w:line="360" w:lineRule="auto"/>
         <w:ind w:firstLine="709"/>
+        <w:sectPr>
+          <w:pgSz w:w="11907" w:h="16839" w:code="9"/>
+          <w:pgMar w:top="1417" w:right="1417" w:bottom="1417" w:left="1417" w:header="708" w:footer="708" w:gutter="0"/>
+          <w:cols w:space="708"/>
+          <w:docGrid w:linePitch="360"/>
+        </w:sectPr>
       </w:pPr>
       <w:r>
         <w:t>Prilikom korištenja aplikacije, korisnik  se prvo mora prijaviti te s obzirom na njegovu ulogu, na raspolaganju ima određenu f</w:t>
@@ -7956,14 +7827,20 @@
         <w:t>vozila</w:t>
       </w:r>
       <w:r>
-        <w:t xml:space="preserve">. Kao što je navedeno svaki od navedenih učesnika osim sustava, prvo se mora prijaviti u sustav. </w:t>
+        <w:t>. Kao što je navedeno svaki od navedenih učesnika osim sustava, p</w:t>
+      </w:r>
+      <w:r>
+        <w:t>rvo se mora prijaviti u sustav.</w:t>
       </w:r>
     </w:p>
     <w:p>
       <w:pPr>
         <w:spacing w:line="360" w:lineRule="auto"/>
       </w:pPr>
-      <w:r>
+      <w:bookmarkStart w:id="34" w:name="_GoBack"/>
+      <w:bookmarkEnd w:id="34"/>
+      <w:r>
+        <w:lastRenderedPageBreak/>
         <w:t xml:space="preserve">Zaposlenik sustava može vidjeti </w:t>
       </w:r>
       <w:r>
@@ -8088,7 +7965,6 @@
         <w:rPr>
           <w:b/>
         </w:rPr>
-        <w:lastRenderedPageBreak/>
         <w:t>Pregled</w:t>
       </w:r>
       <w:r>
@@ -8103,27 +7979,25 @@
       <w:r>
         <w:t xml:space="preserve"> i mehaničar, gdje mogu unijeti, ažurirati i brisati popravke i kvarove, te vidjeti detalje o svakom od njih.</w:t>
       </w:r>
-    </w:p>
-    <w:p>
-      <w:pPr>
-        <w:spacing w:after="200" w:line="360" w:lineRule="auto"/>
-      </w:pPr>
-      <w:r>
-        <w:br w:type="page"/>
-      </w:r>
-    </w:p>
-    <w:p>
-      <w:pPr>
-        <w:pStyle w:val="FOINaslov1"/>
-      </w:pPr>
       <w:bookmarkStart w:id="35" w:name="_Toc320994778"/>
-      <w:bookmarkStart w:id="36" w:name="_Toc392978946"/>
-      <w:r>
-        <w:lastRenderedPageBreak/>
-        <w:t>Predlošci</w:t>
-      </w:r>
-      <w:bookmarkEnd w:id="35"/>
-      <w:bookmarkEnd w:id="36"/>
+    </w:p>
+    <w:p>
+      <w:pPr>
+        <w:spacing w:line="360" w:lineRule="auto"/>
+        <w:rPr>
+          <w:b/>
+          <w:bCs/>
+          <w:sz w:val="36"/>
+        </w:rPr>
+      </w:pPr>
+      <w:r>
+        <w:rPr>
+          <w:b/>
+          <w:bCs/>
+          <w:sz w:val="36"/>
+        </w:rPr>
+        <w:t>Specifikacije slučaja korištenja:</w:t>
+      </w:r>
     </w:p>
     <w:p>
       <w:pPr>
@@ -8133,21 +8007,24 @@
           <w:szCs w:val="22"/>
         </w:rPr>
       </w:pPr>
-      <w:bookmarkStart w:id="37" w:name="_Toc392978947"/>
+      <w:bookmarkStart w:id="36" w:name="_Toc393030114"/>
+      <w:bookmarkEnd w:id="35"/>
       <w:r>
         <w:t>Dodavanje novog vozila</w:t>
       </w:r>
-      <w:bookmarkEnd w:id="37"/>
+      <w:bookmarkEnd w:id="36"/>
     </w:p>
     <w:tbl>
       <w:tblPr>
         <w:tblStyle w:val="LightShading-Accent12"/>
-        <w:tblW w:w="13290" w:type="dxa"/>
+        <w:tblW w:w="9747" w:type="dxa"/>
+        <w:tblLayout w:type="fixed"/>
         <w:tblLook w:val="04A0" w:firstRow="1" w:lastRow="0" w:firstColumn="1" w:lastColumn="0" w:noHBand="0" w:noVBand="1"/>
       </w:tblPr>
       <w:tblGrid>
-        <w:gridCol w:w="2801"/>
-        <w:gridCol w:w="10489"/>
+        <w:gridCol w:w="1809"/>
+        <w:gridCol w:w="2848"/>
+        <w:gridCol w:w="5090"/>
       </w:tblGrid>
       <w:tr>
         <w:trPr>
@@ -8157,7 +8034,7 @@
         <w:tc>
           <w:tcPr>
             <w:cnfStyle w:val="001000000000" w:firstRow="0" w:lastRow="0" w:firstColumn="1" w:lastColumn="0" w:oddVBand="0" w:evenVBand="0" w:oddHBand="0" w:evenHBand="0" w:firstRowFirstColumn="0" w:firstRowLastColumn="0" w:lastRowFirstColumn="0" w:lastRowLastColumn="0"/>
-            <w:tcW w:w="2801" w:type="dxa"/>
+            <w:tcW w:w="1809" w:type="dxa"/>
             <w:hideMark/>
           </w:tcPr>
           <w:p>
@@ -8183,7 +8060,8 @@
         </w:tc>
         <w:tc>
           <w:tcPr>
-            <w:tcW w:w="10489" w:type="dxa"/>
+            <w:tcW w:w="7938" w:type="dxa"/>
+            <w:gridSpan w:val="2"/>
             <w:hideMark/>
           </w:tcPr>
           <w:p>
@@ -8211,13 +8089,15 @@
       </w:tr>
       <w:tr>
         <w:trPr>
+          <w:gridAfter w:val="1"/>
           <w:cnfStyle w:val="000000100000" w:firstRow="0" w:lastRow="0" w:firstColumn="0" w:lastColumn="0" w:oddVBand="0" w:evenVBand="0" w:oddHBand="1" w:evenHBand="0" w:firstRowFirstColumn="0" w:firstRowLastColumn="0" w:lastRowFirstColumn="0" w:lastRowLastColumn="0"/>
+          <w:wAfter w:w="5090" w:type="dxa"/>
           <w:trHeight w:val="337"/>
         </w:trPr>
         <w:tc>
           <w:tcPr>
             <w:cnfStyle w:val="001000000000" w:firstRow="0" w:lastRow="0" w:firstColumn="1" w:lastColumn="0" w:oddVBand="0" w:evenVBand="0" w:oddHBand="0" w:evenHBand="0" w:firstRowFirstColumn="0" w:firstRowLastColumn="0" w:lastRowFirstColumn="0" w:lastRowLastColumn="0"/>
-            <w:tcW w:w="2801" w:type="dxa"/>
+            <w:tcW w:w="1809" w:type="dxa"/>
             <w:hideMark/>
           </w:tcPr>
           <w:p>
@@ -8243,7 +8123,7 @@
         </w:tc>
         <w:tc>
           <w:tcPr>
-            <w:tcW w:w="10489" w:type="dxa"/>
+            <w:tcW w:w="2848" w:type="dxa"/>
             <w:hideMark/>
           </w:tcPr>
           <w:p>
@@ -8274,7 +8154,7 @@
         <w:tc>
           <w:tcPr>
             <w:cnfStyle w:val="001000000000" w:firstRow="0" w:lastRow="0" w:firstColumn="1" w:lastColumn="0" w:oddVBand="0" w:evenVBand="0" w:oddHBand="0" w:evenHBand="0" w:firstRowFirstColumn="0" w:firstRowLastColumn="0" w:lastRowFirstColumn="0" w:lastRowLastColumn="0"/>
-            <w:tcW w:w="2801" w:type="dxa"/>
+            <w:tcW w:w="1809" w:type="dxa"/>
             <w:hideMark/>
           </w:tcPr>
           <w:p>
@@ -8300,7 +8180,8 @@
         </w:tc>
         <w:tc>
           <w:tcPr>
-            <w:tcW w:w="10489" w:type="dxa"/>
+            <w:tcW w:w="7938" w:type="dxa"/>
+            <w:gridSpan w:val="2"/>
             <w:hideMark/>
           </w:tcPr>
           <w:p>
@@ -8328,7 +8209,7 @@
         <w:tc>
           <w:tcPr>
             <w:cnfStyle w:val="001000000000" w:firstRow="0" w:lastRow="0" w:firstColumn="1" w:lastColumn="0" w:oddVBand="0" w:evenVBand="0" w:oddHBand="0" w:evenHBand="0" w:firstRowFirstColumn="0" w:firstRowLastColumn="0" w:lastRowFirstColumn="0" w:lastRowLastColumn="0"/>
-            <w:tcW w:w="2801" w:type="dxa"/>
+            <w:tcW w:w="1809" w:type="dxa"/>
             <w:hideMark/>
           </w:tcPr>
           <w:p>
@@ -8354,7 +8235,8 @@
         </w:tc>
         <w:tc>
           <w:tcPr>
-            <w:tcW w:w="10489" w:type="dxa"/>
+            <w:tcW w:w="7938" w:type="dxa"/>
+            <w:gridSpan w:val="2"/>
             <w:hideMark/>
           </w:tcPr>
           <w:p>
@@ -8375,7 +8257,7 @@
         <w:tc>
           <w:tcPr>
             <w:cnfStyle w:val="001000000000" w:firstRow="0" w:lastRow="0" w:firstColumn="1" w:lastColumn="0" w:oddVBand="0" w:evenVBand="0" w:oddHBand="0" w:evenHBand="0" w:firstRowFirstColumn="0" w:firstRowLastColumn="0" w:lastRowFirstColumn="0" w:lastRowLastColumn="0"/>
-            <w:tcW w:w="2801" w:type="dxa"/>
+            <w:tcW w:w="1809" w:type="dxa"/>
             <w:hideMark/>
           </w:tcPr>
           <w:p>
@@ -8401,20 +8283,22 @@
         </w:tc>
         <w:tc>
           <w:tcPr>
-            <w:tcW w:w="10489" w:type="dxa"/>
+            <w:tcW w:w="7938" w:type="dxa"/>
+            <w:gridSpan w:val="2"/>
             <w:hideMark/>
           </w:tcPr>
           <w:tbl>
             <w:tblPr>
               <w:tblStyle w:val="LightGrid-Accent1"/>
-              <w:tblW w:w="10152" w:type="dxa"/>
+              <w:tblW w:w="7912" w:type="dxa"/>
               <w:tblInd w:w="50" w:type="dxa"/>
+              <w:tblLayout w:type="fixed"/>
               <w:tblLook w:val="04A0" w:firstRow="1" w:lastRow="0" w:firstColumn="1" w:lastColumn="0" w:noHBand="0" w:noVBand="1"/>
             </w:tblPr>
             <w:tblGrid>
               <w:gridCol w:w="466"/>
-              <w:gridCol w:w="4739"/>
-              <w:gridCol w:w="4947"/>
+              <w:gridCol w:w="3194"/>
+              <w:gridCol w:w="4252"/>
             </w:tblGrid>
             <w:tr>
               <w:trPr>
@@ -8435,7 +8319,7 @@
               </w:tc>
               <w:tc>
                 <w:tcPr>
-                  <w:tcW w:w="4739" w:type="dxa"/>
+                  <w:tcW w:w="3194" w:type="dxa"/>
                   <w:hideMark/>
                 </w:tcPr>
                 <w:p>
@@ -8453,7 +8337,7 @@
               </w:tc>
               <w:tc>
                 <w:tcPr>
-                  <w:tcW w:w="4947" w:type="dxa"/>
+                  <w:tcW w:w="4252" w:type="dxa"/>
                   <w:hideMark/>
                 </w:tcPr>
                 <w:p>
@@ -8492,7 +8376,7 @@
               </w:tc>
               <w:tc>
                 <w:tcPr>
-                  <w:tcW w:w="4739" w:type="dxa"/>
+                  <w:tcW w:w="3194" w:type="dxa"/>
                   <w:hideMark/>
                 </w:tcPr>
                 <w:p>
@@ -8507,7 +8391,7 @@
               </w:tc>
               <w:tc>
                 <w:tcPr>
-                  <w:tcW w:w="4947" w:type="dxa"/>
+                  <w:tcW w:w="4252" w:type="dxa"/>
                   <w:hideMark/>
                 </w:tcPr>
                 <w:p>
@@ -8540,7 +8424,7 @@
               </w:tc>
               <w:tc>
                 <w:tcPr>
-                  <w:tcW w:w="4739" w:type="dxa"/>
+                  <w:tcW w:w="3194" w:type="dxa"/>
                   <w:hideMark/>
                 </w:tcPr>
                 <w:p>
@@ -8552,7 +8436,7 @@
               </w:tc>
               <w:tc>
                 <w:tcPr>
-                  <w:tcW w:w="4947" w:type="dxa"/>
+                  <w:tcW w:w="4252" w:type="dxa"/>
                   <w:hideMark/>
                 </w:tcPr>
                 <w:p>
@@ -8588,7 +8472,7 @@
               </w:tc>
               <w:tc>
                 <w:tcPr>
-                  <w:tcW w:w="4739" w:type="dxa"/>
+                  <w:tcW w:w="3194" w:type="dxa"/>
                   <w:hideMark/>
                 </w:tcPr>
                 <w:p>
@@ -8606,7 +8490,7 @@
               </w:tc>
               <w:tc>
                 <w:tcPr>
-                  <w:tcW w:w="4947" w:type="dxa"/>
+                  <w:tcW w:w="4252" w:type="dxa"/>
                   <w:hideMark/>
                 </w:tcPr>
                 <w:p>
@@ -8639,7 +8523,7 @@
               </w:tc>
               <w:tc>
                 <w:tcPr>
-                  <w:tcW w:w="4739" w:type="dxa"/>
+                  <w:tcW w:w="3194" w:type="dxa"/>
                   <w:hideMark/>
                 </w:tcPr>
                 <w:p>
@@ -8651,7 +8535,7 @@
               </w:tc>
               <w:tc>
                 <w:tcPr>
-                  <w:tcW w:w="4947" w:type="dxa"/>
+                  <w:tcW w:w="4252" w:type="dxa"/>
                   <w:hideMark/>
                 </w:tcPr>
                 <w:p>
@@ -8690,7 +8574,7 @@
               </w:tc>
               <w:tc>
                 <w:tcPr>
-                  <w:tcW w:w="4739" w:type="dxa"/>
+                  <w:tcW w:w="3194" w:type="dxa"/>
                   <w:hideMark/>
                 </w:tcPr>
                 <w:p>
@@ -8705,7 +8589,7 @@
               </w:tc>
               <w:tc>
                 <w:tcPr>
-                  <w:tcW w:w="4947" w:type="dxa"/>
+                  <w:tcW w:w="4252" w:type="dxa"/>
                   <w:hideMark/>
                 </w:tcPr>
                 <w:p>
@@ -8738,7 +8622,7 @@
               </w:tc>
               <w:tc>
                 <w:tcPr>
-                  <w:tcW w:w="4739" w:type="dxa"/>
+                  <w:tcW w:w="3194" w:type="dxa"/>
                   <w:hideMark/>
                 </w:tcPr>
                 <w:p>
@@ -8753,7 +8637,7 @@
               </w:tc>
               <w:tc>
                 <w:tcPr>
-                  <w:tcW w:w="4947" w:type="dxa"/>
+                  <w:tcW w:w="4252" w:type="dxa"/>
                   <w:hideMark/>
                 </w:tcPr>
                 <w:p>
@@ -8786,7 +8670,7 @@
               </w:tc>
               <w:tc>
                 <w:tcPr>
-                  <w:tcW w:w="4739" w:type="dxa"/>
+                  <w:tcW w:w="3194" w:type="dxa"/>
                   <w:hideMark/>
                 </w:tcPr>
                 <w:p>
@@ -8798,7 +8682,7 @@
               </w:tc>
               <w:tc>
                 <w:tcPr>
-                  <w:tcW w:w="4947" w:type="dxa"/>
+                  <w:tcW w:w="4252" w:type="dxa"/>
                   <w:hideMark/>
                 </w:tcPr>
                 <w:p>
@@ -8834,7 +8718,7 @@
               </w:tc>
               <w:tc>
                 <w:tcPr>
-                  <w:tcW w:w="4739" w:type="dxa"/>
+                  <w:tcW w:w="3194" w:type="dxa"/>
                   <w:hideMark/>
                 </w:tcPr>
                 <w:p>
@@ -8846,7 +8730,7 @@
               </w:tc>
               <w:tc>
                 <w:tcPr>
-                  <w:tcW w:w="4947" w:type="dxa"/>
+                  <w:tcW w:w="4252" w:type="dxa"/>
                   <w:hideMark/>
                 </w:tcPr>
                 <w:p>
@@ -8872,35 +8756,30 @@
     </w:tbl>
     <w:p>
       <w:pPr>
-        <w:pStyle w:val="Heading3"/>
-        <w:spacing w:before="0" w:line="276" w:lineRule="auto"/>
-        <w:jc w:val="center"/>
-      </w:pPr>
-    </w:p>
-    <w:p>
-      <w:pPr>
         <w:pStyle w:val="FOINaslov2"/>
       </w:pPr>
-      <w:bookmarkStart w:id="38" w:name="_Toc320994780"/>
-      <w:bookmarkStart w:id="39" w:name="_Toc392978948"/>
-      <w:r>
+      <w:bookmarkStart w:id="37" w:name="_Toc320994780"/>
+      <w:bookmarkStart w:id="38" w:name="_Toc393030115"/>
+      <w:r>
+        <w:lastRenderedPageBreak/>
         <w:t>Prijava</w:t>
       </w:r>
       <w:r>
         <w:t xml:space="preserve"> u sustav</w:t>
       </w:r>
+      <w:bookmarkEnd w:id="37"/>
       <w:bookmarkEnd w:id="38"/>
-      <w:bookmarkEnd w:id="39"/>
     </w:p>
     <w:tbl>
       <w:tblPr>
         <w:tblStyle w:val="LightShading-Accent12"/>
-        <w:tblW w:w="13251" w:type="dxa"/>
+        <w:tblW w:w="9747" w:type="dxa"/>
         <w:tblLook w:val="04A0" w:firstRow="1" w:lastRow="0" w:firstColumn="1" w:lastColumn="0" w:noHBand="0" w:noVBand="1"/>
       </w:tblPr>
       <w:tblGrid>
-        <w:gridCol w:w="2775"/>
-        <w:gridCol w:w="10476"/>
+        <w:gridCol w:w="1809"/>
+        <w:gridCol w:w="284"/>
+        <w:gridCol w:w="7654"/>
       </w:tblGrid>
       <w:tr>
         <w:trPr>
@@ -8910,7 +8789,8 @@
         <w:tc>
           <w:tcPr>
             <w:cnfStyle w:val="001000000000" w:firstRow="0" w:lastRow="0" w:firstColumn="1" w:lastColumn="0" w:oddVBand="0" w:evenVBand="0" w:oddHBand="0" w:evenHBand="0" w:firstRowFirstColumn="0" w:firstRowLastColumn="0" w:lastRowFirstColumn="0" w:lastRowLastColumn="0"/>
-            <w:tcW w:w="2775" w:type="dxa"/>
+            <w:tcW w:w="2093" w:type="dxa"/>
+            <w:gridSpan w:val="2"/>
             <w:hideMark/>
           </w:tcPr>
           <w:p>
@@ -8936,7 +8816,7 @@
         </w:tc>
         <w:tc>
           <w:tcPr>
-            <w:tcW w:w="10476" w:type="dxa"/>
+            <w:tcW w:w="7654" w:type="dxa"/>
             <w:hideMark/>
           </w:tcPr>
           <w:p>
@@ -8979,7 +8859,8 @@
         <w:tc>
           <w:tcPr>
             <w:cnfStyle w:val="001000000000" w:firstRow="0" w:lastRow="0" w:firstColumn="1" w:lastColumn="0" w:oddVBand="0" w:evenVBand="0" w:oddHBand="0" w:evenHBand="0" w:firstRowFirstColumn="0" w:firstRowLastColumn="0" w:lastRowFirstColumn="0" w:lastRowLastColumn="0"/>
-            <w:tcW w:w="2775" w:type="dxa"/>
+            <w:tcW w:w="2093" w:type="dxa"/>
+            <w:gridSpan w:val="2"/>
             <w:hideMark/>
           </w:tcPr>
           <w:p>
@@ -9005,7 +8886,7 @@
         </w:tc>
         <w:tc>
           <w:tcPr>
-            <w:tcW w:w="10476" w:type="dxa"/>
+            <w:tcW w:w="7654" w:type="dxa"/>
             <w:hideMark/>
           </w:tcPr>
           <w:p>
@@ -9088,7 +8969,8 @@
         <w:tc>
           <w:tcPr>
             <w:cnfStyle w:val="001000000000" w:firstRow="0" w:lastRow="0" w:firstColumn="1" w:lastColumn="0" w:oddVBand="0" w:evenVBand="0" w:oddHBand="0" w:evenHBand="0" w:firstRowFirstColumn="0" w:firstRowLastColumn="0" w:lastRowFirstColumn="0" w:lastRowLastColumn="0"/>
-            <w:tcW w:w="2775" w:type="dxa"/>
+            <w:tcW w:w="2093" w:type="dxa"/>
+            <w:gridSpan w:val="2"/>
             <w:hideMark/>
           </w:tcPr>
           <w:p>
@@ -9114,7 +8996,7 @@
         </w:tc>
         <w:tc>
           <w:tcPr>
-            <w:tcW w:w="10476" w:type="dxa"/>
+            <w:tcW w:w="7654" w:type="dxa"/>
             <w:hideMark/>
           </w:tcPr>
           <w:p>
@@ -9146,7 +9028,7 @@
         <w:tc>
           <w:tcPr>
             <w:cnfStyle w:val="001000000000" w:firstRow="0" w:lastRow="0" w:firstColumn="1" w:lastColumn="0" w:oddVBand="0" w:evenVBand="0" w:oddHBand="0" w:evenHBand="0" w:firstRowFirstColumn="0" w:firstRowLastColumn="0" w:lastRowFirstColumn="0" w:lastRowLastColumn="0"/>
-            <w:tcW w:w="2775" w:type="dxa"/>
+            <w:tcW w:w="1809" w:type="dxa"/>
             <w:hideMark/>
           </w:tcPr>
           <w:p>
@@ -9172,7 +9054,8 @@
         </w:tc>
         <w:tc>
           <w:tcPr>
-            <w:tcW w:w="10476" w:type="dxa"/>
+            <w:tcW w:w="7938" w:type="dxa"/>
+            <w:gridSpan w:val="2"/>
             <w:hideMark/>
           </w:tcPr>
           <w:p>
@@ -9196,7 +9079,7 @@
         <w:tc>
           <w:tcPr>
             <w:cnfStyle w:val="001000000000" w:firstRow="0" w:lastRow="0" w:firstColumn="1" w:lastColumn="0" w:oddVBand="0" w:evenVBand="0" w:oddHBand="0" w:evenHBand="0" w:firstRowFirstColumn="0" w:firstRowLastColumn="0" w:lastRowFirstColumn="0" w:lastRowLastColumn="0"/>
-            <w:tcW w:w="2775" w:type="dxa"/>
+            <w:tcW w:w="1809" w:type="dxa"/>
             <w:hideMark/>
           </w:tcPr>
           <w:p>
@@ -9222,20 +9105,20 @@
         </w:tc>
         <w:tc>
           <w:tcPr>
-            <w:tcW w:w="10476" w:type="dxa"/>
+            <w:tcW w:w="7938" w:type="dxa"/>
+            <w:gridSpan w:val="2"/>
             <w:hideMark/>
           </w:tcPr>
           <w:tbl>
             <w:tblPr>
               <w:tblStyle w:val="LightGrid-Accent1"/>
-              <w:tblW w:w="4951" w:type="pct"/>
-              <w:tblInd w:w="50" w:type="dxa"/>
+              <w:tblW w:w="5000" w:type="pct"/>
               <w:tblLook w:val="04A0" w:firstRow="1" w:lastRow="0" w:firstColumn="1" w:lastColumn="0" w:noHBand="0" w:noVBand="1"/>
             </w:tblPr>
             <w:tblGrid>
-              <w:gridCol w:w="463"/>
-              <w:gridCol w:w="4839"/>
-              <w:gridCol w:w="4838"/>
+              <w:gridCol w:w="612"/>
+              <w:gridCol w:w="2713"/>
+              <w:gridCol w:w="4377"/>
             </w:tblGrid>
             <w:tr>
               <w:trPr>
@@ -9245,7 +9128,7 @@
               <w:tc>
                 <w:tcPr>
                   <w:cnfStyle w:val="001000000000" w:firstRow="0" w:lastRow="0" w:firstColumn="1" w:lastColumn="0" w:oddVBand="0" w:evenVBand="0" w:oddHBand="0" w:evenHBand="0" w:firstRowFirstColumn="0" w:firstRowLastColumn="0" w:lastRowFirstColumn="0" w:lastRowLastColumn="0"/>
-                  <w:tcW w:w="463" w:type="dxa"/>
+                  <w:tcW w:w="541" w:type="dxa"/>
                   <w:hideMark/>
                 </w:tcPr>
                 <w:p>
@@ -9257,7 +9140,7 @@
               </w:tc>
               <w:tc>
                 <w:tcPr>
-                  <w:tcW w:w="4839" w:type="dxa"/>
+                  <w:tcW w:w="2399" w:type="dxa"/>
                   <w:hideMark/>
                 </w:tcPr>
                 <w:p>
@@ -9276,7 +9159,7 @@
               </w:tc>
               <w:tc>
                 <w:tcPr>
-                  <w:tcW w:w="4838" w:type="dxa"/>
+                  <w:tcW w:w="3871" w:type="dxa"/>
                   <w:hideMark/>
                 </w:tcPr>
                 <w:p>
@@ -9302,7 +9185,7 @@
               <w:tc>
                 <w:tcPr>
                   <w:cnfStyle w:val="001000000000" w:firstRow="0" w:lastRow="0" w:firstColumn="1" w:lastColumn="0" w:oddVBand="0" w:evenVBand="0" w:oddHBand="0" w:evenHBand="0" w:firstRowFirstColumn="0" w:firstRowLastColumn="0" w:lastRowFirstColumn="0" w:lastRowLastColumn="0"/>
-                  <w:tcW w:w="0" w:type="auto"/>
+                  <w:tcW w:w="541" w:type="dxa"/>
                   <w:hideMark/>
                 </w:tcPr>
                 <w:p>
@@ -9317,7 +9200,7 @@
               </w:tc>
               <w:tc>
                 <w:tcPr>
-                  <w:tcW w:w="0" w:type="auto"/>
+                  <w:tcW w:w="2399" w:type="dxa"/>
                   <w:hideMark/>
                 </w:tcPr>
                 <w:p>
@@ -9332,7 +9215,7 @@
               </w:tc>
               <w:tc>
                 <w:tcPr>
-                  <w:tcW w:w="0" w:type="auto"/>
+                  <w:tcW w:w="3871" w:type="dxa"/>
                   <w:hideMark/>
                 </w:tcPr>
                 <w:p>
@@ -9351,7 +9234,7 @@
               <w:tc>
                 <w:tcPr>
                   <w:cnfStyle w:val="001000000000" w:firstRow="0" w:lastRow="0" w:firstColumn="1" w:lastColumn="0" w:oddVBand="0" w:evenVBand="0" w:oddHBand="0" w:evenHBand="0" w:firstRowFirstColumn="0" w:firstRowLastColumn="0" w:lastRowFirstColumn="0" w:lastRowLastColumn="0"/>
-                  <w:tcW w:w="0" w:type="auto"/>
+                  <w:tcW w:w="541" w:type="dxa"/>
                   <w:hideMark/>
                 </w:tcPr>
                 <w:p>
@@ -9366,7 +9249,7 @@
               </w:tc>
               <w:tc>
                 <w:tcPr>
-                  <w:tcW w:w="0" w:type="auto"/>
+                  <w:tcW w:w="2399" w:type="dxa"/>
                   <w:hideMark/>
                 </w:tcPr>
                 <w:p>
@@ -9378,7 +9261,7 @@
               </w:tc>
               <w:tc>
                 <w:tcPr>
-                  <w:tcW w:w="0" w:type="auto"/>
+                  <w:tcW w:w="3871" w:type="dxa"/>
                   <w:hideMark/>
                 </w:tcPr>
                 <w:p>
@@ -9400,7 +9283,7 @@
               <w:tc>
                 <w:tcPr>
                   <w:cnfStyle w:val="001000000000" w:firstRow="0" w:lastRow="0" w:firstColumn="1" w:lastColumn="0" w:oddVBand="0" w:evenVBand="0" w:oddHBand="0" w:evenHBand="0" w:firstRowFirstColumn="0" w:firstRowLastColumn="0" w:lastRowFirstColumn="0" w:lastRowLastColumn="0"/>
-                  <w:tcW w:w="0" w:type="auto"/>
+                  <w:tcW w:w="541" w:type="dxa"/>
                   <w:hideMark/>
                 </w:tcPr>
                 <w:p>
@@ -9415,7 +9298,7 @@
               </w:tc>
               <w:tc>
                 <w:tcPr>
-                  <w:tcW w:w="0" w:type="auto"/>
+                  <w:tcW w:w="2399" w:type="dxa"/>
                   <w:hideMark/>
                 </w:tcPr>
                 <w:p>
@@ -9430,7 +9313,7 @@
               </w:tc>
               <w:tc>
                 <w:tcPr>
-                  <w:tcW w:w="0" w:type="auto"/>
+                  <w:tcW w:w="3871" w:type="dxa"/>
                   <w:hideMark/>
                 </w:tcPr>
                 <w:p>
@@ -9449,7 +9332,7 @@
               <w:tc>
                 <w:tcPr>
                   <w:cnfStyle w:val="001000000000" w:firstRow="0" w:lastRow="0" w:firstColumn="1" w:lastColumn="0" w:oddVBand="0" w:evenVBand="0" w:oddHBand="0" w:evenHBand="0" w:firstRowFirstColumn="0" w:firstRowLastColumn="0" w:lastRowFirstColumn="0" w:lastRowLastColumn="0"/>
-                  <w:tcW w:w="0" w:type="auto"/>
+                  <w:tcW w:w="541" w:type="dxa"/>
                   <w:hideMark/>
                 </w:tcPr>
                 <w:p>
@@ -9464,7 +9347,7 @@
               </w:tc>
               <w:tc>
                 <w:tcPr>
-                  <w:tcW w:w="0" w:type="auto"/>
+                  <w:tcW w:w="2399" w:type="dxa"/>
                   <w:hideMark/>
                 </w:tcPr>
                 <w:p>
@@ -9476,7 +9359,7 @@
               </w:tc>
               <w:tc>
                 <w:tcPr>
-                  <w:tcW w:w="0" w:type="auto"/>
+                  <w:tcW w:w="3871" w:type="dxa"/>
                   <w:hideMark/>
                 </w:tcPr>
                 <w:p>
@@ -9501,7 +9384,7 @@
               <w:tc>
                 <w:tcPr>
                   <w:cnfStyle w:val="001000000000" w:firstRow="0" w:lastRow="0" w:firstColumn="1" w:lastColumn="0" w:oddVBand="0" w:evenVBand="0" w:oddHBand="0" w:evenHBand="0" w:firstRowFirstColumn="0" w:firstRowLastColumn="0" w:lastRowFirstColumn="0" w:lastRowLastColumn="0"/>
-                  <w:tcW w:w="0" w:type="auto"/>
+                  <w:tcW w:w="541" w:type="dxa"/>
                   <w:hideMark/>
                 </w:tcPr>
                 <w:p>
@@ -9516,7 +9399,7 @@
               </w:tc>
               <w:tc>
                 <w:tcPr>
-                  <w:tcW w:w="0" w:type="auto"/>
+                  <w:tcW w:w="2399" w:type="dxa"/>
                   <w:hideMark/>
                 </w:tcPr>
                 <w:p>
@@ -9528,7 +9411,7 @@
               </w:tc>
               <w:tc>
                 <w:tcPr>
-                  <w:tcW w:w="0" w:type="auto"/>
+                  <w:tcW w:w="3871" w:type="dxa"/>
                   <w:hideMark/>
                 </w:tcPr>
                 <w:p>
@@ -9568,11 +9451,11 @@
       <w:pPr>
         <w:pStyle w:val="FOINaslov2"/>
       </w:pPr>
-      <w:bookmarkStart w:id="40" w:name="_Toc392978949"/>
+      <w:bookmarkStart w:id="39" w:name="_Toc393030116"/>
       <w:r>
         <w:t>Dodavanje dobavljača</w:t>
       </w:r>
-      <w:bookmarkEnd w:id="40"/>
+      <w:bookmarkEnd w:id="39"/>
     </w:p>
     <w:tbl>
       <w:tblPr>
@@ -9582,7 +9465,7 @@
       </w:tblPr>
       <w:tblGrid>
         <w:gridCol w:w="1630"/>
-        <w:gridCol w:w="11530"/>
+        <w:gridCol w:w="8094"/>
       </w:tblGrid>
       <w:tr>
         <w:trPr>
@@ -9852,13 +9735,13 @@
           <w:tbl>
             <w:tblPr>
               <w:tblStyle w:val="LightGrid-Accent1"/>
-              <w:tblW w:w="11294" w:type="dxa"/>
+              <w:tblW w:w="7858" w:type="dxa"/>
               <w:tblLook w:val="04A0" w:firstRow="1" w:lastRow="0" w:firstColumn="1" w:lastColumn="0" w:noHBand="0" w:noVBand="1"/>
             </w:tblPr>
             <w:tblGrid>
               <w:gridCol w:w="537"/>
-              <w:gridCol w:w="4092"/>
-              <w:gridCol w:w="6665"/>
+              <w:gridCol w:w="3493"/>
+              <w:gridCol w:w="3828"/>
             </w:tblGrid>
             <w:tr>
               <w:trPr>
@@ -9880,7 +9763,7 @@
               </w:tc>
               <w:tc>
                 <w:tcPr>
-                  <w:tcW w:w="4092" w:type="dxa"/>
+                  <w:tcW w:w="3493" w:type="dxa"/>
                   <w:hideMark/>
                 </w:tcPr>
                 <w:p>
@@ -9899,7 +9782,7 @@
               </w:tc>
               <w:tc>
                 <w:tcPr>
-                  <w:tcW w:w="6665" w:type="dxa"/>
+                  <w:tcW w:w="3828" w:type="dxa"/>
                   <w:hideMark/>
                 </w:tcPr>
                 <w:p>
@@ -9940,7 +9823,7 @@
               </w:tc>
               <w:tc>
                 <w:tcPr>
-                  <w:tcW w:w="0" w:type="auto"/>
+                  <w:tcW w:w="3493" w:type="dxa"/>
                   <w:hideMark/>
                 </w:tcPr>
                 <w:p>
@@ -9955,7 +9838,7 @@
               </w:tc>
               <w:tc>
                 <w:tcPr>
-                  <w:tcW w:w="0" w:type="auto"/>
+                  <w:tcW w:w="3828" w:type="dxa"/>
                   <w:hideMark/>
                 </w:tcPr>
                 <w:p>
@@ -9989,7 +9872,7 @@
               </w:tc>
               <w:tc>
                 <w:tcPr>
-                  <w:tcW w:w="0" w:type="auto"/>
+                  <w:tcW w:w="3493" w:type="dxa"/>
                   <w:hideMark/>
                 </w:tcPr>
                 <w:p>
@@ -10001,7 +9884,7 @@
               </w:tc>
               <w:tc>
                 <w:tcPr>
-                  <w:tcW w:w="0" w:type="auto"/>
+                  <w:tcW w:w="3828" w:type="dxa"/>
                   <w:hideMark/>
                 </w:tcPr>
                 <w:p>
@@ -10038,7 +9921,7 @@
               </w:tc>
               <w:tc>
                 <w:tcPr>
-                  <w:tcW w:w="0" w:type="auto"/>
+                  <w:tcW w:w="3493" w:type="dxa"/>
                   <w:hideMark/>
                 </w:tcPr>
                 <w:p>
@@ -10053,7 +9936,7 @@
               </w:tc>
               <w:tc>
                 <w:tcPr>
-                  <w:tcW w:w="0" w:type="auto"/>
+                  <w:tcW w:w="3828" w:type="dxa"/>
                   <w:hideMark/>
                 </w:tcPr>
                 <w:p>
@@ -10087,7 +9970,7 @@
               </w:tc>
               <w:tc>
                 <w:tcPr>
-                  <w:tcW w:w="0" w:type="auto"/>
+                  <w:tcW w:w="3493" w:type="dxa"/>
                   <w:hideMark/>
                 </w:tcPr>
                 <w:p>
@@ -10099,7 +9982,7 @@
               </w:tc>
               <w:tc>
                 <w:tcPr>
-                  <w:tcW w:w="0" w:type="auto"/>
+                  <w:tcW w:w="3828" w:type="dxa"/>
                   <w:hideMark/>
                 </w:tcPr>
                 <w:p>
@@ -10139,7 +10022,7 @@
               </w:tc>
               <w:tc>
                 <w:tcPr>
-                  <w:tcW w:w="0" w:type="auto"/>
+                  <w:tcW w:w="3493" w:type="dxa"/>
                   <w:hideMark/>
                 </w:tcPr>
                 <w:p>
@@ -10160,7 +10043,7 @@
               </w:tc>
               <w:tc>
                 <w:tcPr>
-                  <w:tcW w:w="0" w:type="auto"/>
+                  <w:tcW w:w="3828" w:type="dxa"/>
                   <w:hideMark/>
                 </w:tcPr>
                 <w:p>
@@ -10194,7 +10077,7 @@
               </w:tc>
               <w:tc>
                 <w:tcPr>
-                  <w:tcW w:w="0" w:type="auto"/>
+                  <w:tcW w:w="3493" w:type="dxa"/>
                   <w:hideMark/>
                 </w:tcPr>
                 <w:p>
@@ -10209,7 +10092,7 @@
               </w:tc>
               <w:tc>
                 <w:tcPr>
-                  <w:tcW w:w="0" w:type="auto"/>
+                  <w:tcW w:w="3828" w:type="dxa"/>
                   <w:hideMark/>
                 </w:tcPr>
                 <w:p>
@@ -10243,7 +10126,7 @@
               </w:tc>
               <w:tc>
                 <w:tcPr>
-                  <w:tcW w:w="0" w:type="auto"/>
+                  <w:tcW w:w="3493" w:type="dxa"/>
                   <w:hideMark/>
                 </w:tcPr>
                 <w:p>
@@ -10255,7 +10138,7 @@
               </w:tc>
               <w:tc>
                 <w:tcPr>
-                  <w:tcW w:w="0" w:type="auto"/>
+                  <w:tcW w:w="3828" w:type="dxa"/>
                   <w:hideMark/>
                 </w:tcPr>
                 <w:p>
@@ -10288,7 +10171,7 @@
               </w:tc>
               <w:tc>
                 <w:tcPr>
-                  <w:tcW w:w="0" w:type="auto"/>
+                  <w:tcW w:w="3493" w:type="dxa"/>
                 </w:tcPr>
                 <w:p>
                   <w:pPr>
@@ -10298,7 +10181,7 @@
               </w:tc>
               <w:tc>
                 <w:tcPr>
-                  <w:tcW w:w="0" w:type="auto"/>
+                  <w:tcW w:w="3828" w:type="dxa"/>
                 </w:tcPr>
                 <w:p>
                   <w:pPr>
@@ -10326,49 +10209,49 @@
     </w:tbl>
     <w:p>
       <w:pPr>
-        <w:pStyle w:val="Heading3"/>
-        <w:spacing w:before="0" w:line="276" w:lineRule="auto"/>
-        <w:ind w:left="720"/>
-        <w:jc w:val="center"/>
+        <w:pStyle w:val="FOINaslov2"/>
+        <w:numPr>
+          <w:ilvl w:val="0"/>
+          <w:numId w:val="0"/>
+        </w:numPr>
+        <w:ind w:left="357"/>
+      </w:pPr>
+    </w:p>
+    <w:p>
+      <w:pPr>
+        <w:spacing w:after="200" w:line="276" w:lineRule="auto"/>
+        <w:rPr>
+          <w:b/>
+          <w:sz w:val="32"/>
+        </w:rPr>
+      </w:pPr>
+      <w:r>
+        <w:br w:type="page"/>
+      </w:r>
+    </w:p>
+    <w:p>
+      <w:pPr>
+        <w:pStyle w:val="FOINaslov2"/>
         <w:rPr>
           <w:szCs w:val="22"/>
         </w:rPr>
       </w:pPr>
-    </w:p>
-    <w:p>
-      <w:pPr>
-        <w:pStyle w:val="Heading3"/>
-        <w:jc w:val="center"/>
-      </w:pPr>
-    </w:p>
-    <w:p>
-      <w:pPr>
-        <w:pStyle w:val="Heading3"/>
-        <w:jc w:val="center"/>
-      </w:pPr>
-    </w:p>
-    <w:p>
-      <w:pPr>
-        <w:pStyle w:val="FOINaslov2"/>
-        <w:rPr>
-          <w:szCs w:val="22"/>
-        </w:rPr>
-      </w:pPr>
-      <w:bookmarkStart w:id="41" w:name="_Toc392978950"/>
-      <w:r>
+      <w:bookmarkStart w:id="40" w:name="_Toc393030117"/>
+      <w:r>
+        <w:lastRenderedPageBreak/>
         <w:t>Nalog za popravak</w:t>
       </w:r>
-      <w:bookmarkEnd w:id="41"/>
+      <w:bookmarkEnd w:id="40"/>
     </w:p>
     <w:tbl>
       <w:tblPr>
         <w:tblStyle w:val="LightShading-Accent12"/>
-        <w:tblW w:w="12996" w:type="dxa"/>
+        <w:tblW w:w="9606" w:type="dxa"/>
         <w:tblLook w:val="04A0" w:firstRow="1" w:lastRow="0" w:firstColumn="1" w:lastColumn="0" w:noHBand="0" w:noVBand="1"/>
       </w:tblPr>
       <w:tblGrid>
         <w:gridCol w:w="2721"/>
-        <w:gridCol w:w="10275"/>
+        <w:gridCol w:w="6885"/>
       </w:tblGrid>
       <w:tr>
         <w:trPr>
@@ -10399,7 +10282,7 @@
         </w:tc>
         <w:tc>
           <w:tcPr>
-            <w:tcW w:w="10275" w:type="dxa"/>
+            <w:tcW w:w="6885" w:type="dxa"/>
             <w:tcBorders>
               <w:top w:val="nil"/>
               <w:bottom w:val="single" w:sz="4" w:space="0" w:color="548DD4" w:themeColor="text2" w:themeTint="99"/>
@@ -10456,7 +10339,7 @@
         </w:tc>
         <w:tc>
           <w:tcPr>
-            <w:tcW w:w="10275" w:type="dxa"/>
+            <w:tcW w:w="6885" w:type="dxa"/>
             <w:tcBorders>
               <w:top w:val="single" w:sz="4" w:space="0" w:color="548DD4" w:themeColor="text2" w:themeTint="99"/>
               <w:bottom w:val="single" w:sz="4" w:space="0" w:color="548DD4" w:themeColor="text2" w:themeTint="99"/>
@@ -10520,7 +10403,7 @@
         </w:tc>
         <w:tc>
           <w:tcPr>
-            <w:tcW w:w="10275" w:type="dxa"/>
+            <w:tcW w:w="6885" w:type="dxa"/>
             <w:tcBorders>
               <w:top w:val="single" w:sz="4" w:space="0" w:color="548DD4" w:themeColor="text2" w:themeTint="99"/>
             </w:tcBorders>
@@ -10581,7 +10464,7 @@
         </w:tc>
         <w:tc>
           <w:tcPr>
-            <w:tcW w:w="10275" w:type="dxa"/>
+            <w:tcW w:w="6885" w:type="dxa"/>
             <w:hideMark/>
           </w:tcPr>
           <w:p>
@@ -10638,7 +10521,7 @@
         </w:tc>
         <w:tc>
           <w:tcPr>
-            <w:tcW w:w="10275" w:type="dxa"/>
+            <w:tcW w:w="6885" w:type="dxa"/>
             <w:hideMark/>
           </w:tcPr>
           <w:p>
@@ -10696,7 +10579,7 @@
         </w:tc>
         <w:tc>
           <w:tcPr>
-            <w:tcW w:w="10275" w:type="dxa"/>
+            <w:tcW w:w="6885" w:type="dxa"/>
             <w:hideMark/>
           </w:tcPr>
           <w:p>
@@ -10744,7 +10627,7 @@
         </w:tc>
         <w:tc>
           <w:tcPr>
-            <w:tcW w:w="10275" w:type="dxa"/>
+            <w:tcW w:w="6885" w:type="dxa"/>
             <w:hideMark/>
           </w:tcPr>
           <w:tbl>
@@ -10755,9 +10638,9 @@
               <w:tblLook w:val="04A0" w:firstRow="1" w:lastRow="0" w:firstColumn="1" w:lastColumn="0" w:noHBand="0" w:noVBand="1"/>
             </w:tblPr>
             <w:tblGrid>
-              <w:gridCol w:w="608"/>
-              <w:gridCol w:w="3751"/>
-              <w:gridCol w:w="5586"/>
+              <w:gridCol w:w="526"/>
+              <w:gridCol w:w="2468"/>
+              <w:gridCol w:w="3592"/>
             </w:tblGrid>
             <w:tr>
               <w:trPr>
@@ -11325,27 +11208,41 @@
     </w:p>
     <w:p>
       <w:pPr>
+        <w:spacing w:after="200" w:line="276" w:lineRule="auto"/>
+        <w:rPr>
+          <w:b/>
+          <w:sz w:val="32"/>
+        </w:rPr>
+      </w:pPr>
+      <w:r>
+        <w:br w:type="page"/>
+      </w:r>
+    </w:p>
+    <w:p>
+      <w:pPr>
         <w:pStyle w:val="FOINaslov2"/>
         <w:rPr>
           <w:rFonts w:eastAsiaTheme="majorEastAsia"/>
           <w:szCs w:val="22"/>
         </w:rPr>
       </w:pPr>
-      <w:bookmarkStart w:id="42" w:name="_Toc392978951"/>
-      <w:r>
+      <w:bookmarkStart w:id="41" w:name="_Toc393030118"/>
+      <w:r>
+        <w:lastRenderedPageBreak/>
         <w:t>Paljenje vozila koja dugo nisu paljena</w:t>
       </w:r>
-      <w:bookmarkEnd w:id="42"/>
+      <w:bookmarkEnd w:id="41"/>
     </w:p>
     <w:tbl>
       <w:tblPr>
         <w:tblStyle w:val="LightShading-Accent12"/>
-        <w:tblW w:w="9316" w:type="dxa"/>
+        <w:tblW w:w="9464" w:type="dxa"/>
+        <w:tblLayout w:type="fixed"/>
         <w:tblLook w:val="04A0" w:firstRow="1" w:lastRow="0" w:firstColumn="1" w:lastColumn="0" w:noHBand="0" w:noVBand="1"/>
       </w:tblPr>
       <w:tblGrid>
         <w:gridCol w:w="1630"/>
-        <w:gridCol w:w="11514"/>
+        <w:gridCol w:w="7834"/>
       </w:tblGrid>
       <w:tr>
         <w:trPr>
@@ -11354,7 +11251,7 @@
         <w:tc>
           <w:tcPr>
             <w:cnfStyle w:val="001000000000" w:firstRow="0" w:lastRow="0" w:firstColumn="1" w:lastColumn="0" w:oddVBand="0" w:evenVBand="0" w:oddHBand="0" w:evenHBand="0" w:firstRowFirstColumn="0" w:firstRowLastColumn="0" w:lastRowFirstColumn="0" w:lastRowLastColumn="0"/>
-            <w:tcW w:w="1951" w:type="dxa"/>
+            <w:tcW w:w="1630" w:type="dxa"/>
             <w:hideMark/>
           </w:tcPr>
           <w:p>
@@ -11380,7 +11277,7 @@
         </w:tc>
         <w:tc>
           <w:tcPr>
-            <w:tcW w:w="7365" w:type="dxa"/>
+            <w:tcW w:w="7834" w:type="dxa"/>
             <w:hideMark/>
           </w:tcPr>
           <w:p>
@@ -11413,7 +11310,7 @@
         <w:tc>
           <w:tcPr>
             <w:cnfStyle w:val="001000000000" w:firstRow="0" w:lastRow="0" w:firstColumn="1" w:lastColumn="0" w:oddVBand="0" w:evenVBand="0" w:oddHBand="0" w:evenHBand="0" w:firstRowFirstColumn="0" w:firstRowLastColumn="0" w:lastRowFirstColumn="0" w:lastRowLastColumn="0"/>
-            <w:tcW w:w="1951" w:type="dxa"/>
+            <w:tcW w:w="1630" w:type="dxa"/>
             <w:hideMark/>
           </w:tcPr>
           <w:p>
@@ -11439,7 +11336,7 @@
         </w:tc>
         <w:tc>
           <w:tcPr>
-            <w:tcW w:w="7365" w:type="dxa"/>
+            <w:tcW w:w="7834" w:type="dxa"/>
             <w:hideMark/>
           </w:tcPr>
           <w:p>
@@ -11475,7 +11372,7 @@
         <w:tc>
           <w:tcPr>
             <w:cnfStyle w:val="001000000000" w:firstRow="0" w:lastRow="0" w:firstColumn="1" w:lastColumn="0" w:oddVBand="0" w:evenVBand="0" w:oddHBand="0" w:evenHBand="0" w:firstRowFirstColumn="0" w:firstRowLastColumn="0" w:lastRowFirstColumn="0" w:lastRowLastColumn="0"/>
-            <w:tcW w:w="1951" w:type="dxa"/>
+            <w:tcW w:w="1630" w:type="dxa"/>
             <w:hideMark/>
           </w:tcPr>
           <w:p>
@@ -11501,7 +11398,7 @@
         </w:tc>
         <w:tc>
           <w:tcPr>
-            <w:tcW w:w="7365" w:type="dxa"/>
+            <w:tcW w:w="7834" w:type="dxa"/>
             <w:hideMark/>
           </w:tcPr>
           <w:p>
@@ -11528,7 +11425,7 @@
         <w:tc>
           <w:tcPr>
             <w:cnfStyle w:val="001000000000" w:firstRow="0" w:lastRow="0" w:firstColumn="1" w:lastColumn="0" w:oddVBand="0" w:evenVBand="0" w:oddHBand="0" w:evenHBand="0" w:firstRowFirstColumn="0" w:firstRowLastColumn="0" w:lastRowFirstColumn="0" w:lastRowLastColumn="0"/>
-            <w:tcW w:w="1951" w:type="dxa"/>
+            <w:tcW w:w="1630" w:type="dxa"/>
             <w:hideMark/>
           </w:tcPr>
           <w:p>
@@ -11554,7 +11451,7 @@
         </w:tc>
         <w:tc>
           <w:tcPr>
-            <w:tcW w:w="7365" w:type="dxa"/>
+            <w:tcW w:w="7834" w:type="dxa"/>
             <w:hideMark/>
           </w:tcPr>
           <w:p>
@@ -11572,7 +11469,7 @@
         <w:tc>
           <w:tcPr>
             <w:cnfStyle w:val="001000000000" w:firstRow="0" w:lastRow="0" w:firstColumn="1" w:lastColumn="0" w:oddVBand="0" w:evenVBand="0" w:oddHBand="0" w:evenHBand="0" w:firstRowFirstColumn="0" w:firstRowLastColumn="0" w:lastRowFirstColumn="0" w:lastRowLastColumn="0"/>
-            <w:tcW w:w="1951" w:type="dxa"/>
+            <w:tcW w:w="1630" w:type="dxa"/>
             <w:hideMark/>
           </w:tcPr>
           <w:p>
@@ -11598,19 +11495,20 @@
         </w:tc>
         <w:tc>
           <w:tcPr>
-            <w:tcW w:w="7365" w:type="dxa"/>
+            <w:tcW w:w="7834" w:type="dxa"/>
             <w:hideMark/>
           </w:tcPr>
           <w:tbl>
             <w:tblPr>
               <w:tblStyle w:val="LightGrid-Accent1"/>
               <w:tblW w:w="11278" w:type="dxa"/>
+              <w:tblLayout w:type="fixed"/>
               <w:tblLook w:val="04A0" w:firstRow="1" w:lastRow="0" w:firstColumn="1" w:lastColumn="0" w:noHBand="0" w:noVBand="1"/>
             </w:tblPr>
             <w:tblGrid>
               <w:gridCol w:w="515"/>
-              <w:gridCol w:w="5672"/>
-              <w:gridCol w:w="5091"/>
+              <w:gridCol w:w="3515"/>
+              <w:gridCol w:w="7248"/>
             </w:tblGrid>
             <w:tr>
               <w:trPr>
@@ -11634,7 +11532,7 @@
               </w:tc>
               <w:tc>
                 <w:tcPr>
-                  <w:tcW w:w="5672" w:type="dxa"/>
+                  <w:tcW w:w="3515" w:type="dxa"/>
                   <w:hideMark/>
                 </w:tcPr>
                 <w:p>
@@ -11652,7 +11550,7 @@
               </w:tc>
               <w:tc>
                 <w:tcPr>
-                  <w:tcW w:w="5091" w:type="dxa"/>
+                  <w:tcW w:w="7248" w:type="dxa"/>
                   <w:hideMark/>
                 </w:tcPr>
                 <w:p>
@@ -11677,7 +11575,7 @@
               <w:tc>
                 <w:tcPr>
                   <w:cnfStyle w:val="001000000000" w:firstRow="0" w:lastRow="0" w:firstColumn="1" w:lastColumn="0" w:oddVBand="0" w:evenVBand="0" w:oddHBand="0" w:evenHBand="0" w:firstRowFirstColumn="0" w:firstRowLastColumn="0" w:lastRowFirstColumn="0" w:lastRowLastColumn="0"/>
-                  <w:tcW w:w="0" w:type="auto"/>
+                  <w:tcW w:w="515" w:type="dxa"/>
                   <w:hideMark/>
                 </w:tcPr>
                 <w:p>
@@ -11691,7 +11589,7 @@
               </w:tc>
               <w:tc>
                 <w:tcPr>
-                  <w:tcW w:w="0" w:type="auto"/>
+                  <w:tcW w:w="3515" w:type="dxa"/>
                   <w:hideMark/>
                 </w:tcPr>
                 <w:p>
@@ -11706,7 +11604,7 @@
               </w:tc>
               <w:tc>
                 <w:tcPr>
-                  <w:tcW w:w="0" w:type="auto"/>
+                  <w:tcW w:w="7248" w:type="dxa"/>
                   <w:hideMark/>
                 </w:tcPr>
                 <w:p>
@@ -11725,7 +11623,7 @@
               <w:tc>
                 <w:tcPr>
                   <w:cnfStyle w:val="001000000000" w:firstRow="0" w:lastRow="0" w:firstColumn="1" w:lastColumn="0" w:oddVBand="0" w:evenVBand="0" w:oddHBand="0" w:evenHBand="0" w:firstRowFirstColumn="0" w:firstRowLastColumn="0" w:lastRowFirstColumn="0" w:lastRowLastColumn="0"/>
-                  <w:tcW w:w="0" w:type="auto"/>
+                  <w:tcW w:w="515" w:type="dxa"/>
                   <w:hideMark/>
                 </w:tcPr>
                 <w:p>
@@ -11739,7 +11637,7 @@
               </w:tc>
               <w:tc>
                 <w:tcPr>
-                  <w:tcW w:w="0" w:type="auto"/>
+                  <w:tcW w:w="3515" w:type="dxa"/>
                   <w:hideMark/>
                 </w:tcPr>
                 <w:p>
@@ -11751,7 +11649,7 @@
               </w:tc>
               <w:tc>
                 <w:tcPr>
-                  <w:tcW w:w="0" w:type="auto"/>
+                  <w:tcW w:w="7248" w:type="dxa"/>
                   <w:hideMark/>
                 </w:tcPr>
                 <w:p>
@@ -11776,7 +11674,7 @@
               <w:tc>
                 <w:tcPr>
                   <w:cnfStyle w:val="001000000000" w:firstRow="0" w:lastRow="0" w:firstColumn="1" w:lastColumn="0" w:oddVBand="0" w:evenVBand="0" w:oddHBand="0" w:evenHBand="0" w:firstRowFirstColumn="0" w:firstRowLastColumn="0" w:lastRowFirstColumn="0" w:lastRowLastColumn="0"/>
-                  <w:tcW w:w="0" w:type="auto"/>
+                  <w:tcW w:w="515" w:type="dxa"/>
                   <w:hideMark/>
                 </w:tcPr>
                 <w:p>
@@ -11790,7 +11688,7 @@
               </w:tc>
               <w:tc>
                 <w:tcPr>
-                  <w:tcW w:w="0" w:type="auto"/>
+                  <w:tcW w:w="3515" w:type="dxa"/>
                   <w:hideMark/>
                 </w:tcPr>
                 <w:p>
@@ -11805,7 +11703,7 @@
               </w:tc>
               <w:tc>
                 <w:tcPr>
-                  <w:tcW w:w="0" w:type="auto"/>
+                  <w:tcW w:w="7248" w:type="dxa"/>
                   <w:hideMark/>
                 </w:tcPr>
                 <w:p>
@@ -11824,7 +11722,7 @@
               <w:tc>
                 <w:tcPr>
                   <w:cnfStyle w:val="001000000000" w:firstRow="0" w:lastRow="0" w:firstColumn="1" w:lastColumn="0" w:oddVBand="0" w:evenVBand="0" w:oddHBand="0" w:evenHBand="0" w:firstRowFirstColumn="0" w:firstRowLastColumn="0" w:lastRowFirstColumn="0" w:lastRowLastColumn="0"/>
-                  <w:tcW w:w="0" w:type="auto"/>
+                  <w:tcW w:w="515" w:type="dxa"/>
                   <w:hideMark/>
                 </w:tcPr>
                 <w:p>
@@ -11838,7 +11736,7 @@
               </w:tc>
               <w:tc>
                 <w:tcPr>
-                  <w:tcW w:w="0" w:type="auto"/>
+                  <w:tcW w:w="3515" w:type="dxa"/>
                   <w:hideMark/>
                 </w:tcPr>
                 <w:p>
@@ -11853,7 +11751,7 @@
               </w:tc>
               <w:tc>
                 <w:tcPr>
-                  <w:tcW w:w="0" w:type="auto"/>
+                  <w:tcW w:w="7248" w:type="dxa"/>
                   <w:hideMark/>
                 </w:tcPr>
                 <w:p>
@@ -11872,7 +11770,7 @@
               <w:tc>
                 <w:tcPr>
                   <w:cnfStyle w:val="001000000000" w:firstRow="0" w:lastRow="0" w:firstColumn="1" w:lastColumn="0" w:oddVBand="0" w:evenVBand="0" w:oddHBand="0" w:evenHBand="0" w:firstRowFirstColumn="0" w:firstRowLastColumn="0" w:lastRowFirstColumn="0" w:lastRowLastColumn="0"/>
-                  <w:tcW w:w="0" w:type="auto"/>
+                  <w:tcW w:w="515" w:type="dxa"/>
                   <w:hideMark/>
                 </w:tcPr>
                 <w:p>
@@ -11886,7 +11784,7 @@
               </w:tc>
               <w:tc>
                 <w:tcPr>
-                  <w:tcW w:w="0" w:type="auto"/>
+                  <w:tcW w:w="3515" w:type="dxa"/>
                   <w:hideMark/>
                 </w:tcPr>
                 <w:p>
@@ -11898,7 +11796,7 @@
               </w:tc>
               <w:tc>
                 <w:tcPr>
-                  <w:tcW w:w="0" w:type="auto"/>
+                  <w:tcW w:w="7248" w:type="dxa"/>
                   <w:hideMark/>
                 </w:tcPr>
                 <w:p>
@@ -11920,7 +11818,7 @@
               <w:tc>
                 <w:tcPr>
                   <w:cnfStyle w:val="001000000000" w:firstRow="0" w:lastRow="0" w:firstColumn="1" w:lastColumn="0" w:oddVBand="0" w:evenVBand="0" w:oddHBand="0" w:evenHBand="0" w:firstRowFirstColumn="0" w:firstRowLastColumn="0" w:lastRowFirstColumn="0" w:lastRowLastColumn="0"/>
-                  <w:tcW w:w="0" w:type="auto"/>
+                  <w:tcW w:w="515" w:type="dxa"/>
                   <w:hideMark/>
                 </w:tcPr>
                 <w:p>
@@ -11934,7 +11832,7 @@
               </w:tc>
               <w:tc>
                 <w:tcPr>
-                  <w:tcW w:w="0" w:type="auto"/>
+                  <w:tcW w:w="3515" w:type="dxa"/>
                   <w:hideMark/>
                 </w:tcPr>
                 <w:p>
@@ -11946,7 +11844,7 @@
               </w:tc>
               <w:tc>
                 <w:tcPr>
-                  <w:tcW w:w="0" w:type="auto"/>
+                  <w:tcW w:w="7248" w:type="dxa"/>
                   <w:hideMark/>
                 </w:tcPr>
                 <w:p>
@@ -11968,7 +11866,7 @@
               <w:tc>
                 <w:tcPr>
                   <w:cnfStyle w:val="001000000000" w:firstRow="0" w:lastRow="0" w:firstColumn="1" w:lastColumn="0" w:oddVBand="0" w:evenVBand="0" w:oddHBand="0" w:evenHBand="0" w:firstRowFirstColumn="0" w:firstRowLastColumn="0" w:lastRowFirstColumn="0" w:lastRowLastColumn="0"/>
-                  <w:tcW w:w="0" w:type="auto"/>
+                  <w:tcW w:w="515" w:type="dxa"/>
                   <w:hideMark/>
                 </w:tcPr>
                 <w:p>
@@ -11979,7 +11877,7 @@
               </w:tc>
               <w:tc>
                 <w:tcPr>
-                  <w:tcW w:w="0" w:type="auto"/>
+                  <w:tcW w:w="3515" w:type="dxa"/>
                   <w:hideMark/>
                 </w:tcPr>
                 <w:p>
@@ -11991,7 +11889,7 @@
               </w:tc>
               <w:tc>
                 <w:tcPr>
-                  <w:tcW w:w="0" w:type="auto"/>
+                  <w:tcW w:w="7248" w:type="dxa"/>
                   <w:hideMark/>
                 </w:tcPr>
                 <w:p>
@@ -12034,7 +11932,7 @@
       <w:pPr>
         <w:pStyle w:val="FOINaslov2"/>
         <w:sectPr>
-          <w:pgSz w:w="16839" w:h="23814" w:code="8"/>
+          <w:pgSz w:w="11907" w:h="16839" w:code="9"/>
           <w:pgMar w:top="1417" w:right="1417" w:bottom="1417" w:left="1417" w:header="708" w:footer="708" w:gutter="0"/>
           <w:cols w:space="708"/>
           <w:docGrid w:linePitch="360"/>
@@ -12045,23 +11943,23 @@
       <w:pPr>
         <w:pStyle w:val="FOINaslov2"/>
       </w:pPr>
-      <w:bookmarkStart w:id="43" w:name="_Toc392978952"/>
+      <w:bookmarkStart w:id="42" w:name="_Toc393030119"/>
       <w:r>
         <w:lastRenderedPageBreak/>
         <w:t>Dijagrami slijeda</w:t>
       </w:r>
-      <w:bookmarkEnd w:id="43"/>
+      <w:bookmarkEnd w:id="42"/>
     </w:p>
     <w:p>
       <w:pPr>
         <w:pStyle w:val="FOINaslov3"/>
         <w:spacing w:line="360" w:lineRule="auto"/>
       </w:pPr>
-      <w:bookmarkStart w:id="44" w:name="_Toc392978953"/>
+      <w:bookmarkStart w:id="43" w:name="_Toc393030120"/>
       <w:r>
         <w:t>Dijagram slijeda – Prijava u aplikaciju</w:t>
       </w:r>
-      <w:bookmarkEnd w:id="44"/>
+      <w:bookmarkEnd w:id="43"/>
     </w:p>
     <w:p>
       <w:pPr>
@@ -12170,24 +12068,24 @@
         <w:pStyle w:val="FOINaslov3"/>
         <w:spacing w:line="360" w:lineRule="auto"/>
       </w:pPr>
-      <w:bookmarkStart w:id="45" w:name="_Toc392978954"/>
+      <w:bookmarkStart w:id="44" w:name="_Toc393030121"/>
       <w:r>
         <w:rPr>
           <w:noProof/>
         </w:rPr>
         <w:lastRenderedPageBreak/>
         <w:drawing>
-          <wp:anchor distT="0" distB="0" distL="114300" distR="114300" simplePos="0" relativeHeight="251661824" behindDoc="0" locked="0" layoutInCell="1" allowOverlap="1" wp14:anchorId="0C0E3EB7" wp14:editId="19889999">
+          <wp:anchor distT="0" distB="0" distL="114300" distR="114300" simplePos="0" relativeHeight="251660288" behindDoc="0" locked="0" layoutInCell="1" allowOverlap="1" wp14:anchorId="6CE3D36C" wp14:editId="7B32B65D">
             <wp:simplePos x="0" y="0"/>
             <wp:positionH relativeFrom="column">
-              <wp:posOffset>-5080</wp:posOffset>
+              <wp:posOffset>899795</wp:posOffset>
             </wp:positionH>
             <wp:positionV relativeFrom="paragraph">
-              <wp:posOffset>386080</wp:posOffset>
+              <wp:posOffset>347980</wp:posOffset>
             </wp:positionV>
-            <wp:extent cx="6105525" cy="12703810"/>
+            <wp:extent cx="6899275" cy="11727180"/>
             <wp:effectExtent l="0" t="0" r="0" b="0"/>
-            <wp:wrapSquare wrapText="bothSides"/>
+            <wp:wrapTopAndBottom/>
             <wp:docPr id="8" name="Picture 8" descr="Dijagram slijeda - Dobavljaci.png"/>
             <wp:cNvGraphicFramePr>
               <a:graphicFrameLocks xmlns:a="http://schemas.openxmlformats.org/drawingml/2006/main" noChangeAspect="1"/>
@@ -12217,7 +12115,7 @@
                   <pic:spPr bwMode="auto">
                     <a:xfrm>
                       <a:off x="0" y="0"/>
-                      <a:ext cx="6105525" cy="12703810"/>
+                      <a:ext cx="6899275" cy="11727180"/>
                     </a:xfrm>
                     <a:prstGeom prst="rect">
                       <a:avLst/>
@@ -12240,66 +12138,82 @@
         </w:drawing>
       </w:r>
       <w:r>
+        <w:rPr>
+          <w:noProof/>
+        </w:rPr>
+        <w:pict>
+          <v:shapetype id="_x0000_t202" coordsize="21600,21600" o:spt="202" path="m,l,21600r21600,l21600,xe">
+            <v:stroke joinstyle="miter"/>
+            <v:path gradientshapeok="t" o:connecttype="rect"/>
+          </v:shapetype>
+          <v:shape id="_x0000_s1037" type="#_x0000_t202" style="position:absolute;left:0;text-align:left;margin-left:70.85pt;margin-top:982.75pt;width:559.5pt;height:19.55pt;z-index:251667968;mso-position-horizontal-relative:text;mso-position-vertical-relative:text" stroked="f">
+            <v:textbox style="mso-next-textbox:#_x0000_s1037" inset="0,0,0,0">
+              <w:txbxContent>
+                <w:p>
+                  <w:pPr>
+                    <w:pStyle w:val="Caption"/>
+                    <w:jc w:val="center"/>
+                    <w:rPr>
+                      <w:b/>
+                      <w:noProof/>
+                      <w:sz w:val="28"/>
+                      <w:szCs w:val="24"/>
+                    </w:rPr>
+                  </w:pPr>
+                  <w:r>
+                    <w:t xml:space="preserve">Slika </w:t>
+                  </w:r>
+                  <w:fldSimple w:instr=" SEQ Slika \* ARABIC ">
+                    <w:r>
+                      <w:rPr>
+                        <w:noProof/>
+                      </w:rPr>
+                      <w:t>6</w:t>
+                    </w:r>
+                  </w:fldSimple>
+                  <w:r>
+                    <w:t>. Dijagram slijeda - Dobavljači</w:t>
+                  </w:r>
+                </w:p>
+              </w:txbxContent>
+            </v:textbox>
+            <w10:wrap type="topAndBottom"/>
+          </v:shape>
+        </w:pict>
+      </w:r>
+      <w:r>
         <w:t xml:space="preserve">Dijagram slijeda – </w:t>
       </w:r>
       <w:r>
         <w:t>Dobavljači</w:t>
       </w:r>
-      <w:bookmarkEnd w:id="45"/>
+      <w:bookmarkEnd w:id="44"/>
+    </w:p>
+    <w:p>
+      <w:pPr>
+        <w:pStyle w:val="FOINaslov3"/>
+        <w:numPr>
+          <w:ilvl w:val="0"/>
+          <w:numId w:val="0"/>
+        </w:numPr>
+        <w:spacing w:line="360" w:lineRule="auto"/>
+        <w:ind w:left="709"/>
+      </w:pPr>
     </w:p>
     <w:p/>
+    <w:p>
+      <w:pPr>
+        <w:spacing w:after="200" w:line="276" w:lineRule="auto"/>
+      </w:pPr>
+      <w:r>
+        <w:br w:type="page"/>
+      </w:r>
+    </w:p>
     <w:p>
       <w:pPr>
         <w:spacing w:line="360" w:lineRule="auto"/>
         <w:ind w:firstLine="709"/>
         <w:jc w:val="both"/>
-      </w:pPr>
-      <w:r>
-        <w:t xml:space="preserve">Na slici je opisan dijagram slijeda aktivnosti ukoliko korisnik odabere opciju “Dobavljači”. Dakle aktivnost počinje kada korisnik iz glavne forme odabere opciju “Dobavljači”, zatim se u pozadini inicijalizira modul za prikaz dobavljača koji iz baze podataka dohvati sve dobavljače te ih prikaže korisniku u odgovarajućoj formi. Zatim korisnik u toj formi ima mogućnost da unese novog dobavljača, osvježi dobavljače ili </w:t>
-      </w:r>
-      <w:r>
-        <w:t>pretraži sve dobavljači. K</w:t>
-      </w:r>
-      <w:r>
-        <w:t>likom na pojedinog dobavljača se otvara forma sa svim detal</w:t>
-      </w:r>
-      <w:r>
-        <w:t>jima o dobavljaču i s mogućnošću</w:t>
-      </w:r>
-      <w:r>
-        <w:t xml:space="preserve"> da se taj doba</w:t>
-      </w:r>
-      <w:r>
-        <w:t>vljač ažurira ili obriše. Npr. a</w:t>
-      </w:r>
-      <w:r>
-        <w:t>ko korisnik odabere unos n</w:t>
-      </w:r>
-      <w:r>
-        <w:t xml:space="preserve">ovog dobavljača. Klikom na gumb </w:t>
-      </w:r>
-      <w:r>
-        <w:t>“Unesi novog dobavljača” započinje se proces dodavanja novog dobavljača. Istovremeno se inicijalizira modul za dodavanje i korisniku se prikazuje odgovarajuća forma za dodavanje dobavljača u koju unosi određene vrijednosti o svakom dobavljaču. Zatim se ti podatci proslijede na modul za dodavanje ko</w:t>
-      </w:r>
-      <w:r>
-        <w:t>ji dalje šalje te podatke na baz</w:t>
-      </w:r>
-      <w:r>
-        <w:t xml:space="preserve">u podataka gdje se ti podatci i upisuju. Zatim ako je uspješan korisniku se prikaže obavijest o uspješnom unosu. Ova funkcionalnost je aktivna sve dok korisnik ne izađe iz forme i prilikom izlaska se modul dealocira. </w:t>
-      </w:r>
-    </w:p>
-    <w:p>
-      <w:pPr>
-        <w:spacing w:after="200" w:line="276" w:lineRule="auto"/>
-      </w:pPr>
-      <w:r>
-        <w:br w:type="page"/>
-      </w:r>
-    </w:p>
-    <w:p>
-      <w:pPr>
-        <w:pStyle w:val="FOINaslov3"/>
-        <w:spacing w:line="360" w:lineRule="auto"/>
         <w:sectPr>
           <w:pgSz w:w="16839" w:h="23814" w:code="8"/>
           <w:pgMar w:top="1417" w:right="1417" w:bottom="1417" w:left="1417" w:header="708" w:footer="708" w:gutter="0"/>
@@ -12310,15 +12224,79 @@
     </w:p>
     <w:p>
       <w:pPr>
+        <w:spacing w:line="360" w:lineRule="auto"/>
+        <w:ind w:firstLine="709"/>
+        <w:jc w:val="both"/>
+      </w:pPr>
+      <w:r>
+        <w:lastRenderedPageBreak/>
+        <w:t>N</w:t>
+      </w:r>
+      <w:r>
+        <w:t xml:space="preserve">a slici je opisan dijagram slijeda aktivnosti ukoliko korisnik odabere opciju “Dobavljači”. Dakle aktivnost počinje kada korisnik iz glavne forme odabere opciju “Dobavljači”, zatim se u pozadini inicijalizira modul za prikaz dobavljača koji iz baze podataka dohvati sve dobavljače te ih prikaže korisniku u odgovarajućoj formi. Zatim korisnik u toj formi ima mogućnost da unese novog dobavljača, osvježi dobavljače ili </w:t>
+      </w:r>
+      <w:r>
+        <w:t>pretraži sve dobavljači. K</w:t>
+      </w:r>
+      <w:r>
+        <w:t>likom na pojedinog dobavljača se otvara forma sa svim detal</w:t>
+      </w:r>
+      <w:r>
+        <w:t>jima o dobavljaču i s mogućnošću</w:t>
+      </w:r>
+      <w:r>
+        <w:t xml:space="preserve"> da se taj doba</w:t>
+      </w:r>
+      <w:r>
+        <w:t>vljač ažurira ili obriše. Npr. a</w:t>
+      </w:r>
+      <w:r>
+        <w:t>ko korisnik odabere unos n</w:t>
+      </w:r>
+      <w:r>
+        <w:t xml:space="preserve">ovog dobavljača. Klikom na gumb </w:t>
+      </w:r>
+      <w:r>
+        <w:t>“Unesi novog dobavljača” započinje se proces dodavanja novog dobavljača. Istovremeno se inicijalizira modul za dodavanje i korisniku se prikazuje odgovarajuća forma za dodavanje dobavljača u koju unosi određene vrijednosti o svakom dobavljaču. Zatim se ti podatci proslijede na modul za dodavanje ko</w:t>
+      </w:r>
+      <w:r>
+        <w:t>ji dalje šalje te podatke na baz</w:t>
+      </w:r>
+      <w:r>
+        <w:t xml:space="preserve">u podataka gdje se ti podatci i upisuju. Zatim ako je uspješan korisniku se prikaže obavijest o uspješnom unosu. Ova funkcionalnost je aktivna sve dok korisnik ne izađe iz forme i prilikom izlaska se modul dealocira. </w:t>
+      </w:r>
+    </w:p>
+    <w:p>
+      <w:pPr>
+        <w:spacing w:after="200" w:line="276" w:lineRule="auto"/>
+      </w:pPr>
+      <w:r>
+        <w:br w:type="page"/>
+      </w:r>
+    </w:p>
+    <w:p>
+      <w:pPr>
         <w:pStyle w:val="FOINaslov3"/>
         <w:spacing w:line="360" w:lineRule="auto"/>
-      </w:pPr>
-      <w:bookmarkStart w:id="46" w:name="_Toc392978955"/>
+        <w:sectPr>
+          <w:pgSz w:w="11907" w:h="16839" w:code="9"/>
+          <w:pgMar w:top="1417" w:right="1417" w:bottom="1417" w:left="1417" w:header="708" w:footer="708" w:gutter="0"/>
+          <w:cols w:space="708"/>
+          <w:docGrid w:linePitch="360"/>
+        </w:sectPr>
+      </w:pPr>
+    </w:p>
+    <w:p>
+      <w:pPr>
+        <w:pStyle w:val="FOINaslov3"/>
+        <w:spacing w:line="360" w:lineRule="auto"/>
+      </w:pPr>
+      <w:bookmarkStart w:id="45" w:name="_Toc393030122"/>
       <w:r>
         <w:lastRenderedPageBreak/>
         <w:t>Dijagram slijeda – Vozila</w:t>
       </w:r>
-      <w:bookmarkEnd w:id="46"/>
+      <w:bookmarkEnd w:id="45"/>
     </w:p>
     <w:p>
       <w:pPr>
@@ -12478,12 +12456,12 @@
         <w:pStyle w:val="FOINaslov3"/>
         <w:spacing w:line="360" w:lineRule="auto"/>
       </w:pPr>
-      <w:bookmarkStart w:id="47" w:name="_Toc392978956"/>
+      <w:bookmarkStart w:id="46" w:name="_Toc393030123"/>
       <w:r>
         <w:lastRenderedPageBreak/>
         <w:t>Dijagram slijeda – Popravka i kvarova</w:t>
       </w:r>
-      <w:bookmarkEnd w:id="47"/>
+      <w:bookmarkEnd w:id="46"/>
     </w:p>
     <w:p>
       <w:r>
@@ -12492,9 +12470,9 @@
         </w:rPr>
         <w:drawing>
           <wp:inline distT="0" distB="0" distL="0" distR="0">
-            <wp:extent cx="6156014" cy="5962650"/>
+            <wp:extent cx="6161005" cy="5965511"/>
             <wp:effectExtent l="0" t="0" r="0" b="0"/>
-            <wp:docPr id="7" name="Picture 7" descr="Dijagram popravaka i kvarova.png"/>
+            <wp:docPr id="7" name="Picture 7"/>
             <wp:cNvGraphicFramePr>
               <a:graphicFrameLocks xmlns:a="http://schemas.openxmlformats.org/drawingml/2006/main" noChangeAspect="1"/>
             </wp:cNvGraphicFramePr>
@@ -12508,14 +12486,13 @@
                     </pic:cNvPicPr>
                   </pic:nvPicPr>
                   <pic:blipFill>
-                    <a:blip r:embed="rId26" cstate="print">
+                    <a:blip r:embed="rId26">
                       <a:extLst>
                         <a:ext uri="{28A0092B-C50C-407E-A947-70E740481C1C}">
                           <a14:useLocalDpi xmlns:a14="http://schemas.microsoft.com/office/drawing/2010/main" val="0"/>
                         </a:ext>
                       </a:extLst>
                     </a:blip>
-                    <a:srcRect/>
                     <a:stretch>
                       <a:fillRect/>
                     </a:stretch>
@@ -12523,7 +12500,7 @@
                   <pic:spPr bwMode="auto">
                     <a:xfrm>
                       <a:off x="0" y="0"/>
-                      <a:ext cx="6161005" cy="5967484"/>
+                      <a:ext cx="6161005" cy="5965511"/>
                     </a:xfrm>
                     <a:prstGeom prst="rect">
                       <a:avLst/>
@@ -12574,11 +12551,11 @@
         <w:lastRenderedPageBreak/>
         <w:t xml:space="preserve"> </w:t>
       </w:r>
-      <w:bookmarkStart w:id="48" w:name="_Toc392978957"/>
+      <w:bookmarkStart w:id="47" w:name="_Toc393030124"/>
       <w:r>
         <w:t>Dijagram aktivnosti – Popravka i kvarova</w:t>
       </w:r>
-      <w:bookmarkEnd w:id="48"/>
+      <w:bookmarkEnd w:id="47"/>
     </w:p>
     <w:p>
       <w:pPr>
@@ -12624,12 +12601,12 @@
         <w:pStyle w:val="FOINaslov3"/>
         <w:spacing w:line="360" w:lineRule="auto"/>
       </w:pPr>
-      <w:bookmarkStart w:id="49" w:name="_Toc392978958"/>
+      <w:bookmarkStart w:id="48" w:name="_Toc393030125"/>
       <w:r>
         <w:lastRenderedPageBreak/>
         <w:t>Dijagram slijeda – Ugovori</w:t>
       </w:r>
-      <w:bookmarkEnd w:id="49"/>
+      <w:bookmarkEnd w:id="48"/>
     </w:p>
     <w:p>
       <w:pPr>
@@ -12638,7 +12615,7 @@
       </w:pPr>
       <w:r>
         <w:pict>
-          <v:shape id="_x0000_i1026" type="#_x0000_t75" style="width:453pt;height:573.75pt">
+          <v:shape id="_x0000_i1026" type="#_x0000_t75" style="width:453.15pt;height:573.65pt">
             <v:imagedata r:id="rId28" o:title="Dijagram slijeda -Ugovori 1"/>
           </v:shape>
         </w:pict>
@@ -12660,7 +12637,7 @@
       <w:r>
         <w:lastRenderedPageBreak/>
         <w:pict>
-          <v:shape id="_x0000_i1027" type="#_x0000_t75" style="width:453pt;height:484.5pt">
+          <v:shape id="_x0000_i1027" type="#_x0000_t75" style="width:453.15pt;height:484.45pt">
             <v:imagedata r:id="rId29" o:title="Dijagram slijeda -Ugovori 2"/>
           </v:shape>
         </w:pict>
@@ -12718,7 +12695,7 @@
       <w:pPr>
         <w:pStyle w:val="FOINaslov2"/>
       </w:pPr>
-      <w:bookmarkStart w:id="50" w:name="_Toc392978959"/>
+      <w:bookmarkStart w:id="49" w:name="_Toc393030126"/>
       <w:r>
         <w:lastRenderedPageBreak/>
         <w:t xml:space="preserve">Dijagram </w:t>
@@ -12726,15 +12703,18 @@
       <w:r>
         <w:t>klasa</w:t>
       </w:r>
-      <w:bookmarkEnd w:id="50"/>
-    </w:p>
-    <w:p>
+      <w:bookmarkEnd w:id="49"/>
+    </w:p>
+    <w:p>
+      <w:pPr>
+        <w:keepNext/>
+      </w:pPr>
       <w:r>
         <w:rPr>
           <w:noProof/>
         </w:rPr>
         <w:drawing>
-          <wp:inline distT="0" distB="0" distL="0" distR="0" wp14:anchorId="70A541BA" wp14:editId="0ED76ADE">
+          <wp:inline distT="0" distB="0" distL="0" distR="0" wp14:anchorId="66686CF6" wp14:editId="4F290736">
             <wp:extent cx="12668250" cy="8250048"/>
             <wp:effectExtent l="0" t="0" r="0" b="0"/>
             <wp:docPr id="11" name="Picture 11" descr="C:\Users\mboras\AppData\Local\Microsoft\Windows\INetCache\Content.Word\VS dijagram 22.6.png"/>
@@ -12785,8 +12765,90 @@
     </w:p>
     <w:p>
       <w:pPr>
+        <w:pStyle w:val="Caption"/>
+        <w:jc w:val="center"/>
+      </w:pPr>
+      <w:r>
+        <w:t xml:space="preserve">Slika </w:t>
+      </w:r>
+      <w:fldSimple w:instr=" SEQ Slika \* ARABIC ">
+        <w:r>
+          <w:rPr>
+            <w:noProof/>
+          </w:rPr>
+          <w:t>7</w:t>
+        </w:r>
+      </w:fldSimple>
+      <w:r>
+        <w:t>. Zamisljeni dijagram klasa</w:t>
+      </w:r>
+    </w:p>
+    <w:p>
+      <w:pPr>
+        <w:spacing w:after="200" w:line="276" w:lineRule="auto"/>
+      </w:pPr>
+      <w:r>
+        <w:br w:type="page"/>
+      </w:r>
+      <w:r>
+        <w:rPr>
+          <w:noProof/>
+        </w:rPr>
+        <w:lastRenderedPageBreak/>
+        <w:drawing>
+          <wp:inline distT="0" distB="0" distL="0" distR="0" wp14:anchorId="75970F94" wp14:editId="3F3DA0F8">
+            <wp:extent cx="13322300" cy="6964680"/>
+            <wp:effectExtent l="0" t="0" r="0" b="0"/>
+            <wp:docPr id="1" name="Picture 1"/>
+            <wp:cNvGraphicFramePr>
+              <a:graphicFrameLocks xmlns:a="http://schemas.openxmlformats.org/drawingml/2006/main" noChangeAspect="1"/>
+            </wp:cNvGraphicFramePr>
+            <a:graphic xmlns:a="http://schemas.openxmlformats.org/drawingml/2006/main">
+              <a:graphicData uri="http://schemas.openxmlformats.org/drawingml/2006/picture">
+                <pic:pic xmlns:pic="http://schemas.openxmlformats.org/drawingml/2006/picture">
+                  <pic:nvPicPr>
+                    <pic:cNvPr id="1" name="Class Diagram1.png"/>
+                    <pic:cNvPicPr/>
+                  </pic:nvPicPr>
+                  <pic:blipFill>
+                    <a:blip r:embed="rId31" cstate="print">
+                      <a:extLst>
+                        <a:ext uri="{28A0092B-C50C-407E-A947-70E740481C1C}">
+                          <a14:useLocalDpi xmlns:a14="http://schemas.microsoft.com/office/drawing/2010/main" val="0"/>
+                        </a:ext>
+                      </a:extLst>
+                    </a:blip>
+                    <a:stretch>
+                      <a:fillRect/>
+                    </a:stretch>
+                  </pic:blipFill>
+                  <pic:spPr>
+                    <a:xfrm>
+                      <a:off x="0" y="0"/>
+                      <a:ext cx="13322300" cy="6964680"/>
+                    </a:xfrm>
+                    <a:prstGeom prst="rect">
+                      <a:avLst/>
+                    </a:prstGeom>
+                  </pic:spPr>
+                </pic:pic>
+              </a:graphicData>
+            </a:graphic>
+          </wp:inline>
+        </w:drawing>
+      </w:r>
+    </w:p>
+    <w:p>
+      <w:pPr>
+        <w:keepNext/>
         <w:spacing w:line="360" w:lineRule="auto"/>
         <w:jc w:val="both"/>
+      </w:pPr>
+    </w:p>
+    <w:p>
+      <w:pPr>
+        <w:pStyle w:val="Caption"/>
+        <w:jc w:val="center"/>
         <w:sectPr>
           <w:pgSz w:w="23814" w:h="16839" w:orient="landscape" w:code="8"/>
           <w:pgMar w:top="1417" w:right="1417" w:bottom="1417" w:left="1417" w:header="708" w:footer="708" w:gutter="0"/>
@@ -12794,6 +12856,20 @@
           <w:docGrid w:linePitch="360"/>
         </w:sectPr>
       </w:pPr>
+      <w:r>
+        <w:t xml:space="preserve">Slika </w:t>
+      </w:r>
+      <w:fldSimple w:instr=" SEQ Slika \* ARABIC ">
+        <w:r>
+          <w:rPr>
+            <w:noProof/>
+          </w:rPr>
+          <w:t>8</w:t>
+        </w:r>
+      </w:fldSimple>
+      <w:r>
+        <w:t>. Realizirani dijagram klasa</w:t>
+      </w:r>
     </w:p>
     <w:p>
       <w:pPr>
@@ -12855,20 +12931,99 @@
         <w:pStyle w:val="FOINaslov2"/>
         <w:spacing w:before="0" w:after="0"/>
       </w:pPr>
-      <w:bookmarkStart w:id="51" w:name="_Toc392978960"/>
+      <w:bookmarkStart w:id="50" w:name="_Toc393030127"/>
       <w:r>
         <w:lastRenderedPageBreak/>
         <w:t>Era model</w:t>
       </w:r>
-      <w:bookmarkEnd w:id="51"/>
-    </w:p>
-    <w:p>
-      <w:r>
-        <w:pict>
-          <v:shape id="_x0000_i1028" type="#_x0000_t75" style="width:575.25pt;height:423pt">
-            <v:imagedata r:id="rId31" o:title="era model 1"/>
-          </v:shape>
-        </w:pict>
+      <w:bookmarkEnd w:id="50"/>
+    </w:p>
+    <w:p>
+      <w:pPr>
+        <w:pStyle w:val="FOINaslov2"/>
+        <w:numPr>
+          <w:ilvl w:val="0"/>
+          <w:numId w:val="0"/>
+        </w:numPr>
+        <w:spacing w:before="0" w:after="0"/>
+        <w:ind w:left="357"/>
+      </w:pPr>
+    </w:p>
+    <w:p>
+      <w:pPr>
+        <w:keepNext/>
+      </w:pPr>
+      <w:r>
+        <w:rPr>
+          <w:noProof/>
+        </w:rPr>
+        <w:drawing>
+          <wp:inline distT="0" distB="0" distL="0" distR="0" wp14:anchorId="68190FA9" wp14:editId="247AB763">
+            <wp:extent cx="9176467" cy="4772025"/>
+            <wp:effectExtent l="0" t="0" r="0" b="0"/>
+            <wp:docPr id="4" name="Picture 4"/>
+            <wp:cNvGraphicFramePr>
+              <a:graphicFrameLocks xmlns:a="http://schemas.openxmlformats.org/drawingml/2006/main" noChangeAspect="1"/>
+            </wp:cNvGraphicFramePr>
+            <a:graphic xmlns:a="http://schemas.openxmlformats.org/drawingml/2006/main">
+              <a:graphicData uri="http://schemas.openxmlformats.org/drawingml/2006/picture">
+                <pic:pic xmlns:pic="http://schemas.openxmlformats.org/drawingml/2006/picture">
+                  <pic:nvPicPr>
+                    <pic:cNvPr id="4" name="era model fino sredjen.PNG"/>
+                    <pic:cNvPicPr/>
+                  </pic:nvPicPr>
+                  <pic:blipFill>
+                    <a:blip r:embed="rId32">
+                      <a:extLst>
+                        <a:ext uri="{28A0092B-C50C-407E-A947-70E740481C1C}">
+                          <a14:useLocalDpi xmlns:a14="http://schemas.microsoft.com/office/drawing/2010/main" val="0"/>
+                        </a:ext>
+                      </a:extLst>
+                    </a:blip>
+                    <a:stretch>
+                      <a:fillRect/>
+                    </a:stretch>
+                  </pic:blipFill>
+                  <pic:spPr>
+                    <a:xfrm>
+                      <a:off x="0" y="0"/>
+                      <a:ext cx="9178977" cy="4773330"/>
+                    </a:xfrm>
+                    <a:prstGeom prst="rect">
+                      <a:avLst/>
+                    </a:prstGeom>
+                  </pic:spPr>
+                </pic:pic>
+              </a:graphicData>
+            </a:graphic>
+          </wp:inline>
+        </w:drawing>
+      </w:r>
+    </w:p>
+    <w:p>
+      <w:pPr>
+        <w:pStyle w:val="Caption"/>
+        <w:jc w:val="center"/>
+      </w:pPr>
+    </w:p>
+    <w:p>
+      <w:pPr>
+        <w:pStyle w:val="Caption"/>
+        <w:jc w:val="center"/>
+      </w:pPr>
+      <w:r>
+        <w:t xml:space="preserve">Slika </w:t>
+      </w:r>
+      <w:fldSimple w:instr=" SEQ Slika \* ARABIC ">
+        <w:r>
+          <w:rPr>
+            <w:noProof/>
+          </w:rPr>
+          <w:t>9</w:t>
+        </w:r>
+      </w:fldSimple>
+      <w:r>
+        <w:t>. Era model</w:t>
       </w:r>
     </w:p>
     <w:p>
@@ -12975,13 +13130,12 @@
 <w:ftr xmlns:wpc="http://schemas.microsoft.com/office/word/2010/wordprocessingCanvas" xmlns:mc="http://schemas.openxmlformats.org/markup-compatibility/2006" xmlns:o="urn:schemas-microsoft-com:office:office" xmlns:r="http://schemas.openxmlformats.org/officeDocument/2006/relationships" xmlns:m="http://schemas.openxmlformats.org/officeDocument/2006/math" xmlns:v="urn:schemas-microsoft-com:vml" xmlns:wp14="http://schemas.microsoft.com/office/word/2010/wordprocessingDrawing" xmlns:wp="http://schemas.openxmlformats.org/drawingml/2006/wordprocessingDrawing" xmlns:w10="urn:schemas-microsoft-com:office:word" xmlns:w="http://schemas.openxmlformats.org/wordprocessingml/2006/main" xmlns:w14="http://schemas.microsoft.com/office/word/2010/wordml" xmlns:w15="http://schemas.microsoft.com/office/word/2012/wordml" xmlns:wpg="http://schemas.microsoft.com/office/word/2010/wordprocessingGroup" xmlns:wpi="http://schemas.microsoft.com/office/word/2010/wordprocessingInk" xmlns:wne="http://schemas.microsoft.com/office/word/2006/wordml" xmlns:wps="http://schemas.microsoft.com/office/word/2010/wordprocessingShape" mc:Ignorable="w14 w15 wp14">
   <w:sdt>
     <w:sdtPr>
-      <w:id w:val="1838578859"/>
+      <w:id w:val="1384295272"/>
       <w:docPartObj>
         <w:docPartGallery w:val="Page Numbers (Bottom of Page)"/>
         <w:docPartUnique/>
       </w:docPartObj>
     </w:sdtPr>
-    <w:sdtEndPr/>
     <w:sdtContent>
       <w:p>
         <w:pPr>
@@ -13024,13 +13178,12 @@
 <w:ftr xmlns:wpc="http://schemas.microsoft.com/office/word/2010/wordprocessingCanvas" xmlns:mc="http://schemas.openxmlformats.org/markup-compatibility/2006" xmlns:o="urn:schemas-microsoft-com:office:office" xmlns:r="http://schemas.openxmlformats.org/officeDocument/2006/relationships" xmlns:m="http://schemas.openxmlformats.org/officeDocument/2006/math" xmlns:v="urn:schemas-microsoft-com:vml" xmlns:wp14="http://schemas.microsoft.com/office/word/2010/wordprocessingDrawing" xmlns:wp="http://schemas.openxmlformats.org/drawingml/2006/wordprocessingDrawing" xmlns:w10="urn:schemas-microsoft-com:office:word" xmlns:w="http://schemas.openxmlformats.org/wordprocessingml/2006/main" xmlns:w14="http://schemas.microsoft.com/office/word/2010/wordml" xmlns:w15="http://schemas.microsoft.com/office/word/2012/wordml" xmlns:wpg="http://schemas.microsoft.com/office/word/2010/wordprocessingGroup" xmlns:wpi="http://schemas.microsoft.com/office/word/2010/wordprocessingInk" xmlns:wne="http://schemas.microsoft.com/office/word/2006/wordml" xmlns:wps="http://schemas.microsoft.com/office/word/2010/wordprocessingShape" mc:Ignorable="w14 w15 wp14">
   <w:sdt>
     <w:sdtPr>
-      <w:id w:val="-1937975260"/>
+      <w:id w:val="584269420"/>
       <w:docPartObj>
         <w:docPartGallery w:val="Page Numbers (Bottom of Page)"/>
         <w:docPartUnique/>
       </w:docPartObj>
     </w:sdtPr>
-    <w:sdtEndPr/>
     <w:sdtContent>
       <w:p>
         <w:pPr>
@@ -13050,7 +13203,7 @@
           <w:rPr>
             <w:noProof/>
           </w:rPr>
-          <w:t>13</w:t>
+          <w:t>27</w:t>
         </w:r>
         <w:r>
           <w:rPr>
@@ -14012,7 +14165,7 @@
       <w:lvlText w:val="%1."/>
       <w:lvlJc w:val="left"/>
       <w:pPr>
-        <w:ind w:left="4472" w:hanging="360"/>
+        <w:ind w:left="3904" w:hanging="360"/>
       </w:pPr>
       <w:rPr>
         <w:rFonts w:hint="default"/>
@@ -16246,7 +16399,7 @@
 </file>
 
 <file path=customXml/itemProps1.xml><?xml version="1.0" encoding="utf-8"?>
-<ds:datastoreItem xmlns:ds="http://schemas.openxmlformats.org/officeDocument/2006/customXml" ds:itemID="{4436E683-50F0-401E-B83E-8599E44B80A8}">
+<ds:datastoreItem xmlns:ds="http://schemas.openxmlformats.org/officeDocument/2006/customXml" ds:itemID="{95828900-0133-410B-AB18-5BB50F293045}">
   <ds:schemaRefs>
     <ds:schemaRef ds:uri="http://schemas.openxmlformats.org/officeDocument/2006/bibliography"/>
   </ds:schemaRefs>

</xml_diff>